<commit_message>
Updated Report of the Assignment 1
</commit_message>
<xml_diff>
--- a/Report_1st_assignment.docx
+++ b/Report_1st_assignment.docx
@@ -31,14 +31,40 @@
         <w:rPr>
           <w:lang w:val="en-US"/>
         </w:rPr>
-        <w:t>Name</w:t>
-      </w:r>
-      <w:r>
-        <w:rPr>
-          <w:lang w:val="en-US"/>
-        </w:rPr>
-        <w:t>: Emre Bulbul</w:t>
-      </w:r>
+        <w:t xml:space="preserve">Name: Emre </w:t>
+      </w:r>
+      <w:proofErr w:type="spellStart"/>
+      <w:r>
+        <w:rPr>
+          <w:lang w:val="en-US"/>
+        </w:rPr>
+        <w:t>B</w:t>
+      </w:r>
+      <w:r>
+        <w:rPr>
+          <w:lang w:val="en-US"/>
+        </w:rPr>
+        <w:t>ü</w:t>
+      </w:r>
+      <w:r>
+        <w:rPr>
+          <w:lang w:val="en-US"/>
+        </w:rPr>
+        <w:t>lb</w:t>
+      </w:r>
+      <w:r>
+        <w:rPr>
+          <w:lang w:val="en-US"/>
+        </w:rPr>
+        <w:t>ü</w:t>
+      </w:r>
+      <w:r>
+        <w:rPr>
+          <w:lang w:val="en-US"/>
+        </w:rPr>
+        <w:t>l</w:t>
+      </w:r>
+      <w:proofErr w:type="spellEnd"/>
     </w:p>
     <w:p>
       <w:pPr>
@@ -103,19 +129,7 @@
         <w:rPr>
           <w:lang w:val="en-US"/>
         </w:rPr>
-        <w:t xml:space="preserve">The graph </w:t>
-      </w:r>
-      <w:r>
-        <w:rPr>
-          <w:lang w:val="en-US"/>
-        </w:rPr>
-        <w:t>shows</w:t>
-      </w:r>
-      <w:r>
-        <w:rPr>
-          <w:lang w:val="en-US"/>
-        </w:rPr>
-        <w:t xml:space="preserve"> "</w:t>
+        <w:t>The graph shows "</w:t>
       </w:r>
       <w:proofErr w:type="spellStart"/>
       <w:r>
@@ -557,32 +571,90 @@
         <w:rPr>
           <w:lang w:val="en-US"/>
         </w:rPr>
-        <w:t>="0 0 660 400"</w:t>
-      </w:r>
-      <w:r>
-        <w:rPr>
-          <w:lang w:val="en-US"/>
-        </w:rPr>
-        <w:t xml:space="preserve"> is used initially to create a view box that contains the graph.</w:t>
-      </w:r>
-    </w:p>
-    <w:p>
-      <w:pPr>
-        <w:rPr>
-          <w:lang w:val="en-US"/>
-        </w:rPr>
-      </w:pPr>
-    </w:p>
-    <w:p>
-      <w:pPr>
-        <w:rPr>
-          <w:lang w:val="en-US"/>
-        </w:rPr>
-      </w:pPr>
-      <w:r>
-        <w:rPr>
-          <w:lang w:val="en-US"/>
-        </w:rPr>
+        <w:t>="0 0 660 400" is used initially to create a view box that contains the graph.</w:t>
+      </w:r>
+    </w:p>
+    <w:p>
+      <w:pPr>
+        <w:rPr>
+          <w:lang w:val="en-US"/>
+        </w:rPr>
+      </w:pPr>
+    </w:p>
+    <w:p>
+      <w:pPr>
+        <w:rPr>
+          <w:lang w:val="en-US"/>
+        </w:rPr>
+      </w:pPr>
+    </w:p>
+    <w:p>
+      <w:pPr>
+        <w:rPr>
+          <w:lang w:val="en-US"/>
+        </w:rPr>
+      </w:pPr>
+    </w:p>
+    <w:p>
+      <w:pPr>
+        <w:rPr>
+          <w:lang w:val="en-US"/>
+        </w:rPr>
+      </w:pPr>
+    </w:p>
+    <w:p>
+      <w:pPr>
+        <w:rPr>
+          <w:lang w:val="en-US"/>
+        </w:rPr>
+      </w:pPr>
+    </w:p>
+    <w:p>
+      <w:pPr>
+        <w:rPr>
+          <w:lang w:val="en-US"/>
+        </w:rPr>
+      </w:pPr>
+    </w:p>
+    <w:p>
+      <w:pPr>
+        <w:rPr>
+          <w:lang w:val="en-US"/>
+        </w:rPr>
+      </w:pPr>
+    </w:p>
+    <w:p>
+      <w:pPr>
+        <w:rPr>
+          <w:lang w:val="en-US"/>
+        </w:rPr>
+      </w:pPr>
+    </w:p>
+    <w:p>
+      <w:pPr>
+        <w:rPr>
+          <w:lang w:val="en-US"/>
+        </w:rPr>
+      </w:pPr>
+    </w:p>
+    <w:p>
+      <w:pPr>
+        <w:rPr>
+          <w:lang w:val="en-US"/>
+        </w:rPr>
+      </w:pPr>
+    </w:p>
+    <w:p>
+      <w:pPr>
+        <w:rPr>
+          <w:lang w:val="en-US"/>
+        </w:rPr>
+      </w:pPr>
+      <w:r>
+        <w:rPr>
+          <w:lang w:val="en-US"/>
+        </w:rPr>
+        <w:lastRenderedPageBreak/>
         <w:t>Axis:</w:t>
       </w:r>
     </w:p>
@@ -592,176 +664,205 @@
           <w:lang w:val="en-US"/>
         </w:rPr>
       </w:pPr>
-    </w:p>
-    <w:p>
-      <w:pPr>
-        <w:rPr>
-          <w:lang w:val="en-US"/>
-        </w:rPr>
-      </w:pPr>
-      <w:r>
-        <w:rPr>
-          <w:lang w:val="en-US"/>
-        </w:rPr>
-        <w:t>A path from (</w:t>
-      </w:r>
-      <w:r>
-        <w:rPr>
-          <w:lang w:val="en-US"/>
-        </w:rPr>
-        <w:t>43 327.5</w:t>
-      </w:r>
-      <w:r>
-        <w:rPr>
-          <w:lang w:val="en-US"/>
-        </w:rPr>
-        <w:t>) to</w:t>
-      </w:r>
-      <w:r>
-        <w:rPr>
-          <w:lang w:val="en-US"/>
-        </w:rPr>
-        <w:t xml:space="preserve"> </w:t>
-      </w:r>
-      <w:r>
-        <w:rPr>
-          <w:lang w:val="en-US"/>
-        </w:rPr>
-        <w:t>(</w:t>
-      </w:r>
-      <w:r>
-        <w:rPr>
-          <w:lang w:val="en-US"/>
-        </w:rPr>
-        <w:t>640 327.5</w:t>
-      </w:r>
-      <w:r>
-        <w:rPr>
-          <w:lang w:val="en-US"/>
-        </w:rPr>
-        <w:t>) is used for x axis.</w:t>
-      </w:r>
-    </w:p>
-    <w:p>
-      <w:pPr>
-        <w:rPr>
-          <w:lang w:val="en-US"/>
-        </w:rPr>
-      </w:pPr>
-      <w:r>
-        <w:rPr>
-          <w:lang w:val="en-US"/>
-        </w:rPr>
-        <w:t>A path from (</w:t>
-      </w:r>
-      <w:r>
-        <w:rPr>
-          <w:lang w:val="en-US"/>
-        </w:rPr>
-        <w:t>43 327.5</w:t>
-      </w:r>
-      <w:r>
-        <w:rPr>
-          <w:lang w:val="en-US"/>
-        </w:rPr>
-        <w:t>)</w:t>
-      </w:r>
-      <w:r>
-        <w:rPr>
-          <w:lang w:val="en-US"/>
-        </w:rPr>
-        <w:t xml:space="preserve"> </w:t>
-      </w:r>
-      <w:r>
-        <w:rPr>
-          <w:lang w:val="en-US"/>
-        </w:rPr>
-        <w:t>to</w:t>
-      </w:r>
-      <w:r>
-        <w:rPr>
-          <w:lang w:val="en-US"/>
-        </w:rPr>
-        <w:t xml:space="preserve"> </w:t>
-      </w:r>
-      <w:r>
-        <w:rPr>
-          <w:lang w:val="en-US"/>
-        </w:rPr>
-        <w:t>(</w:t>
-      </w:r>
-      <w:r>
-        <w:rPr>
-          <w:lang w:val="en-US"/>
-        </w:rPr>
-        <w:t>43 45</w:t>
-      </w:r>
-      <w:r>
-        <w:rPr>
-          <w:lang w:val="en-US"/>
-        </w:rPr>
-        <w:t>) is used for y axis for infant mortality count.</w:t>
-      </w:r>
-    </w:p>
-    <w:p>
-      <w:pPr>
-        <w:rPr>
-          <w:lang w:val="en-US"/>
-        </w:rPr>
-      </w:pPr>
-      <w:r>
-        <w:rPr>
-          <w:lang w:val="en-US"/>
-        </w:rPr>
-        <w:t>A path from (</w:t>
-      </w:r>
-      <w:r>
-        <w:rPr>
-          <w:lang w:val="en-US"/>
-        </w:rPr>
-        <w:t>640 327.5</w:t>
-      </w:r>
-      <w:r>
-        <w:rPr>
-          <w:lang w:val="en-US"/>
-        </w:rPr>
-        <w:t>)</w:t>
-      </w:r>
-      <w:r>
-        <w:rPr>
-          <w:lang w:val="en-US"/>
-        </w:rPr>
-        <w:t xml:space="preserve"> </w:t>
-      </w:r>
-      <w:r>
-        <w:rPr>
-          <w:lang w:val="en-US"/>
-        </w:rPr>
-        <w:t>to</w:t>
-      </w:r>
-      <w:r>
-        <w:rPr>
-          <w:lang w:val="en-US"/>
-        </w:rPr>
-        <w:t xml:space="preserve"> </w:t>
-      </w:r>
-      <w:r>
-        <w:rPr>
-          <w:lang w:val="en-US"/>
-        </w:rPr>
-        <w:t>(</w:t>
-      </w:r>
-      <w:r>
-        <w:rPr>
-          <w:lang w:val="en-US"/>
-        </w:rPr>
-        <w:t>640 45</w:t>
-      </w:r>
-      <w:r>
-        <w:rPr>
-          <w:lang w:val="en-US"/>
-        </w:rPr>
-        <w:t>) is used for y axis for infant mortality rate</w:t>
+      <w:r>
+        <w:rPr>
+          <w:noProof/>
+          <w:lang w:val="en-US"/>
+        </w:rPr>
+        <w:drawing>
+          <wp:inline distT="0" distB="0" distL="0" distR="0" wp14:anchorId="79E8C6D9" wp14:editId="12BEC742">
+            <wp:extent cx="548640" cy="2046849"/>
+            <wp:effectExtent l="0" t="0" r="0" b="0"/>
+            <wp:docPr id="2069515679" name="Picture 49" descr="A blue and black bar&#10;&#10;Description automatically generated"/>
+            <wp:cNvGraphicFramePr>
+              <a:graphicFrameLocks xmlns:a="http://schemas.openxmlformats.org/drawingml/2006/main" noChangeAspect="1"/>
+            </wp:cNvGraphicFramePr>
+            <a:graphic xmlns:a="http://schemas.openxmlformats.org/drawingml/2006/main">
+              <a:graphicData uri="http://schemas.openxmlformats.org/drawingml/2006/picture">
+                <pic:pic xmlns:pic="http://schemas.openxmlformats.org/drawingml/2006/picture">
+                  <pic:nvPicPr>
+                    <pic:cNvPr id="2069515679" name="Picture 49" descr="A blue and black bar&#10;&#10;Description automatically generated"/>
+                    <pic:cNvPicPr/>
+                  </pic:nvPicPr>
+                  <pic:blipFill>
+                    <a:blip r:embed="rId5" cstate="print">
+                      <a:extLst>
+                        <a:ext uri="{28A0092B-C50C-407E-A947-70E740481C1C}">
+                          <a14:useLocalDpi xmlns:a14="http://schemas.microsoft.com/office/drawing/2010/main" val="0"/>
+                        </a:ext>
+                      </a:extLst>
+                    </a:blip>
+                    <a:stretch>
+                      <a:fillRect/>
+                    </a:stretch>
+                  </pic:blipFill>
+                  <pic:spPr>
+                    <a:xfrm>
+                      <a:off x="0" y="0"/>
+                      <a:ext cx="573363" cy="2139084"/>
+                    </a:xfrm>
+                    <a:prstGeom prst="rect">
+                      <a:avLst/>
+                    </a:prstGeom>
+                  </pic:spPr>
+                </pic:pic>
+              </a:graphicData>
+            </a:graphic>
+          </wp:inline>
+        </w:drawing>
+      </w:r>
+      <w:r>
+        <w:rPr>
+          <w:lang w:val="en-US"/>
+        </w:rPr>
+        <w:t xml:space="preserve">                                                                                                                                                </w:t>
+      </w:r>
+      <w:r>
+        <w:rPr>
+          <w:noProof/>
+          <w:lang w:val="en-US"/>
+        </w:rPr>
+        <w:drawing>
+          <wp:inline distT="0" distB="0" distL="0" distR="0" wp14:anchorId="660CB526" wp14:editId="3929C6DC">
+            <wp:extent cx="378460" cy="2052585"/>
+            <wp:effectExtent l="0" t="0" r="2540" b="5080"/>
+            <wp:docPr id="651143587" name="Picture 51" descr="A blue and red rectangles&#10;&#10;Description automatically generated"/>
+            <wp:cNvGraphicFramePr>
+              <a:graphicFrameLocks xmlns:a="http://schemas.openxmlformats.org/drawingml/2006/main" noChangeAspect="1"/>
+            </wp:cNvGraphicFramePr>
+            <a:graphic xmlns:a="http://schemas.openxmlformats.org/drawingml/2006/main">
+              <a:graphicData uri="http://schemas.openxmlformats.org/drawingml/2006/picture">
+                <pic:pic xmlns:pic="http://schemas.openxmlformats.org/drawingml/2006/picture">
+                  <pic:nvPicPr>
+                    <pic:cNvPr id="651143587" name="Picture 51" descr="A blue and red rectangles&#10;&#10;Description automatically generated"/>
+                    <pic:cNvPicPr/>
+                  </pic:nvPicPr>
+                  <pic:blipFill>
+                    <a:blip r:embed="rId6" cstate="print">
+                      <a:extLst>
+                        <a:ext uri="{28A0092B-C50C-407E-A947-70E740481C1C}">
+                          <a14:useLocalDpi xmlns:a14="http://schemas.microsoft.com/office/drawing/2010/main" val="0"/>
+                        </a:ext>
+                      </a:extLst>
+                    </a:blip>
+                    <a:stretch>
+                      <a:fillRect/>
+                    </a:stretch>
+                  </pic:blipFill>
+                  <pic:spPr>
+                    <a:xfrm>
+                      <a:off x="0" y="0"/>
+                      <a:ext cx="476974" cy="2586875"/>
+                    </a:xfrm>
+                    <a:prstGeom prst="rect">
+                      <a:avLst/>
+                    </a:prstGeom>
+                  </pic:spPr>
+                </pic:pic>
+              </a:graphicData>
+            </a:graphic>
+          </wp:inline>
+        </w:drawing>
+      </w:r>
+    </w:p>
+    <w:p>
+      <w:pPr>
+        <w:rPr>
+          <w:lang w:val="en-US"/>
+        </w:rPr>
+      </w:pPr>
+    </w:p>
+    <w:p>
+      <w:pPr>
+        <w:rPr>
+          <w:lang w:val="en-US"/>
+        </w:rPr>
+      </w:pPr>
+      <w:r>
+        <w:rPr>
+          <w:noProof/>
+          <w:lang w:val="en-US"/>
+        </w:rPr>
+        <w:drawing>
+          <wp:inline distT="0" distB="0" distL="0" distR="0" wp14:anchorId="614EBD4B" wp14:editId="6FEED9E3">
+            <wp:extent cx="5943600" cy="317500"/>
+            <wp:effectExtent l="0" t="0" r="0" b="0"/>
+            <wp:docPr id="340743354" name="Picture 50"/>
+            <wp:cNvGraphicFramePr>
+              <a:graphicFrameLocks xmlns:a="http://schemas.openxmlformats.org/drawingml/2006/main" noChangeAspect="1"/>
+            </wp:cNvGraphicFramePr>
+            <a:graphic xmlns:a="http://schemas.openxmlformats.org/drawingml/2006/main">
+              <a:graphicData uri="http://schemas.openxmlformats.org/drawingml/2006/picture">
+                <pic:pic xmlns:pic="http://schemas.openxmlformats.org/drawingml/2006/picture">
+                  <pic:nvPicPr>
+                    <pic:cNvPr id="340743354" name="Picture 340743354"/>
+                    <pic:cNvPicPr/>
+                  </pic:nvPicPr>
+                  <pic:blipFill>
+                    <a:blip r:embed="rId7" cstate="print">
+                      <a:extLst>
+                        <a:ext uri="{28A0092B-C50C-407E-A947-70E740481C1C}">
+                          <a14:useLocalDpi xmlns:a14="http://schemas.microsoft.com/office/drawing/2010/main" val="0"/>
+                        </a:ext>
+                      </a:extLst>
+                    </a:blip>
+                    <a:stretch>
+                      <a:fillRect/>
+                    </a:stretch>
+                  </pic:blipFill>
+                  <pic:spPr>
+                    <a:xfrm>
+                      <a:off x="0" y="0"/>
+                      <a:ext cx="5943600" cy="317500"/>
+                    </a:xfrm>
+                    <a:prstGeom prst="rect">
+                      <a:avLst/>
+                    </a:prstGeom>
+                  </pic:spPr>
+                </pic:pic>
+              </a:graphicData>
+            </a:graphic>
+          </wp:inline>
+        </w:drawing>
+      </w:r>
+    </w:p>
+    <w:p>
+      <w:pPr>
+        <w:rPr>
+          <w:lang w:val="en-US"/>
+        </w:rPr>
+      </w:pPr>
+      <w:r>
+        <w:rPr>
+          <w:lang w:val="en-US"/>
+        </w:rPr>
+        <w:t>A path from (43 327.5) to (640 327.5) is used for x axis.</w:t>
+      </w:r>
+    </w:p>
+    <w:p>
+      <w:pPr>
+        <w:rPr>
+          <w:lang w:val="en-US"/>
+        </w:rPr>
+      </w:pPr>
+      <w:r>
+        <w:rPr>
+          <w:lang w:val="en-US"/>
+        </w:rPr>
+        <w:t>A path from (43 327.5) to (43 45) is used for y axis for infant mortality count.</w:t>
+      </w:r>
+    </w:p>
+    <w:p>
+      <w:pPr>
+        <w:rPr>
+          <w:lang w:val="en-US"/>
+        </w:rPr>
+      </w:pPr>
+      <w:r>
+        <w:rPr>
+          <w:lang w:val="en-US"/>
+        </w:rPr>
+        <w:t>A path from (640 327.5) to (640 45) is used for y axis for infant mortality rate</w:t>
       </w:r>
       <w:r>
         <w:rPr>
@@ -861,7 +962,6 @@
         <w:rPr>
           <w:lang w:val="en-US"/>
         </w:rPr>
-        <w:lastRenderedPageBreak/>
         <w:t>Color Coding:</w:t>
       </w:r>
     </w:p>
@@ -898,61 +998,19 @@
         <w:rPr>
           <w:lang w:val="en-US"/>
         </w:rPr>
-        <w:t>66,128,191)</w:t>
-      </w:r>
-      <w:r>
-        <w:rPr>
-          <w:lang w:val="en-US"/>
-        </w:rPr>
-        <w:t xml:space="preserve"> </w:t>
-      </w:r>
-      <w:r>
-        <w:rPr>
-          <w:lang w:val="en-US"/>
-        </w:rPr>
-        <w:t>is used to represent the</w:t>
-      </w:r>
-      <w:r>
-        <w:rPr>
-          <w:lang w:val="en-US"/>
-        </w:rPr>
-        <w:t xml:space="preserve"> </w:t>
-      </w:r>
-      <w:r>
-        <w:rPr>
-          <w:lang w:val="en-US"/>
-        </w:rPr>
-        <w:t>i</w:t>
-      </w:r>
-      <w:r>
-        <w:rPr>
-          <w:lang w:val="en-US"/>
-        </w:rPr>
-        <w:t>nfant mortality count</w:t>
-      </w:r>
-      <w:r>
-        <w:rPr>
-          <w:lang w:val="en-US"/>
-        </w:rPr>
-        <w:t xml:space="preserve"> </w:t>
-      </w:r>
-      <w:r>
-        <w:rPr>
-          <w:lang w:val="en-US"/>
-        </w:rPr>
-        <w:t>for the years 20</w:t>
-      </w:r>
-      <w:r>
-        <w:rPr>
-          <w:lang w:val="en-US"/>
-        </w:rPr>
-        <w:t>09</w:t>
-      </w:r>
-      <w:r>
-        <w:rPr>
-          <w:lang w:val="en-US"/>
-        </w:rPr>
-        <w:t>-2022 (taken from the TUIK’s site by Digital Color Meter in macOS.</w:t>
+        <w:t xml:space="preserve">66,128,191) is used to represent the </w:t>
+      </w:r>
+      <w:r>
+        <w:rPr>
+          <w:lang w:val="en-US"/>
+        </w:rPr>
+        <w:t xml:space="preserve">infant mortality count </w:t>
+      </w:r>
+      <w:r>
+        <w:rPr>
+          <w:lang w:val="en-US"/>
+        </w:rPr>
+        <w:t>for the years 2009-2022 (taken from the TUIK’s site by Digital Color Meter in macOS.</w:t>
       </w:r>
     </w:p>
     <w:p>
@@ -988,13 +1046,7 @@
         <w:rPr>
           <w:lang w:val="en-US"/>
         </w:rPr>
-        <w:t>142,42,33)</w:t>
-      </w:r>
-      <w:r>
-        <w:rPr>
-          <w:lang w:val="en-US"/>
-        </w:rPr>
-        <w:t xml:space="preserve"> </w:t>
+        <w:t xml:space="preserve">142,42,33) </w:t>
       </w:r>
       <w:r>
         <w:rPr>
@@ -1065,6 +1117,349 @@
           <w:lang w:val="en-US"/>
         </w:rPr>
       </w:pPr>
+      <w:r>
+        <w:rPr>
+          <w:noProof/>
+          <w:lang w:val="en-US"/>
+        </w:rPr>
+        <w:lastRenderedPageBreak/>
+        <mc:AlternateContent>
+          <mc:Choice Requires="wpi">
+            <w:drawing>
+              <wp:anchor distT="0" distB="0" distL="114300" distR="114300" simplePos="0" relativeHeight="251667456" behindDoc="0" locked="0" layoutInCell="1" allowOverlap="1" wp14:anchorId="0348486F" wp14:editId="2D9B8126">
+                <wp:simplePos x="0" y="0"/>
+                <wp:positionH relativeFrom="column">
+                  <wp:posOffset>372351</wp:posOffset>
+                </wp:positionH>
+                <wp:positionV relativeFrom="paragraph">
+                  <wp:posOffset>691203</wp:posOffset>
+                </wp:positionV>
+                <wp:extent cx="560160" cy="21960"/>
+                <wp:effectExtent l="38100" t="38100" r="36830" b="41910"/>
+                <wp:wrapNone/>
+                <wp:docPr id="1769246524" name="Ink 15"/>
+                <wp:cNvGraphicFramePr/>
+                <a:graphic xmlns:a="http://schemas.openxmlformats.org/drawingml/2006/main">
+                  <a:graphicData uri="http://schemas.microsoft.com/office/word/2010/wordprocessingInk">
+                    <w14:contentPart bwMode="auto" r:id="rId8">
+                      <w14:nvContentPartPr>
+                        <w14:cNvContentPartPr/>
+                      </w14:nvContentPartPr>
+                      <w14:xfrm>
+                        <a:off x="0" y="0"/>
+                        <a:ext cx="560160" cy="21960"/>
+                      </w14:xfrm>
+                    </w14:contentPart>
+                  </a:graphicData>
+                </a:graphic>
+              </wp:anchor>
+            </w:drawing>
+          </mc:Choice>
+          <mc:Fallback>
+            <w:pict>
+              <v:shapetype w14:anchorId="6B4D4C06" id="_x0000_t75" coordsize="21600,21600" o:spt="75" o:preferrelative="t" path="m@4@5l@4@11@9@11@9@5xe" filled="f" stroked="f">
+                <v:stroke joinstyle="miter"/>
+                <v:formulas>
+                  <v:f eqn="if lineDrawn pixelLineWidth 0"/>
+                  <v:f eqn="sum @0 1 0"/>
+                  <v:f eqn="sum 0 0 @1"/>
+                  <v:f eqn="prod @2 1 2"/>
+                  <v:f eqn="prod @3 21600 pixelWidth"/>
+                  <v:f eqn="prod @3 21600 pixelHeight"/>
+                  <v:f eqn="sum @0 0 1"/>
+                  <v:f eqn="prod @6 1 2"/>
+                  <v:f eqn="prod @7 21600 pixelWidth"/>
+                  <v:f eqn="sum @8 21600 0"/>
+                  <v:f eqn="prod @7 21600 pixelHeight"/>
+                  <v:f eqn="sum @10 21600 0"/>
+                </v:formulas>
+                <v:path o:extrusionok="f" gradientshapeok="t" o:connecttype="rect"/>
+                <o:lock v:ext="edit" aspectratio="t"/>
+              </v:shapetype>
+              <v:shape id="Ink 15" o:spid="_x0000_s1026" type="#_x0000_t75" style="position:absolute;margin-left:28.6pt;margin-top:53.75pt;width:45.5pt;height:3.15pt;z-index:251667456;visibility:visible;mso-wrap-style:square;mso-wrap-distance-left:9pt;mso-wrap-distance-top:0;mso-wrap-distance-right:9pt;mso-wrap-distance-bottom:0;mso-position-horizontal:absolute;mso-position-horizontal-relative:text;mso-position-vertical:absolute;mso-position-vertical-relative:text" o:gfxdata="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">
+                <v:imagedata r:id="rId9" o:title=""/>
+              </v:shape>
+            </w:pict>
+          </mc:Fallback>
+        </mc:AlternateContent>
+      </w:r>
+      <w:r>
+        <w:rPr>
+          <w:noProof/>
+          <w:lang w:val="en-US"/>
+        </w:rPr>
+        <mc:AlternateContent>
+          <mc:Choice Requires="wpi">
+            <w:drawing>
+              <wp:anchor distT="0" distB="0" distL="114300" distR="114300" simplePos="0" relativeHeight="251666432" behindDoc="0" locked="0" layoutInCell="1" allowOverlap="1" wp14:anchorId="323A558A" wp14:editId="0918097F">
+                <wp:simplePos x="0" y="0"/>
+                <wp:positionH relativeFrom="column">
+                  <wp:posOffset>360111</wp:posOffset>
+                </wp:positionH>
+                <wp:positionV relativeFrom="paragraph">
+                  <wp:posOffset>370803</wp:posOffset>
+                </wp:positionV>
+                <wp:extent cx="167400" cy="15480"/>
+                <wp:effectExtent l="25400" t="38100" r="36195" b="48260"/>
+                <wp:wrapNone/>
+                <wp:docPr id="172539717" name="Ink 14"/>
+                <wp:cNvGraphicFramePr/>
+                <a:graphic xmlns:a="http://schemas.openxmlformats.org/drawingml/2006/main">
+                  <a:graphicData uri="http://schemas.microsoft.com/office/word/2010/wordprocessingInk">
+                    <w14:contentPart bwMode="auto" r:id="rId10">
+                      <w14:nvContentPartPr>
+                        <w14:cNvContentPartPr/>
+                      </w14:nvContentPartPr>
+                      <w14:xfrm>
+                        <a:off x="0" y="0"/>
+                        <a:ext cx="167400" cy="15480"/>
+                      </w14:xfrm>
+                    </w14:contentPart>
+                  </a:graphicData>
+                </a:graphic>
+              </wp:anchor>
+            </w:drawing>
+          </mc:Choice>
+          <mc:Fallback>
+            <w:pict>
+              <v:shape w14:anchorId="1DC67CA3" id="Ink 14" o:spid="_x0000_s1026" type="#_x0000_t75" style="position:absolute;margin-left:27.65pt;margin-top:28.5pt;width:14.6pt;height:2.6pt;z-index:251666432;visibility:visible;mso-wrap-style:square;mso-wrap-distance-left:9pt;mso-wrap-distance-top:0;mso-wrap-distance-right:9pt;mso-wrap-distance-bottom:0;mso-position-horizontal:absolute;mso-position-horizontal-relative:text;mso-position-vertical:absolute;mso-position-vertical-relative:text" o:gfxdata="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">
+                <v:imagedata r:id="rId11" o:title=""/>
+              </v:shape>
+            </w:pict>
+          </mc:Fallback>
+        </mc:AlternateContent>
+      </w:r>
+      <w:r>
+        <w:rPr>
+          <w:noProof/>
+          <w:lang w:val="en-US"/>
+        </w:rPr>
+        <mc:AlternateContent>
+          <mc:Choice Requires="wpi">
+            <w:drawing>
+              <wp:anchor distT="0" distB="0" distL="114300" distR="114300" simplePos="0" relativeHeight="251664384" behindDoc="0" locked="0" layoutInCell="1" allowOverlap="1" wp14:anchorId="2D8548EA" wp14:editId="1C2AAE57">
+                <wp:simplePos x="0" y="0"/>
+                <wp:positionH relativeFrom="column">
+                  <wp:posOffset>872520</wp:posOffset>
+                </wp:positionH>
+                <wp:positionV relativeFrom="paragraph">
+                  <wp:posOffset>2583765</wp:posOffset>
+                </wp:positionV>
+                <wp:extent cx="132840" cy="75240"/>
+                <wp:effectExtent l="38100" t="38100" r="45085" b="39370"/>
+                <wp:wrapNone/>
+                <wp:docPr id="407813959" name="Ink 12"/>
+                <wp:cNvGraphicFramePr/>
+                <a:graphic xmlns:a="http://schemas.openxmlformats.org/drawingml/2006/main">
+                  <a:graphicData uri="http://schemas.microsoft.com/office/word/2010/wordprocessingInk">
+                    <w14:contentPart bwMode="auto" r:id="rId12">
+                      <w14:nvContentPartPr>
+                        <w14:cNvContentPartPr/>
+                      </w14:nvContentPartPr>
+                      <w14:xfrm>
+                        <a:off x="0" y="0"/>
+                        <a:ext cx="132840" cy="75240"/>
+                      </w14:xfrm>
+                    </w14:contentPart>
+                  </a:graphicData>
+                </a:graphic>
+              </wp:anchor>
+            </w:drawing>
+          </mc:Choice>
+          <mc:Fallback>
+            <w:pict>
+              <v:shape w14:anchorId="3B4060CD" id="Ink 12" o:spid="_x0000_s1026" type="#_x0000_t75" style="position:absolute;margin-left:68pt;margin-top:202.75pt;width:11.85pt;height:7.3pt;z-index:251664384;visibility:visible;mso-wrap-style:square;mso-wrap-distance-left:9pt;mso-wrap-distance-top:0;mso-wrap-distance-right:9pt;mso-wrap-distance-bottom:0;mso-position-horizontal:absolute;mso-position-horizontal-relative:text;mso-position-vertical:absolute;mso-position-vertical-relative:text" o:gfxdata="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">
+                <v:imagedata r:id="rId13" o:title=""/>
+              </v:shape>
+            </w:pict>
+          </mc:Fallback>
+        </mc:AlternateContent>
+      </w:r>
+      <w:r>
+        <w:rPr>
+          <w:noProof/>
+          <w:lang w:val="en-US"/>
+        </w:rPr>
+        <mc:AlternateContent>
+          <mc:Choice Requires="wpi">
+            <w:drawing>
+              <wp:anchor distT="0" distB="0" distL="114300" distR="114300" simplePos="0" relativeHeight="251663360" behindDoc="0" locked="0" layoutInCell="1" allowOverlap="1" wp14:anchorId="69A02F5A" wp14:editId="1B13E04B">
+                <wp:simplePos x="0" y="0"/>
+                <wp:positionH relativeFrom="column">
+                  <wp:posOffset>501720</wp:posOffset>
+                </wp:positionH>
+                <wp:positionV relativeFrom="paragraph">
+                  <wp:posOffset>2589165</wp:posOffset>
+                </wp:positionV>
+                <wp:extent cx="120240" cy="82440"/>
+                <wp:effectExtent l="38100" t="38100" r="45085" b="45085"/>
+                <wp:wrapNone/>
+                <wp:docPr id="1331882" name="Ink 11"/>
+                <wp:cNvGraphicFramePr/>
+                <a:graphic xmlns:a="http://schemas.openxmlformats.org/drawingml/2006/main">
+                  <a:graphicData uri="http://schemas.microsoft.com/office/word/2010/wordprocessingInk">
+                    <w14:contentPart bwMode="auto" r:id="rId14">
+                      <w14:nvContentPartPr>
+                        <w14:cNvContentPartPr/>
+                      </w14:nvContentPartPr>
+                      <w14:xfrm>
+                        <a:off x="0" y="0"/>
+                        <a:ext cx="120240" cy="82440"/>
+                      </w14:xfrm>
+                    </w14:contentPart>
+                  </a:graphicData>
+                </a:graphic>
+              </wp:anchor>
+            </w:drawing>
+          </mc:Choice>
+          <mc:Fallback>
+            <w:pict>
+              <v:shape w14:anchorId="403155AB" id="Ink 11" o:spid="_x0000_s1026" type="#_x0000_t75" style="position:absolute;margin-left:38.8pt;margin-top:203.15pt;width:10.85pt;height:7.95pt;z-index:251663360;visibility:visible;mso-wrap-style:square;mso-wrap-distance-left:9pt;mso-wrap-distance-top:0;mso-wrap-distance-right:9pt;mso-wrap-distance-bottom:0;mso-position-horizontal:absolute;mso-position-horizontal-relative:text;mso-position-vertical:absolute;mso-position-vertical-relative:text" o:gfxdata="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">
+                <v:imagedata r:id="rId15" o:title=""/>
+              </v:shape>
+            </w:pict>
+          </mc:Fallback>
+        </mc:AlternateContent>
+      </w:r>
+      <w:r>
+        <w:rPr>
+          <w:noProof/>
+          <w:lang w:val="en-US"/>
+        </w:rPr>
+        <mc:AlternateContent>
+          <mc:Choice Requires="wpi">
+            <w:drawing>
+              <wp:anchor distT="0" distB="0" distL="114300" distR="114300" simplePos="0" relativeHeight="251661312" behindDoc="0" locked="0" layoutInCell="1" allowOverlap="1" wp14:anchorId="124C6675" wp14:editId="307436E8">
+                <wp:simplePos x="0" y="0"/>
+                <wp:positionH relativeFrom="column">
+                  <wp:posOffset>1853160</wp:posOffset>
+                </wp:positionH>
+                <wp:positionV relativeFrom="paragraph">
+                  <wp:posOffset>2567205</wp:posOffset>
+                </wp:positionV>
+                <wp:extent cx="93960" cy="63000"/>
+                <wp:effectExtent l="38100" t="38100" r="33655" b="38735"/>
+                <wp:wrapNone/>
+                <wp:docPr id="507060764" name="Ink 9"/>
+                <wp:cNvGraphicFramePr/>
+                <a:graphic xmlns:a="http://schemas.openxmlformats.org/drawingml/2006/main">
+                  <a:graphicData uri="http://schemas.microsoft.com/office/word/2010/wordprocessingInk">
+                    <w14:contentPart bwMode="auto" r:id="rId16">
+                      <w14:nvContentPartPr>
+                        <w14:cNvContentPartPr/>
+                      </w14:nvContentPartPr>
+                      <w14:xfrm>
+                        <a:off x="0" y="0"/>
+                        <a:ext cx="93960" cy="63000"/>
+                      </w14:xfrm>
+                    </w14:contentPart>
+                  </a:graphicData>
+                </a:graphic>
+              </wp:anchor>
+            </w:drawing>
+          </mc:Choice>
+          <mc:Fallback>
+            <w:pict>
+              <v:shape w14:anchorId="4999B839" id="Ink 9" o:spid="_x0000_s1026" type="#_x0000_t75" style="position:absolute;margin-left:145.2pt;margin-top:201.45pt;width:8.85pt;height:6.35pt;z-index:251661312;visibility:visible;mso-wrap-style:square;mso-wrap-distance-left:9pt;mso-wrap-distance-top:0;mso-wrap-distance-right:9pt;mso-wrap-distance-bottom:0;mso-position-horizontal:absolute;mso-position-horizontal-relative:text;mso-position-vertical:absolute;mso-position-vertical-relative:text" o:gfxdata="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">
+                <v:imagedata r:id="rId17" o:title=""/>
+              </v:shape>
+            </w:pict>
+          </mc:Fallback>
+        </mc:AlternateContent>
+      </w:r>
+      <w:r>
+        <w:rPr>
+          <w:noProof/>
+          <w:lang w:val="en-US"/>
+        </w:rPr>
+        <mc:AlternateContent>
+          <mc:Choice Requires="wpi">
+            <w:drawing>
+              <wp:anchor distT="0" distB="0" distL="114300" distR="114300" simplePos="0" relativeHeight="251660288" behindDoc="0" locked="0" layoutInCell="1" allowOverlap="1" wp14:anchorId="5CC5E39A" wp14:editId="4B051F28">
+                <wp:simplePos x="0" y="0"/>
+                <wp:positionH relativeFrom="column">
+                  <wp:posOffset>2237640</wp:posOffset>
+                </wp:positionH>
+                <wp:positionV relativeFrom="paragraph">
+                  <wp:posOffset>2562165</wp:posOffset>
+                </wp:positionV>
+                <wp:extent cx="87840" cy="99360"/>
+                <wp:effectExtent l="38100" t="38100" r="26670" b="40640"/>
+                <wp:wrapNone/>
+                <wp:docPr id="1996984358" name="Ink 8"/>
+                <wp:cNvGraphicFramePr/>
+                <a:graphic xmlns:a="http://schemas.openxmlformats.org/drawingml/2006/main">
+                  <a:graphicData uri="http://schemas.microsoft.com/office/word/2010/wordprocessingInk">
+                    <w14:contentPart bwMode="auto" r:id="rId18">
+                      <w14:nvContentPartPr>
+                        <w14:cNvContentPartPr/>
+                      </w14:nvContentPartPr>
+                      <w14:xfrm>
+                        <a:off x="0" y="0"/>
+                        <a:ext cx="87840" cy="99360"/>
+                      </w14:xfrm>
+                    </w14:contentPart>
+                  </a:graphicData>
+                </a:graphic>
+              </wp:anchor>
+            </w:drawing>
+          </mc:Choice>
+          <mc:Fallback>
+            <w:pict>
+              <v:shape w14:anchorId="7E33C8A5" id="Ink 8" o:spid="_x0000_s1026" type="#_x0000_t75" style="position:absolute;margin-left:175.5pt;margin-top:201.05pt;width:8.3pt;height:9.2pt;z-index:251660288;visibility:visible;mso-wrap-style:square;mso-wrap-distance-left:9pt;mso-wrap-distance-top:0;mso-wrap-distance-right:9pt;mso-wrap-distance-bottom:0;mso-position-horizontal:absolute;mso-position-horizontal-relative:text;mso-position-vertical:absolute;mso-position-vertical-relative:text" o:gfxdata="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">
+                <v:imagedata r:id="rId19" o:title=""/>
+              </v:shape>
+            </w:pict>
+          </mc:Fallback>
+        </mc:AlternateContent>
+      </w:r>
+      <w:r>
+        <w:rPr>
+          <w:noProof/>
+          <w:lang w:val="en-US"/>
+        </w:rPr>
+        <w:drawing>
+          <wp:inline distT="0" distB="0" distL="0" distR="0" wp14:anchorId="5094942B" wp14:editId="177EA0E3">
+            <wp:extent cx="5943600" cy="2818765"/>
+            <wp:effectExtent l="0" t="0" r="0" b="635"/>
+            <wp:docPr id="1692896364" name="Picture 2" descr="A graph with numbers and a red line&#10;&#10;Description automatically generated"/>
+            <wp:cNvGraphicFramePr>
+              <a:graphicFrameLocks xmlns:a="http://schemas.openxmlformats.org/drawingml/2006/main" noChangeAspect="1"/>
+            </wp:cNvGraphicFramePr>
+            <a:graphic xmlns:a="http://schemas.openxmlformats.org/drawingml/2006/main">
+              <a:graphicData uri="http://schemas.openxmlformats.org/drawingml/2006/picture">
+                <pic:pic xmlns:pic="http://schemas.openxmlformats.org/drawingml/2006/picture">
+                  <pic:nvPicPr>
+                    <pic:cNvPr id="1692896364" name="Picture 2" descr="A graph with numbers and a red line&#10;&#10;Description automatically generated"/>
+                    <pic:cNvPicPr/>
+                  </pic:nvPicPr>
+                  <pic:blipFill>
+                    <a:blip r:embed="rId20" cstate="print">
+                      <a:extLst>
+                        <a:ext uri="{28A0092B-C50C-407E-A947-70E740481C1C}">
+                          <a14:useLocalDpi xmlns:a14="http://schemas.microsoft.com/office/drawing/2010/main" val="0"/>
+                        </a:ext>
+                      </a:extLst>
+                    </a:blip>
+                    <a:stretch>
+                      <a:fillRect/>
+                    </a:stretch>
+                  </pic:blipFill>
+                  <pic:spPr>
+                    <a:xfrm>
+                      <a:off x="0" y="0"/>
+                      <a:ext cx="5943600" cy="2818765"/>
+                    </a:xfrm>
+                    <a:prstGeom prst="rect">
+                      <a:avLst/>
+                    </a:prstGeom>
+                  </pic:spPr>
+                </pic:pic>
+              </a:graphicData>
+            </a:graphic>
+          </wp:inline>
+        </w:drawing>
+      </w:r>
     </w:p>
     <w:p>
       <w:pPr>
@@ -1154,21 +1549,55 @@
       </w:pPr>
       <w:r>
         <w:rPr>
-          <w:lang w:val="en-US"/>
-        </w:rPr>
-        <w:t xml:space="preserve">To determine the starting y point, </w:t>
-      </w:r>
-      <w:r>
-        <w:rPr>
-          <w:lang w:val="en-US"/>
-        </w:rPr>
-        <w:t>divided</w:t>
-      </w:r>
-      <w:r>
-        <w:rPr>
-          <w:lang w:val="en-US"/>
-        </w:rPr>
-        <w:t xml:space="preserve"> height of the graphs </w:t>
+          <w:noProof/>
+          <w:lang w:val="en-US"/>
+        </w:rPr>
+        <mc:AlternateContent>
+          <mc:Choice Requires="wpi">
+            <w:drawing>
+              <wp:anchor distT="0" distB="0" distL="114300" distR="114300" simplePos="0" relativeHeight="251665408" behindDoc="0" locked="0" layoutInCell="1" allowOverlap="1" wp14:anchorId="6BC19461" wp14:editId="7A76F44A">
+                <wp:simplePos x="0" y="0"/>
+                <wp:positionH relativeFrom="column">
+                  <wp:posOffset>2099631</wp:posOffset>
+                </wp:positionH>
+                <wp:positionV relativeFrom="paragraph">
+                  <wp:posOffset>138688</wp:posOffset>
+                </wp:positionV>
+                <wp:extent cx="3069000" cy="74520"/>
+                <wp:effectExtent l="38100" t="38100" r="42545" b="40005"/>
+                <wp:wrapNone/>
+                <wp:docPr id="842885146" name="Ink 13"/>
+                <wp:cNvGraphicFramePr/>
+                <a:graphic xmlns:a="http://schemas.openxmlformats.org/drawingml/2006/main">
+                  <a:graphicData uri="http://schemas.microsoft.com/office/word/2010/wordprocessingInk">
+                    <w14:contentPart bwMode="auto" r:id="rId21">
+                      <w14:nvContentPartPr>
+                        <w14:cNvContentPartPr/>
+                      </w14:nvContentPartPr>
+                      <w14:xfrm>
+                        <a:off x="0" y="0"/>
+                        <a:ext cx="3069000" cy="74520"/>
+                      </w14:xfrm>
+                    </w14:contentPart>
+                  </a:graphicData>
+                </a:graphic>
+              </wp:anchor>
+            </w:drawing>
+          </mc:Choice>
+          <mc:Fallback>
+            <w:pict>
+              <v:shape w14:anchorId="6D21D237" id="Ink 13" o:spid="_x0000_s1026" type="#_x0000_t75" style="position:absolute;margin-left:164.65pt;margin-top:10.2pt;width:243.05pt;height:7.25pt;z-index:251665408;visibility:visible;mso-wrap-style:square;mso-wrap-distance-left:9pt;mso-wrap-distance-top:0;mso-wrap-distance-right:9pt;mso-wrap-distance-bottom:0;mso-position-horizontal:absolute;mso-position-horizontal-relative:text;mso-position-vertical:absolute;mso-position-vertical-relative:text" o:gfxdata="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">
+                <v:imagedata r:id="rId22" o:title=""/>
+              </v:shape>
+            </w:pict>
+          </mc:Fallback>
+        </mc:AlternateContent>
+      </w:r>
+      <w:r>
+        <w:rPr>
+          <w:lang w:val="en-US"/>
+        </w:rPr>
+        <w:t xml:space="preserve">To determine the starting y point, divided height of the graphs </w:t>
       </w:r>
       <w:proofErr w:type="spellStart"/>
       <w:r>
@@ -1182,13 +1611,1420 @@
         <w:rPr>
           <w:lang w:val="en-US"/>
         </w:rPr>
-        <w:t xml:space="preserve"> to the value and multiplied with the value</w:t>
-      </w:r>
-      <w:r>
-        <w:rPr>
-          <w:lang w:val="en-US"/>
-        </w:rPr>
-        <w:t xml:space="preserve"> by using </w:t>
+        <w:t xml:space="preserve"> to the value and multiplied with the value by using a calculator tool, and then placed to y spots.</w:t>
+      </w:r>
+    </w:p>
+    <w:p>
+      <w:pPr>
+        <w:rPr>
+          <w:lang w:val="en-US"/>
+        </w:rPr>
+      </w:pPr>
+      <w:r>
+        <w:rPr>
+          <w:noProof/>
+          <w:lang w:val="en-US"/>
+        </w:rPr>
+        <mc:AlternateContent>
+          <mc:Choice Requires="wpi">
+            <w:drawing>
+              <wp:anchor distT="0" distB="0" distL="114300" distR="114300" simplePos="0" relativeHeight="251662336" behindDoc="0" locked="0" layoutInCell="1" allowOverlap="1" wp14:anchorId="05D226A4" wp14:editId="28CCDB58">
+                <wp:simplePos x="0" y="0"/>
+                <wp:positionH relativeFrom="column">
+                  <wp:posOffset>295800</wp:posOffset>
+                </wp:positionH>
+                <wp:positionV relativeFrom="paragraph">
+                  <wp:posOffset>167300</wp:posOffset>
+                </wp:positionV>
+                <wp:extent cx="1095120" cy="14400"/>
+                <wp:effectExtent l="38100" t="38100" r="35560" b="36830"/>
+                <wp:wrapNone/>
+                <wp:docPr id="1551902578" name="Ink 10"/>
+                <wp:cNvGraphicFramePr/>
+                <a:graphic xmlns:a="http://schemas.openxmlformats.org/drawingml/2006/main">
+                  <a:graphicData uri="http://schemas.microsoft.com/office/word/2010/wordprocessingInk">
+                    <w14:contentPart bwMode="auto" r:id="rId23">
+                      <w14:nvContentPartPr>
+                        <w14:cNvContentPartPr/>
+                      </w14:nvContentPartPr>
+                      <w14:xfrm>
+                        <a:off x="0" y="0"/>
+                        <a:ext cx="1095120" cy="14400"/>
+                      </w14:xfrm>
+                    </w14:contentPart>
+                  </a:graphicData>
+                </a:graphic>
+              </wp:anchor>
+            </w:drawing>
+          </mc:Choice>
+          <mc:Fallback>
+            <w:pict>
+              <v:shape w14:anchorId="2C5400E0" id="Ink 10" o:spid="_x0000_s1026" type="#_x0000_t75" style="position:absolute;margin-left:22.6pt;margin-top:12.45pt;width:87.65pt;height:2.55pt;z-index:251662336;visibility:visible;mso-wrap-style:square;mso-wrap-distance-left:9pt;mso-wrap-distance-top:0;mso-wrap-distance-right:9pt;mso-wrap-distance-bottom:0;mso-position-horizontal:absolute;mso-position-horizontal-relative:text;mso-position-vertical:absolute;mso-position-vertical-relative:text" o:gfxdata="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">
+                <v:imagedata r:id="rId24" o:title=""/>
+              </v:shape>
+            </w:pict>
+          </mc:Fallback>
+        </mc:AlternateContent>
+      </w:r>
+      <w:r>
+        <w:rPr>
+          <w:noProof/>
+          <w:lang w:val="en-US"/>
+        </w:rPr>
+        <mc:AlternateContent>
+          <mc:Choice Requires="wpi">
+            <w:drawing>
+              <wp:anchor distT="0" distB="0" distL="114300" distR="114300" simplePos="0" relativeHeight="251659264" behindDoc="0" locked="0" layoutInCell="1" allowOverlap="1" wp14:anchorId="5FEAD395" wp14:editId="4A00D851">
+                <wp:simplePos x="0" y="0"/>
+                <wp:positionH relativeFrom="column">
+                  <wp:posOffset>2362560</wp:posOffset>
+                </wp:positionH>
+                <wp:positionV relativeFrom="paragraph">
+                  <wp:posOffset>364580</wp:posOffset>
+                </wp:positionV>
+                <wp:extent cx="1119240" cy="15480"/>
+                <wp:effectExtent l="0" t="38100" r="36830" b="48260"/>
+                <wp:wrapNone/>
+                <wp:docPr id="909284665" name="Ink 7"/>
+                <wp:cNvGraphicFramePr/>
+                <a:graphic xmlns:a="http://schemas.openxmlformats.org/drawingml/2006/main">
+                  <a:graphicData uri="http://schemas.microsoft.com/office/word/2010/wordprocessingInk">
+                    <w14:contentPart bwMode="auto" r:id="rId25">
+                      <w14:nvContentPartPr>
+                        <w14:cNvContentPartPr/>
+                      </w14:nvContentPartPr>
+                      <w14:xfrm>
+                        <a:off x="0" y="0"/>
+                        <a:ext cx="1119240" cy="15480"/>
+                      </w14:xfrm>
+                    </w14:contentPart>
+                  </a:graphicData>
+                </a:graphic>
+              </wp:anchor>
+            </w:drawing>
+          </mc:Choice>
+          <mc:Fallback>
+            <w:pict>
+              <v:shape w14:anchorId="3388EB11" id="Ink 7" o:spid="_x0000_s1026" type="#_x0000_t75" style="position:absolute;margin-left:185.35pt;margin-top:28pt;width:89.55pt;height:2.6pt;z-index:251659264;visibility:visible;mso-wrap-style:square;mso-wrap-distance-left:9pt;mso-wrap-distance-top:0;mso-wrap-distance-right:9pt;mso-wrap-distance-bottom:0;mso-position-horizontal:absolute;mso-position-horizontal-relative:text;mso-position-vertical:absolute;mso-position-vertical-relative:text" o:gfxdata="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">
+                <v:imagedata r:id="rId26" o:title=""/>
+              </v:shape>
+            </w:pict>
+          </mc:Fallback>
+        </mc:AlternateContent>
+      </w:r>
+      <w:r>
+        <w:rPr>
+          <w:lang w:val="en-US"/>
+        </w:rPr>
+        <w:t xml:space="preserve">The width of bars is 16, but between bars’ length is not always same (because of the </w:t>
+      </w:r>
+      <w:proofErr w:type="spellStart"/>
+      <w:r>
+        <w:rPr>
+          <w:lang w:val="en-US"/>
+        </w:rPr>
+        <w:t>viewbox</w:t>
+      </w:r>
+      <w:proofErr w:type="spellEnd"/>
+      <w:r>
+        <w:rPr>
+          <w:lang w:val="en-US"/>
+        </w:rPr>
+        <w:t xml:space="preserve">) </w:t>
+      </w:r>
+      <w:r>
+        <w:rPr>
+          <w:lang w:val="en-US"/>
+        </w:rPr>
+        <w:t>so I</w:t>
+      </w:r>
+      <w:r>
+        <w:rPr>
+          <w:lang w:val="en-US"/>
+        </w:rPr>
+        <w:t xml:space="preserve"> tried to manage manually to find middle of the bars (length between bars are sometimes 42px sometimes 45px).</w:t>
+      </w:r>
+    </w:p>
+    <w:p>
+      <w:pPr>
+        <w:rPr>
+          <w:lang w:val="en-US"/>
+        </w:rPr>
+      </w:pPr>
+      <w:r>
+        <w:rPr>
+          <w:lang w:val="en-US"/>
+        </w:rPr>
+        <w:t xml:space="preserve">Also, </w:t>
+      </w:r>
+      <w:r>
+        <w:rPr>
+          <w:lang w:val="en-US"/>
+        </w:rPr>
+        <w:t>all</w:t>
+      </w:r>
+      <w:r>
+        <w:rPr>
+          <w:lang w:val="en-US"/>
+        </w:rPr>
+        <w:t xml:space="preserve"> the bars have count of infant mortality to corresponding year. To rotate &lt;text&gt; element, transform="</w:t>
+      </w:r>
+      <w:proofErr w:type="gramStart"/>
+      <w:r>
+        <w:rPr>
+          <w:lang w:val="en-US"/>
+        </w:rPr>
+        <w:t>rotate(</w:t>
+      </w:r>
+      <w:proofErr w:type="gramEnd"/>
+      <w:r>
+        <w:rPr>
+          <w:lang w:val="en-US"/>
+        </w:rPr>
+        <w:t xml:space="preserve">270 68.32 315)" is used </w:t>
+      </w:r>
+      <w:r>
+        <w:rPr>
+          <w:lang w:val="en-US"/>
+        </w:rPr>
+        <w:t>I have reached to numbers 68.32142857142944 and 315 by manually trying (since view box is created beforehand dividing to 14 parts needs approximately 42px difference). So incremented 68.32 by 42 and so on.</w:t>
+      </w:r>
+    </w:p>
+    <w:p>
+      <w:pPr>
+        <w:rPr>
+          <w:lang w:val="en-US"/>
+        </w:rPr>
+      </w:pPr>
+    </w:p>
+    <w:p>
+      <w:pPr>
+        <w:rPr>
+          <w:lang w:val="en-US"/>
+        </w:rPr>
+      </w:pPr>
+      <w:r>
+        <w:rPr>
+          <w:lang w:val="en-US"/>
+        </w:rPr>
+        <w:t>Line Chart:</w:t>
+      </w:r>
+    </w:p>
+    <w:p>
+      <w:pPr>
+        <w:rPr>
+          <w:lang w:val="en-US"/>
+        </w:rPr>
+      </w:pPr>
+      <w:r>
+        <w:rPr>
+          <w:noProof/>
+          <w:lang w:val="en-US"/>
+        </w:rPr>
+        <mc:AlternateContent>
+          <mc:Choice Requires="wpi">
+            <w:drawing>
+              <wp:anchor distT="0" distB="0" distL="114300" distR="114300" simplePos="0" relativeHeight="251696128" behindDoc="0" locked="0" layoutInCell="1" allowOverlap="1" wp14:anchorId="2629A452" wp14:editId="52EE29EE">
+                <wp:simplePos x="0" y="0"/>
+                <wp:positionH relativeFrom="column">
+                  <wp:posOffset>4481031</wp:posOffset>
+                </wp:positionH>
+                <wp:positionV relativeFrom="paragraph">
+                  <wp:posOffset>977372</wp:posOffset>
+                </wp:positionV>
+                <wp:extent cx="360" cy="360"/>
+                <wp:effectExtent l="38100" t="38100" r="38100" b="38100"/>
+                <wp:wrapNone/>
+                <wp:docPr id="241406893" name="Ink 47"/>
+                <wp:cNvGraphicFramePr/>
+                <a:graphic xmlns:a="http://schemas.openxmlformats.org/drawingml/2006/main">
+                  <a:graphicData uri="http://schemas.microsoft.com/office/word/2010/wordprocessingInk">
+                    <w14:contentPart bwMode="auto" r:id="rId27">
+                      <w14:nvContentPartPr>
+                        <w14:cNvContentPartPr/>
+                      </w14:nvContentPartPr>
+                      <w14:xfrm>
+                        <a:off x="0" y="0"/>
+                        <a:ext cx="360" cy="360"/>
+                      </w14:xfrm>
+                    </w14:contentPart>
+                  </a:graphicData>
+                </a:graphic>
+              </wp:anchor>
+            </w:drawing>
+          </mc:Choice>
+          <mc:Fallback>
+            <w:pict>
+              <v:shape w14:anchorId="1AE6744F" id="Ink 47" o:spid="_x0000_s1026" type="#_x0000_t75" style="position:absolute;margin-left:352.15pt;margin-top:76.25pt;width:1.45pt;height:1.45pt;z-index:251696128;visibility:visible;mso-wrap-style:square;mso-wrap-distance-left:9pt;mso-wrap-distance-top:0;mso-wrap-distance-right:9pt;mso-wrap-distance-bottom:0;mso-position-horizontal:absolute;mso-position-horizontal-relative:text;mso-position-vertical:absolute;mso-position-vertical-relative:text" o:gfxdata="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">
+                <v:imagedata r:id="rId28" o:title=""/>
+              </v:shape>
+            </w:pict>
+          </mc:Fallback>
+        </mc:AlternateContent>
+      </w:r>
+      <w:r>
+        <w:rPr>
+          <w:noProof/>
+          <w:lang w:val="en-US"/>
+        </w:rPr>
+        <mc:AlternateContent>
+          <mc:Choice Requires="wpi">
+            <w:drawing>
+              <wp:anchor distT="0" distB="0" distL="114300" distR="114300" simplePos="0" relativeHeight="251695104" behindDoc="0" locked="0" layoutInCell="1" allowOverlap="1" wp14:anchorId="54D428A3" wp14:editId="2268BBBE">
+                <wp:simplePos x="0" y="0"/>
+                <wp:positionH relativeFrom="column">
+                  <wp:posOffset>3545031</wp:posOffset>
+                </wp:positionH>
+                <wp:positionV relativeFrom="paragraph">
+                  <wp:posOffset>975572</wp:posOffset>
+                </wp:positionV>
+                <wp:extent cx="360" cy="360"/>
+                <wp:effectExtent l="38100" t="38100" r="38100" b="38100"/>
+                <wp:wrapNone/>
+                <wp:docPr id="197448776" name="Ink 46"/>
+                <wp:cNvGraphicFramePr/>
+                <a:graphic xmlns:a="http://schemas.openxmlformats.org/drawingml/2006/main">
+                  <a:graphicData uri="http://schemas.microsoft.com/office/word/2010/wordprocessingInk">
+                    <w14:contentPart bwMode="auto" r:id="rId29">
+                      <w14:nvContentPartPr>
+                        <w14:cNvContentPartPr/>
+                      </w14:nvContentPartPr>
+                      <w14:xfrm>
+                        <a:off x="0" y="0"/>
+                        <a:ext cx="360" cy="360"/>
+                      </w14:xfrm>
+                    </w14:contentPart>
+                  </a:graphicData>
+                </a:graphic>
+              </wp:anchor>
+            </w:drawing>
+          </mc:Choice>
+          <mc:Fallback>
+            <w:pict>
+              <v:shape w14:anchorId="5E5EDB3F" id="Ink 46" o:spid="_x0000_s1026" type="#_x0000_t75" style="position:absolute;margin-left:278.45pt;margin-top:76.1pt;width:1.45pt;height:1.45pt;z-index:251695104;visibility:visible;mso-wrap-style:square;mso-wrap-distance-left:9pt;mso-wrap-distance-top:0;mso-wrap-distance-right:9pt;mso-wrap-distance-bottom:0;mso-position-horizontal:absolute;mso-position-horizontal-relative:text;mso-position-vertical:absolute;mso-position-vertical-relative:text" o:gfxdata="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">
+                <v:imagedata r:id="rId28" o:title=""/>
+              </v:shape>
+            </w:pict>
+          </mc:Fallback>
+        </mc:AlternateContent>
+      </w:r>
+      <w:r>
+        <w:rPr>
+          <w:noProof/>
+          <w:lang w:val="en-US"/>
+        </w:rPr>
+        <mc:AlternateContent>
+          <mc:Choice Requires="wpi">
+            <w:drawing>
+              <wp:anchor distT="0" distB="0" distL="114300" distR="114300" simplePos="0" relativeHeight="251694080" behindDoc="0" locked="0" layoutInCell="1" allowOverlap="1" wp14:anchorId="2C610610" wp14:editId="6DA2EFB1">
+                <wp:simplePos x="0" y="0"/>
+                <wp:positionH relativeFrom="column">
+                  <wp:posOffset>3103880</wp:posOffset>
+                </wp:positionH>
+                <wp:positionV relativeFrom="paragraph">
+                  <wp:posOffset>974090</wp:posOffset>
+                </wp:positionV>
+                <wp:extent cx="341990" cy="360"/>
+                <wp:effectExtent l="38100" t="38100" r="39370" b="38100"/>
+                <wp:wrapNone/>
+                <wp:docPr id="1796645099" name="Ink 45"/>
+                <wp:cNvGraphicFramePr/>
+                <a:graphic xmlns:a="http://schemas.openxmlformats.org/drawingml/2006/main">
+                  <a:graphicData uri="http://schemas.microsoft.com/office/word/2010/wordprocessingInk">
+                    <w14:contentPart bwMode="auto" r:id="rId30">
+                      <w14:nvContentPartPr>
+                        <w14:cNvContentPartPr/>
+                      </w14:nvContentPartPr>
+                      <w14:xfrm>
+                        <a:off x="0" y="0"/>
+                        <a:ext cx="341990" cy="360"/>
+                      </w14:xfrm>
+                    </w14:contentPart>
+                  </a:graphicData>
+                </a:graphic>
+              </wp:anchor>
+            </w:drawing>
+          </mc:Choice>
+          <mc:Fallback>
+            <w:pict>
+              <v:shape w14:anchorId="15B175EC" id="Ink 45" o:spid="_x0000_s1026" type="#_x0000_t75" style="position:absolute;margin-left:243.7pt;margin-top:76pt;width:28.35pt;height:1.45pt;z-index:251694080;visibility:visible;mso-wrap-style:square;mso-wrap-distance-left:9pt;mso-wrap-distance-top:0;mso-wrap-distance-right:9pt;mso-wrap-distance-bottom:0;mso-position-horizontal:absolute;mso-position-horizontal-relative:text;mso-position-vertical:absolute;mso-position-vertical-relative:text" o:gfxdata="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">
+                <v:imagedata r:id="rId31" o:title=""/>
+              </v:shape>
+            </w:pict>
+          </mc:Fallback>
+        </mc:AlternateContent>
+      </w:r>
+      <w:r>
+        <w:rPr>
+          <w:noProof/>
+          <w:lang w:val="en-US"/>
+        </w:rPr>
+        <mc:AlternateContent>
+          <mc:Choice Requires="wpi">
+            <w:drawing>
+              <wp:anchor distT="0" distB="0" distL="114300" distR="114300" simplePos="0" relativeHeight="251693056" behindDoc="0" locked="0" layoutInCell="1" allowOverlap="1" wp14:anchorId="1B131B3D" wp14:editId="44FC7943">
+                <wp:simplePos x="0" y="0"/>
+                <wp:positionH relativeFrom="column">
+                  <wp:posOffset>5454111</wp:posOffset>
+                </wp:positionH>
+                <wp:positionV relativeFrom="paragraph">
+                  <wp:posOffset>993572</wp:posOffset>
+                </wp:positionV>
+                <wp:extent cx="360" cy="360"/>
+                <wp:effectExtent l="38100" t="38100" r="38100" b="38100"/>
+                <wp:wrapNone/>
+                <wp:docPr id="642477411" name="Ink 44"/>
+                <wp:cNvGraphicFramePr/>
+                <a:graphic xmlns:a="http://schemas.openxmlformats.org/drawingml/2006/main">
+                  <a:graphicData uri="http://schemas.microsoft.com/office/word/2010/wordprocessingInk">
+                    <w14:contentPart bwMode="auto" r:id="rId32">
+                      <w14:nvContentPartPr>
+                        <w14:cNvContentPartPr/>
+                      </w14:nvContentPartPr>
+                      <w14:xfrm>
+                        <a:off x="0" y="0"/>
+                        <a:ext cx="360" cy="360"/>
+                      </w14:xfrm>
+                    </w14:contentPart>
+                  </a:graphicData>
+                </a:graphic>
+              </wp:anchor>
+            </w:drawing>
+          </mc:Choice>
+          <mc:Fallback>
+            <w:pict>
+              <v:shape w14:anchorId="7B364BC6" id="Ink 44" o:spid="_x0000_s1026" type="#_x0000_t75" style="position:absolute;margin-left:428.75pt;margin-top:77.55pt;width:1.45pt;height:1.45pt;z-index:251693056;visibility:visible;mso-wrap-style:square;mso-wrap-distance-left:9pt;mso-wrap-distance-top:0;mso-wrap-distance-right:9pt;mso-wrap-distance-bottom:0;mso-position-horizontal:absolute;mso-position-horizontal-relative:text;mso-position-vertical:absolute;mso-position-vertical-relative:text" o:gfxdata="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">
+                <v:imagedata r:id="rId28" o:title=""/>
+              </v:shape>
+            </w:pict>
+          </mc:Fallback>
+        </mc:AlternateContent>
+      </w:r>
+      <w:r>
+        <w:rPr>
+          <w:noProof/>
+          <w:lang w:val="en-US"/>
+        </w:rPr>
+        <mc:AlternateContent>
+          <mc:Choice Requires="wpi">
+            <w:drawing>
+              <wp:anchor distT="0" distB="0" distL="114300" distR="114300" simplePos="0" relativeHeight="251692032" behindDoc="0" locked="0" layoutInCell="1" allowOverlap="1" wp14:anchorId="13AECD9B" wp14:editId="50AFCCCE">
+                <wp:simplePos x="0" y="0"/>
+                <wp:positionH relativeFrom="column">
+                  <wp:posOffset>5333511</wp:posOffset>
+                </wp:positionH>
+                <wp:positionV relativeFrom="paragraph">
+                  <wp:posOffset>997892</wp:posOffset>
+                </wp:positionV>
+                <wp:extent cx="360" cy="360"/>
+                <wp:effectExtent l="38100" t="38100" r="38100" b="38100"/>
+                <wp:wrapNone/>
+                <wp:docPr id="193601787" name="Ink 43"/>
+                <wp:cNvGraphicFramePr/>
+                <a:graphic xmlns:a="http://schemas.openxmlformats.org/drawingml/2006/main">
+                  <a:graphicData uri="http://schemas.microsoft.com/office/word/2010/wordprocessingInk">
+                    <w14:contentPart bwMode="auto" r:id="rId33">
+                      <w14:nvContentPartPr>
+                        <w14:cNvContentPartPr/>
+                      </w14:nvContentPartPr>
+                      <w14:xfrm>
+                        <a:off x="0" y="0"/>
+                        <a:ext cx="360" cy="360"/>
+                      </w14:xfrm>
+                    </w14:contentPart>
+                  </a:graphicData>
+                </a:graphic>
+              </wp:anchor>
+            </w:drawing>
+          </mc:Choice>
+          <mc:Fallback>
+            <w:pict>
+              <v:shape w14:anchorId="1C22A1E9" id="Ink 43" o:spid="_x0000_s1026" type="#_x0000_t75" style="position:absolute;margin-left:419.25pt;margin-top:77.85pt;width:1.45pt;height:1.45pt;z-index:251692032;visibility:visible;mso-wrap-style:square;mso-wrap-distance-left:9pt;mso-wrap-distance-top:0;mso-wrap-distance-right:9pt;mso-wrap-distance-bottom:0;mso-position-horizontal:absolute;mso-position-horizontal-relative:text;mso-position-vertical:absolute;mso-position-vertical-relative:text" o:gfxdata="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">
+                <v:imagedata r:id="rId28" o:title=""/>
+              </v:shape>
+            </w:pict>
+          </mc:Fallback>
+        </mc:AlternateContent>
+      </w:r>
+      <w:r>
+        <w:rPr>
+          <w:noProof/>
+          <w:lang w:val="en-US"/>
+        </w:rPr>
+        <mc:AlternateContent>
+          <mc:Choice Requires="wpi">
+            <w:drawing>
+              <wp:anchor distT="0" distB="0" distL="114300" distR="114300" simplePos="0" relativeHeight="251691008" behindDoc="0" locked="0" layoutInCell="1" allowOverlap="1" wp14:anchorId="6367EC5F" wp14:editId="5A6A8A3C">
+                <wp:simplePos x="0" y="0"/>
+                <wp:positionH relativeFrom="column">
+                  <wp:posOffset>5205351</wp:posOffset>
+                </wp:positionH>
+                <wp:positionV relativeFrom="paragraph">
+                  <wp:posOffset>1001852</wp:posOffset>
+                </wp:positionV>
+                <wp:extent cx="360" cy="360"/>
+                <wp:effectExtent l="38100" t="38100" r="38100" b="38100"/>
+                <wp:wrapNone/>
+                <wp:docPr id="2066579035" name="Ink 42"/>
+                <wp:cNvGraphicFramePr/>
+                <a:graphic xmlns:a="http://schemas.openxmlformats.org/drawingml/2006/main">
+                  <a:graphicData uri="http://schemas.microsoft.com/office/word/2010/wordprocessingInk">
+                    <w14:contentPart bwMode="auto" r:id="rId34">
+                      <w14:nvContentPartPr>
+                        <w14:cNvContentPartPr/>
+                      </w14:nvContentPartPr>
+                      <w14:xfrm>
+                        <a:off x="0" y="0"/>
+                        <a:ext cx="360" cy="360"/>
+                      </w14:xfrm>
+                    </w14:contentPart>
+                  </a:graphicData>
+                </a:graphic>
+              </wp:anchor>
+            </w:drawing>
+          </mc:Choice>
+          <mc:Fallback>
+            <w:pict>
+              <v:shape w14:anchorId="7E4199D5" id="Ink 42" o:spid="_x0000_s1026" type="#_x0000_t75" style="position:absolute;margin-left:409.15pt;margin-top:78.2pt;width:1.45pt;height:1.45pt;z-index:251691008;visibility:visible;mso-wrap-style:square;mso-wrap-distance-left:9pt;mso-wrap-distance-top:0;mso-wrap-distance-right:9pt;mso-wrap-distance-bottom:0;mso-position-horizontal:absolute;mso-position-horizontal-relative:text;mso-position-vertical:absolute;mso-position-vertical-relative:text" o:gfxdata="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">
+                <v:imagedata r:id="rId28" o:title=""/>
+              </v:shape>
+            </w:pict>
+          </mc:Fallback>
+        </mc:AlternateContent>
+      </w:r>
+      <w:r>
+        <w:rPr>
+          <w:noProof/>
+          <w:lang w:val="en-US"/>
+        </w:rPr>
+        <mc:AlternateContent>
+          <mc:Choice Requires="wpi">
+            <w:drawing>
+              <wp:anchor distT="0" distB="0" distL="114300" distR="114300" simplePos="0" relativeHeight="251689984" behindDoc="0" locked="0" layoutInCell="1" allowOverlap="1" wp14:anchorId="6F421EB0" wp14:editId="4C39A021">
+                <wp:simplePos x="0" y="0"/>
+                <wp:positionH relativeFrom="column">
+                  <wp:posOffset>5105271</wp:posOffset>
+                </wp:positionH>
+                <wp:positionV relativeFrom="paragraph">
+                  <wp:posOffset>997532</wp:posOffset>
+                </wp:positionV>
+                <wp:extent cx="360" cy="360"/>
+                <wp:effectExtent l="38100" t="38100" r="38100" b="38100"/>
+                <wp:wrapNone/>
+                <wp:docPr id="490558229" name="Ink 41"/>
+                <wp:cNvGraphicFramePr/>
+                <a:graphic xmlns:a="http://schemas.openxmlformats.org/drawingml/2006/main">
+                  <a:graphicData uri="http://schemas.microsoft.com/office/word/2010/wordprocessingInk">
+                    <w14:contentPart bwMode="auto" r:id="rId35">
+                      <w14:nvContentPartPr>
+                        <w14:cNvContentPartPr/>
+                      </w14:nvContentPartPr>
+                      <w14:xfrm>
+                        <a:off x="0" y="0"/>
+                        <a:ext cx="360" cy="360"/>
+                      </w14:xfrm>
+                    </w14:contentPart>
+                  </a:graphicData>
+                </a:graphic>
+              </wp:anchor>
+            </w:drawing>
+          </mc:Choice>
+          <mc:Fallback>
+            <w:pict>
+              <v:shape w14:anchorId="3102B3B9" id="Ink 41" o:spid="_x0000_s1026" type="#_x0000_t75" style="position:absolute;margin-left:401.3pt;margin-top:77.85pt;width:1.45pt;height:1.45pt;z-index:251689984;visibility:visible;mso-wrap-style:square;mso-wrap-distance-left:9pt;mso-wrap-distance-top:0;mso-wrap-distance-right:9pt;mso-wrap-distance-bottom:0;mso-position-horizontal:absolute;mso-position-horizontal-relative:text;mso-position-vertical:absolute;mso-position-vertical-relative:text" o:gfxdata="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">
+                <v:imagedata r:id="rId28" o:title=""/>
+              </v:shape>
+            </w:pict>
+          </mc:Fallback>
+        </mc:AlternateContent>
+      </w:r>
+      <w:r>
+        <w:rPr>
+          <w:noProof/>
+          <w:lang w:val="en-US"/>
+        </w:rPr>
+        <mc:AlternateContent>
+          <mc:Choice Requires="wpi">
+            <w:drawing>
+              <wp:anchor distT="0" distB="0" distL="114300" distR="114300" simplePos="0" relativeHeight="251688960" behindDoc="0" locked="0" layoutInCell="1" allowOverlap="1" wp14:anchorId="3A5B299A" wp14:editId="2B4D1FE3">
+                <wp:simplePos x="0" y="0"/>
+                <wp:positionH relativeFrom="column">
+                  <wp:posOffset>4967391</wp:posOffset>
+                </wp:positionH>
+                <wp:positionV relativeFrom="paragraph">
+                  <wp:posOffset>993212</wp:posOffset>
+                </wp:positionV>
+                <wp:extent cx="360" cy="360"/>
+                <wp:effectExtent l="38100" t="38100" r="38100" b="38100"/>
+                <wp:wrapNone/>
+                <wp:docPr id="1187342053" name="Ink 40"/>
+                <wp:cNvGraphicFramePr/>
+                <a:graphic xmlns:a="http://schemas.openxmlformats.org/drawingml/2006/main">
+                  <a:graphicData uri="http://schemas.microsoft.com/office/word/2010/wordprocessingInk">
+                    <w14:contentPart bwMode="auto" r:id="rId36">
+                      <w14:nvContentPartPr>
+                        <w14:cNvContentPartPr/>
+                      </w14:nvContentPartPr>
+                      <w14:xfrm>
+                        <a:off x="0" y="0"/>
+                        <a:ext cx="360" cy="360"/>
+                      </w14:xfrm>
+                    </w14:contentPart>
+                  </a:graphicData>
+                </a:graphic>
+              </wp:anchor>
+            </w:drawing>
+          </mc:Choice>
+          <mc:Fallback>
+            <w:pict>
+              <v:shape w14:anchorId="2F3D7659" id="Ink 40" o:spid="_x0000_s1026" type="#_x0000_t75" style="position:absolute;margin-left:390.45pt;margin-top:77.5pt;width:1.45pt;height:1.45pt;z-index:251688960;visibility:visible;mso-wrap-style:square;mso-wrap-distance-left:9pt;mso-wrap-distance-top:0;mso-wrap-distance-right:9pt;mso-wrap-distance-bottom:0;mso-position-horizontal:absolute;mso-position-horizontal-relative:text;mso-position-vertical:absolute;mso-position-vertical-relative:text" o:gfxdata="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">
+                <v:imagedata r:id="rId28" o:title=""/>
+              </v:shape>
+            </w:pict>
+          </mc:Fallback>
+        </mc:AlternateContent>
+      </w:r>
+      <w:r>
+        <w:rPr>
+          <w:noProof/>
+          <w:lang w:val="en-US"/>
+        </w:rPr>
+        <mc:AlternateContent>
+          <mc:Choice Requires="wpi">
+            <w:drawing>
+              <wp:anchor distT="0" distB="0" distL="114300" distR="114300" simplePos="0" relativeHeight="251687936" behindDoc="0" locked="0" layoutInCell="1" allowOverlap="1" wp14:anchorId="41C26E64" wp14:editId="678F01DB">
+                <wp:simplePos x="0" y="0"/>
+                <wp:positionH relativeFrom="column">
+                  <wp:posOffset>4784511</wp:posOffset>
+                </wp:positionH>
+                <wp:positionV relativeFrom="paragraph">
+                  <wp:posOffset>979892</wp:posOffset>
+                </wp:positionV>
+                <wp:extent cx="360" cy="360"/>
+                <wp:effectExtent l="38100" t="38100" r="38100" b="38100"/>
+                <wp:wrapNone/>
+                <wp:docPr id="429316188" name="Ink 39"/>
+                <wp:cNvGraphicFramePr/>
+                <a:graphic xmlns:a="http://schemas.openxmlformats.org/drawingml/2006/main">
+                  <a:graphicData uri="http://schemas.microsoft.com/office/word/2010/wordprocessingInk">
+                    <w14:contentPart bwMode="auto" r:id="rId37">
+                      <w14:nvContentPartPr>
+                        <w14:cNvContentPartPr/>
+                      </w14:nvContentPartPr>
+                      <w14:xfrm>
+                        <a:off x="0" y="0"/>
+                        <a:ext cx="360" cy="360"/>
+                      </w14:xfrm>
+                    </w14:contentPart>
+                  </a:graphicData>
+                </a:graphic>
+              </wp:anchor>
+            </w:drawing>
+          </mc:Choice>
+          <mc:Fallback>
+            <w:pict>
+              <v:shape w14:anchorId="41E86953" id="Ink 39" o:spid="_x0000_s1026" type="#_x0000_t75" style="position:absolute;margin-left:376.05pt;margin-top:76.45pt;width:1.45pt;height:1.45pt;z-index:251687936;visibility:visible;mso-wrap-style:square;mso-wrap-distance-left:9pt;mso-wrap-distance-top:0;mso-wrap-distance-right:9pt;mso-wrap-distance-bottom:0;mso-position-horizontal:absolute;mso-position-horizontal-relative:text;mso-position-vertical:absolute;mso-position-vertical-relative:text" o:gfxdata="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">
+                <v:imagedata r:id="rId28" o:title=""/>
+              </v:shape>
+            </w:pict>
+          </mc:Fallback>
+        </mc:AlternateContent>
+      </w:r>
+      <w:r>
+        <w:rPr>
+          <w:noProof/>
+          <w:lang w:val="en-US"/>
+        </w:rPr>
+        <mc:AlternateContent>
+          <mc:Choice Requires="wpi">
+            <w:drawing>
+              <wp:anchor distT="0" distB="0" distL="114300" distR="114300" simplePos="0" relativeHeight="251686912" behindDoc="0" locked="0" layoutInCell="1" allowOverlap="1" wp14:anchorId="1969A71F" wp14:editId="4677F0B5">
+                <wp:simplePos x="0" y="0"/>
+                <wp:positionH relativeFrom="column">
+                  <wp:posOffset>4687311</wp:posOffset>
+                </wp:positionH>
+                <wp:positionV relativeFrom="paragraph">
+                  <wp:posOffset>979892</wp:posOffset>
+                </wp:positionV>
+                <wp:extent cx="360" cy="360"/>
+                <wp:effectExtent l="38100" t="38100" r="38100" b="38100"/>
+                <wp:wrapNone/>
+                <wp:docPr id="249070497" name="Ink 38"/>
+                <wp:cNvGraphicFramePr/>
+                <a:graphic xmlns:a="http://schemas.openxmlformats.org/drawingml/2006/main">
+                  <a:graphicData uri="http://schemas.microsoft.com/office/word/2010/wordprocessingInk">
+                    <w14:contentPart bwMode="auto" r:id="rId38">
+                      <w14:nvContentPartPr>
+                        <w14:cNvContentPartPr/>
+                      </w14:nvContentPartPr>
+                      <w14:xfrm>
+                        <a:off x="0" y="0"/>
+                        <a:ext cx="360" cy="360"/>
+                      </w14:xfrm>
+                    </w14:contentPart>
+                  </a:graphicData>
+                </a:graphic>
+              </wp:anchor>
+            </w:drawing>
+          </mc:Choice>
+          <mc:Fallback>
+            <w:pict>
+              <v:shape w14:anchorId="47BC41E9" id="Ink 38" o:spid="_x0000_s1026" type="#_x0000_t75" style="position:absolute;margin-left:368.4pt;margin-top:76.45pt;width:1.45pt;height:1.45pt;z-index:251686912;visibility:visible;mso-wrap-style:square;mso-wrap-distance-left:9pt;mso-wrap-distance-top:0;mso-wrap-distance-right:9pt;mso-wrap-distance-bottom:0;mso-position-horizontal:absolute;mso-position-horizontal-relative:text;mso-position-vertical:absolute;mso-position-vertical-relative:text" o:gfxdata="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">
+                <v:imagedata r:id="rId28" o:title=""/>
+              </v:shape>
+            </w:pict>
+          </mc:Fallback>
+        </mc:AlternateContent>
+      </w:r>
+      <w:r>
+        <w:rPr>
+          <w:noProof/>
+          <w:lang w:val="en-US"/>
+        </w:rPr>
+        <mc:AlternateContent>
+          <mc:Choice Requires="wpi">
+            <w:drawing>
+              <wp:anchor distT="0" distB="0" distL="114300" distR="114300" simplePos="0" relativeHeight="251685888" behindDoc="0" locked="0" layoutInCell="1" allowOverlap="1" wp14:anchorId="39A43956" wp14:editId="59787388">
+                <wp:simplePos x="0" y="0"/>
+                <wp:positionH relativeFrom="column">
+                  <wp:posOffset>4573911</wp:posOffset>
+                </wp:positionH>
+                <wp:positionV relativeFrom="paragraph">
+                  <wp:posOffset>986732</wp:posOffset>
+                </wp:positionV>
+                <wp:extent cx="360" cy="360"/>
+                <wp:effectExtent l="38100" t="38100" r="38100" b="38100"/>
+                <wp:wrapNone/>
+                <wp:docPr id="2079958878" name="Ink 37"/>
+                <wp:cNvGraphicFramePr/>
+                <a:graphic xmlns:a="http://schemas.openxmlformats.org/drawingml/2006/main">
+                  <a:graphicData uri="http://schemas.microsoft.com/office/word/2010/wordprocessingInk">
+                    <w14:contentPart bwMode="auto" r:id="rId39">
+                      <w14:nvContentPartPr>
+                        <w14:cNvContentPartPr/>
+                      </w14:nvContentPartPr>
+                      <w14:xfrm>
+                        <a:off x="0" y="0"/>
+                        <a:ext cx="360" cy="360"/>
+                      </w14:xfrm>
+                    </w14:contentPart>
+                  </a:graphicData>
+                </a:graphic>
+              </wp:anchor>
+            </w:drawing>
+          </mc:Choice>
+          <mc:Fallback>
+            <w:pict>
+              <v:shape w14:anchorId="20F479FA" id="Ink 37" o:spid="_x0000_s1026" type="#_x0000_t75" style="position:absolute;margin-left:359.45pt;margin-top:77pt;width:1.45pt;height:1.45pt;z-index:251685888;visibility:visible;mso-wrap-style:square;mso-wrap-distance-left:9pt;mso-wrap-distance-top:0;mso-wrap-distance-right:9pt;mso-wrap-distance-bottom:0;mso-position-horizontal:absolute;mso-position-horizontal-relative:text;mso-position-vertical:absolute;mso-position-vertical-relative:text" o:gfxdata="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">
+                <v:imagedata r:id="rId28" o:title=""/>
+              </v:shape>
+            </w:pict>
+          </mc:Fallback>
+        </mc:AlternateContent>
+      </w:r>
+      <w:r>
+        <w:rPr>
+          <w:noProof/>
+          <w:lang w:val="en-US"/>
+        </w:rPr>
+        <mc:AlternateContent>
+          <mc:Choice Requires="wpi">
+            <w:drawing>
+              <wp:anchor distT="0" distB="0" distL="114300" distR="114300" simplePos="0" relativeHeight="251684864" behindDoc="0" locked="0" layoutInCell="1" allowOverlap="1" wp14:anchorId="48F45F8B" wp14:editId="220CC1E0">
+                <wp:simplePos x="0" y="0"/>
+                <wp:positionH relativeFrom="column">
+                  <wp:posOffset>4387431</wp:posOffset>
+                </wp:positionH>
+                <wp:positionV relativeFrom="paragraph">
+                  <wp:posOffset>975572</wp:posOffset>
+                </wp:positionV>
+                <wp:extent cx="360" cy="360"/>
+                <wp:effectExtent l="38100" t="38100" r="38100" b="38100"/>
+                <wp:wrapNone/>
+                <wp:docPr id="828856909" name="Ink 36"/>
+                <wp:cNvGraphicFramePr/>
+                <a:graphic xmlns:a="http://schemas.openxmlformats.org/drawingml/2006/main">
+                  <a:graphicData uri="http://schemas.microsoft.com/office/word/2010/wordprocessingInk">
+                    <w14:contentPart bwMode="auto" r:id="rId40">
+                      <w14:nvContentPartPr>
+                        <w14:cNvContentPartPr/>
+                      </w14:nvContentPartPr>
+                      <w14:xfrm>
+                        <a:off x="0" y="0"/>
+                        <a:ext cx="360" cy="360"/>
+                      </w14:xfrm>
+                    </w14:contentPart>
+                  </a:graphicData>
+                </a:graphic>
+              </wp:anchor>
+            </w:drawing>
+          </mc:Choice>
+          <mc:Fallback>
+            <w:pict>
+              <v:shape w14:anchorId="4D745C6C" id="Ink 36" o:spid="_x0000_s1026" type="#_x0000_t75" style="position:absolute;margin-left:344.75pt;margin-top:76.1pt;width:1.45pt;height:1.45pt;z-index:251684864;visibility:visible;mso-wrap-style:square;mso-wrap-distance-left:9pt;mso-wrap-distance-top:0;mso-wrap-distance-right:9pt;mso-wrap-distance-bottom:0;mso-position-horizontal:absolute;mso-position-horizontal-relative:text;mso-position-vertical:absolute;mso-position-vertical-relative:text" o:gfxdata="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">
+                <v:imagedata r:id="rId28" o:title=""/>
+              </v:shape>
+            </w:pict>
+          </mc:Fallback>
+        </mc:AlternateContent>
+      </w:r>
+      <w:r>
+        <w:rPr>
+          <w:noProof/>
+          <w:lang w:val="en-US"/>
+        </w:rPr>
+        <mc:AlternateContent>
+          <mc:Choice Requires="wpi">
+            <w:drawing>
+              <wp:anchor distT="0" distB="0" distL="114300" distR="114300" simplePos="0" relativeHeight="251683840" behindDoc="0" locked="0" layoutInCell="1" allowOverlap="1" wp14:anchorId="7998E5CF" wp14:editId="79073F8B">
+                <wp:simplePos x="0" y="0"/>
+                <wp:positionH relativeFrom="column">
+                  <wp:posOffset>4245231</wp:posOffset>
+                </wp:positionH>
+                <wp:positionV relativeFrom="paragraph">
+                  <wp:posOffset>977732</wp:posOffset>
+                </wp:positionV>
+                <wp:extent cx="360" cy="360"/>
+                <wp:effectExtent l="38100" t="38100" r="38100" b="38100"/>
+                <wp:wrapNone/>
+                <wp:docPr id="1462577443" name="Ink 35"/>
+                <wp:cNvGraphicFramePr/>
+                <a:graphic xmlns:a="http://schemas.openxmlformats.org/drawingml/2006/main">
+                  <a:graphicData uri="http://schemas.microsoft.com/office/word/2010/wordprocessingInk">
+                    <w14:contentPart bwMode="auto" r:id="rId41">
+                      <w14:nvContentPartPr>
+                        <w14:cNvContentPartPr/>
+                      </w14:nvContentPartPr>
+                      <w14:xfrm>
+                        <a:off x="0" y="0"/>
+                        <a:ext cx="360" cy="360"/>
+                      </w14:xfrm>
+                    </w14:contentPart>
+                  </a:graphicData>
+                </a:graphic>
+              </wp:anchor>
+            </w:drawing>
+          </mc:Choice>
+          <mc:Fallback>
+            <w:pict>
+              <v:shape w14:anchorId="06473F09" id="Ink 35" o:spid="_x0000_s1026" type="#_x0000_t75" style="position:absolute;margin-left:333.55pt;margin-top:76.3pt;width:1.45pt;height:1.45pt;z-index:251683840;visibility:visible;mso-wrap-style:square;mso-wrap-distance-left:9pt;mso-wrap-distance-top:0;mso-wrap-distance-right:9pt;mso-wrap-distance-bottom:0;mso-position-horizontal:absolute;mso-position-horizontal-relative:text;mso-position-vertical:absolute;mso-position-vertical-relative:text" o:gfxdata="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">
+                <v:imagedata r:id="rId28" o:title=""/>
+              </v:shape>
+            </w:pict>
+          </mc:Fallback>
+        </mc:AlternateContent>
+      </w:r>
+      <w:r>
+        <w:rPr>
+          <w:noProof/>
+          <w:lang w:val="en-US"/>
+        </w:rPr>
+        <mc:AlternateContent>
+          <mc:Choice Requires="wpi">
+            <w:drawing>
+              <wp:anchor distT="0" distB="0" distL="114300" distR="114300" simplePos="0" relativeHeight="251682816" behindDoc="0" locked="0" layoutInCell="1" allowOverlap="1" wp14:anchorId="766DFB0E" wp14:editId="3BF7A2C0">
+                <wp:simplePos x="0" y="0"/>
+                <wp:positionH relativeFrom="column">
+                  <wp:posOffset>4122831</wp:posOffset>
+                </wp:positionH>
+                <wp:positionV relativeFrom="paragraph">
+                  <wp:posOffset>969812</wp:posOffset>
+                </wp:positionV>
+                <wp:extent cx="360" cy="360"/>
+                <wp:effectExtent l="38100" t="38100" r="38100" b="38100"/>
+                <wp:wrapNone/>
+                <wp:docPr id="1020103696" name="Ink 34"/>
+                <wp:cNvGraphicFramePr/>
+                <a:graphic xmlns:a="http://schemas.openxmlformats.org/drawingml/2006/main">
+                  <a:graphicData uri="http://schemas.microsoft.com/office/word/2010/wordprocessingInk">
+                    <w14:contentPart bwMode="auto" r:id="rId42">
+                      <w14:nvContentPartPr>
+                        <w14:cNvContentPartPr/>
+                      </w14:nvContentPartPr>
+                      <w14:xfrm>
+                        <a:off x="0" y="0"/>
+                        <a:ext cx="360" cy="360"/>
+                      </w14:xfrm>
+                    </w14:contentPart>
+                  </a:graphicData>
+                </a:graphic>
+              </wp:anchor>
+            </w:drawing>
+          </mc:Choice>
+          <mc:Fallback>
+            <w:pict>
+              <v:shape w14:anchorId="4623B51A" id="Ink 34" o:spid="_x0000_s1026" type="#_x0000_t75" style="position:absolute;margin-left:323.95pt;margin-top:75.65pt;width:1.45pt;height:1.45pt;z-index:251682816;visibility:visible;mso-wrap-style:square;mso-wrap-distance-left:9pt;mso-wrap-distance-top:0;mso-wrap-distance-right:9pt;mso-wrap-distance-bottom:0;mso-position-horizontal:absolute;mso-position-horizontal-relative:text;mso-position-vertical:absolute;mso-position-vertical-relative:text" o:gfxdata="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">
+                <v:imagedata r:id="rId28" o:title=""/>
+              </v:shape>
+            </w:pict>
+          </mc:Fallback>
+        </mc:AlternateContent>
+      </w:r>
+      <w:r>
+        <w:rPr>
+          <w:noProof/>
+          <w:lang w:val="en-US"/>
+        </w:rPr>
+        <mc:AlternateContent>
+          <mc:Choice Requires="wpi">
+            <w:drawing>
+              <wp:anchor distT="0" distB="0" distL="114300" distR="114300" simplePos="0" relativeHeight="251681792" behindDoc="0" locked="0" layoutInCell="1" allowOverlap="1" wp14:anchorId="13FF52B7" wp14:editId="2A60425D">
+                <wp:simplePos x="0" y="0"/>
+                <wp:positionH relativeFrom="column">
+                  <wp:posOffset>3988191</wp:posOffset>
+                </wp:positionH>
+                <wp:positionV relativeFrom="paragraph">
+                  <wp:posOffset>972332</wp:posOffset>
+                </wp:positionV>
+                <wp:extent cx="2160" cy="360"/>
+                <wp:effectExtent l="38100" t="38100" r="36195" b="38100"/>
+                <wp:wrapNone/>
+                <wp:docPr id="851868095" name="Ink 33"/>
+                <wp:cNvGraphicFramePr/>
+                <a:graphic xmlns:a="http://schemas.openxmlformats.org/drawingml/2006/main">
+                  <a:graphicData uri="http://schemas.microsoft.com/office/word/2010/wordprocessingInk">
+                    <w14:contentPart bwMode="auto" r:id="rId43">
+                      <w14:nvContentPartPr>
+                        <w14:cNvContentPartPr/>
+                      </w14:nvContentPartPr>
+                      <w14:xfrm>
+                        <a:off x="0" y="0"/>
+                        <a:ext cx="2160" cy="360"/>
+                      </w14:xfrm>
+                    </w14:contentPart>
+                  </a:graphicData>
+                </a:graphic>
+              </wp:anchor>
+            </w:drawing>
+          </mc:Choice>
+          <mc:Fallback>
+            <w:pict>
+              <v:shape w14:anchorId="085F83E0" id="Ink 33" o:spid="_x0000_s1026" type="#_x0000_t75" style="position:absolute;margin-left:313.35pt;margin-top:75.85pt;width:1.55pt;height:1.45pt;z-index:251681792;visibility:visible;mso-wrap-style:square;mso-wrap-distance-left:9pt;mso-wrap-distance-top:0;mso-wrap-distance-right:9pt;mso-wrap-distance-bottom:0;mso-position-horizontal:absolute;mso-position-horizontal-relative:text;mso-position-vertical:absolute;mso-position-vertical-relative:text" o:gfxdata="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">
+                <v:imagedata r:id="rId28" o:title=""/>
+              </v:shape>
+            </w:pict>
+          </mc:Fallback>
+        </mc:AlternateContent>
+      </w:r>
+      <w:r>
+        <w:rPr>
+          <w:noProof/>
+          <w:lang w:val="en-US"/>
+        </w:rPr>
+        <mc:AlternateContent>
+          <mc:Choice Requires="wpi">
+            <w:drawing>
+              <wp:anchor distT="0" distB="0" distL="114300" distR="114300" simplePos="0" relativeHeight="251680768" behindDoc="0" locked="0" layoutInCell="1" allowOverlap="1" wp14:anchorId="3A0CEB84" wp14:editId="3F725049">
+                <wp:simplePos x="0" y="0"/>
+                <wp:positionH relativeFrom="column">
+                  <wp:posOffset>3876591</wp:posOffset>
+                </wp:positionH>
+                <wp:positionV relativeFrom="paragraph">
+                  <wp:posOffset>972332</wp:posOffset>
+                </wp:positionV>
+                <wp:extent cx="360" cy="360"/>
+                <wp:effectExtent l="38100" t="38100" r="38100" b="38100"/>
+                <wp:wrapNone/>
+                <wp:docPr id="200370446" name="Ink 32"/>
+                <wp:cNvGraphicFramePr/>
+                <a:graphic xmlns:a="http://schemas.openxmlformats.org/drawingml/2006/main">
+                  <a:graphicData uri="http://schemas.microsoft.com/office/word/2010/wordprocessingInk">
+                    <w14:contentPart bwMode="auto" r:id="rId44">
+                      <w14:nvContentPartPr>
+                        <w14:cNvContentPartPr/>
+                      </w14:nvContentPartPr>
+                      <w14:xfrm>
+                        <a:off x="0" y="0"/>
+                        <a:ext cx="360" cy="360"/>
+                      </w14:xfrm>
+                    </w14:contentPart>
+                  </a:graphicData>
+                </a:graphic>
+              </wp:anchor>
+            </w:drawing>
+          </mc:Choice>
+          <mc:Fallback>
+            <w:pict>
+              <v:shape w14:anchorId="26154FBD" id="Ink 32" o:spid="_x0000_s1026" type="#_x0000_t75" style="position:absolute;margin-left:304.55pt;margin-top:75.85pt;width:1.45pt;height:1.45pt;z-index:251680768;visibility:visible;mso-wrap-style:square;mso-wrap-distance-left:9pt;mso-wrap-distance-top:0;mso-wrap-distance-right:9pt;mso-wrap-distance-bottom:0;mso-position-horizontal:absolute;mso-position-horizontal-relative:text;mso-position-vertical:absolute;mso-position-vertical-relative:text" o:gfxdata="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">
+                <v:imagedata r:id="rId28" o:title=""/>
+              </v:shape>
+            </w:pict>
+          </mc:Fallback>
+        </mc:AlternateContent>
+      </w:r>
+      <w:r>
+        <w:rPr>
+          <w:noProof/>
+          <w:lang w:val="en-US"/>
+        </w:rPr>
+        <mc:AlternateContent>
+          <mc:Choice Requires="wpi">
+            <w:drawing>
+              <wp:anchor distT="0" distB="0" distL="114300" distR="114300" simplePos="0" relativeHeight="251679744" behindDoc="0" locked="0" layoutInCell="1" allowOverlap="1" wp14:anchorId="06498A05" wp14:editId="2118B2AD">
+                <wp:simplePos x="0" y="0"/>
+                <wp:positionH relativeFrom="column">
+                  <wp:posOffset>3735111</wp:posOffset>
+                </wp:positionH>
+                <wp:positionV relativeFrom="paragraph">
+                  <wp:posOffset>972332</wp:posOffset>
+                </wp:positionV>
+                <wp:extent cx="360" cy="360"/>
+                <wp:effectExtent l="38100" t="38100" r="38100" b="38100"/>
+                <wp:wrapNone/>
+                <wp:docPr id="2040587545" name="Ink 31"/>
+                <wp:cNvGraphicFramePr/>
+                <a:graphic xmlns:a="http://schemas.openxmlformats.org/drawingml/2006/main">
+                  <a:graphicData uri="http://schemas.microsoft.com/office/word/2010/wordprocessingInk">
+                    <w14:contentPart bwMode="auto" r:id="rId45">
+                      <w14:nvContentPartPr>
+                        <w14:cNvContentPartPr/>
+                      </w14:nvContentPartPr>
+                      <w14:xfrm>
+                        <a:off x="0" y="0"/>
+                        <a:ext cx="360" cy="360"/>
+                      </w14:xfrm>
+                    </w14:contentPart>
+                  </a:graphicData>
+                </a:graphic>
+              </wp:anchor>
+            </w:drawing>
+          </mc:Choice>
+          <mc:Fallback>
+            <w:pict>
+              <v:shape w14:anchorId="482E7EC8" id="Ink 31" o:spid="_x0000_s1026" type="#_x0000_t75" style="position:absolute;margin-left:293.4pt;margin-top:75.85pt;width:1.45pt;height:1.45pt;z-index:251679744;visibility:visible;mso-wrap-style:square;mso-wrap-distance-left:9pt;mso-wrap-distance-top:0;mso-wrap-distance-right:9pt;mso-wrap-distance-bottom:0;mso-position-horizontal:absolute;mso-position-horizontal-relative:text;mso-position-vertical:absolute;mso-position-vertical-relative:text" o:gfxdata="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">
+                <v:imagedata r:id="rId28" o:title=""/>
+              </v:shape>
+            </w:pict>
+          </mc:Fallback>
+        </mc:AlternateContent>
+      </w:r>
+      <w:r>
+        <w:rPr>
+          <w:noProof/>
+          <w:lang w:val="en-US"/>
+        </w:rPr>
+        <mc:AlternateContent>
+          <mc:Choice Requires="wpi">
+            <w:drawing>
+              <wp:anchor distT="0" distB="0" distL="114300" distR="114300" simplePos="0" relativeHeight="251678720" behindDoc="0" locked="0" layoutInCell="1" allowOverlap="1" wp14:anchorId="1DC46922" wp14:editId="696E9BE3">
+                <wp:simplePos x="0" y="0"/>
+                <wp:positionH relativeFrom="column">
+                  <wp:posOffset>3630711</wp:posOffset>
+                </wp:positionH>
+                <wp:positionV relativeFrom="paragraph">
+                  <wp:posOffset>972332</wp:posOffset>
+                </wp:positionV>
+                <wp:extent cx="360" cy="360"/>
+                <wp:effectExtent l="38100" t="38100" r="38100" b="38100"/>
+                <wp:wrapNone/>
+                <wp:docPr id="693123860" name="Ink 30"/>
+                <wp:cNvGraphicFramePr/>
+                <a:graphic xmlns:a="http://schemas.openxmlformats.org/drawingml/2006/main">
+                  <a:graphicData uri="http://schemas.microsoft.com/office/word/2010/wordprocessingInk">
+                    <w14:contentPart bwMode="auto" r:id="rId46">
+                      <w14:nvContentPartPr>
+                        <w14:cNvContentPartPr/>
+                      </w14:nvContentPartPr>
+                      <w14:xfrm>
+                        <a:off x="0" y="0"/>
+                        <a:ext cx="360" cy="360"/>
+                      </w14:xfrm>
+                    </w14:contentPart>
+                  </a:graphicData>
+                </a:graphic>
+              </wp:anchor>
+            </w:drawing>
+          </mc:Choice>
+          <mc:Fallback>
+            <w:pict>
+              <v:shape w14:anchorId="5C85DFAB" id="Ink 30" o:spid="_x0000_s1026" type="#_x0000_t75" style="position:absolute;margin-left:285.2pt;margin-top:75.85pt;width:1.45pt;height:1.45pt;z-index:251678720;visibility:visible;mso-wrap-style:square;mso-wrap-distance-left:9pt;mso-wrap-distance-top:0;mso-wrap-distance-right:9pt;mso-wrap-distance-bottom:0;mso-position-horizontal:absolute;mso-position-horizontal-relative:text;mso-position-vertical:absolute;mso-position-vertical-relative:text" o:gfxdata="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">
+                <v:imagedata r:id="rId28" o:title=""/>
+              </v:shape>
+            </w:pict>
+          </mc:Fallback>
+        </mc:AlternateContent>
+      </w:r>
+      <w:r>
+        <w:rPr>
+          <w:noProof/>
+          <w:lang w:val="en-US"/>
+        </w:rPr>
+        <mc:AlternateContent>
+          <mc:Choice Requires="wpi">
+            <w:drawing>
+              <wp:anchor distT="0" distB="0" distL="114300" distR="114300" simplePos="0" relativeHeight="251671552" behindDoc="0" locked="0" layoutInCell="1" allowOverlap="1" wp14:anchorId="4B1D46D1" wp14:editId="3267D03F">
+                <wp:simplePos x="0" y="0"/>
+                <wp:positionH relativeFrom="column">
+                  <wp:posOffset>5315871</wp:posOffset>
+                </wp:positionH>
+                <wp:positionV relativeFrom="paragraph">
+                  <wp:posOffset>1062332</wp:posOffset>
+                </wp:positionV>
+                <wp:extent cx="181440" cy="11160"/>
+                <wp:effectExtent l="38100" t="38100" r="34925" b="40005"/>
+                <wp:wrapNone/>
+                <wp:docPr id="767255653" name="Ink 22"/>
+                <wp:cNvGraphicFramePr/>
+                <a:graphic xmlns:a="http://schemas.openxmlformats.org/drawingml/2006/main">
+                  <a:graphicData uri="http://schemas.microsoft.com/office/word/2010/wordprocessingInk">
+                    <w14:contentPart bwMode="auto" r:id="rId47">
+                      <w14:nvContentPartPr>
+                        <w14:cNvContentPartPr/>
+                      </w14:nvContentPartPr>
+                      <w14:xfrm>
+                        <a:off x="0" y="0"/>
+                        <a:ext cx="181440" cy="11160"/>
+                      </w14:xfrm>
+                    </w14:contentPart>
+                  </a:graphicData>
+                </a:graphic>
+              </wp:anchor>
+            </w:drawing>
+          </mc:Choice>
+          <mc:Fallback>
+            <w:pict>
+              <v:shape w14:anchorId="1D101DF5" id="Ink 22" o:spid="_x0000_s1026" type="#_x0000_t75" style="position:absolute;margin-left:417.85pt;margin-top:82.95pt;width:15.75pt;height:2.3pt;z-index:251671552;visibility:visible;mso-wrap-style:square;mso-wrap-distance-left:9pt;mso-wrap-distance-top:0;mso-wrap-distance-right:9pt;mso-wrap-distance-bottom:0;mso-position-horizontal:absolute;mso-position-horizontal-relative:text;mso-position-vertical:absolute;mso-position-vertical-relative:text" o:gfxdata="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">
+                <v:imagedata r:id="rId48" o:title=""/>
+              </v:shape>
+            </w:pict>
+          </mc:Fallback>
+        </mc:AlternateContent>
+      </w:r>
+      <w:r>
+        <w:rPr>
+          <w:noProof/>
+          <w:lang w:val="en-US"/>
+        </w:rPr>
+        <mc:AlternateContent>
+          <mc:Choice Requires="wpi">
+            <w:drawing>
+              <wp:anchor distT="0" distB="0" distL="114300" distR="114300" simplePos="0" relativeHeight="251669504" behindDoc="0" locked="0" layoutInCell="1" allowOverlap="1" wp14:anchorId="73F30F07" wp14:editId="4E54A44D">
+                <wp:simplePos x="0" y="0"/>
+                <wp:positionH relativeFrom="column">
+                  <wp:posOffset>879591</wp:posOffset>
+                </wp:positionH>
+                <wp:positionV relativeFrom="paragraph">
+                  <wp:posOffset>622052</wp:posOffset>
+                </wp:positionV>
+                <wp:extent cx="10800" cy="136440"/>
+                <wp:effectExtent l="38100" t="38100" r="40005" b="41910"/>
+                <wp:wrapNone/>
+                <wp:docPr id="29679826" name="Ink 19"/>
+                <wp:cNvGraphicFramePr/>
+                <a:graphic xmlns:a="http://schemas.openxmlformats.org/drawingml/2006/main">
+                  <a:graphicData uri="http://schemas.microsoft.com/office/word/2010/wordprocessingInk">
+                    <w14:contentPart bwMode="auto" r:id="rId49">
+                      <w14:nvContentPartPr>
+                        <w14:cNvContentPartPr/>
+                      </w14:nvContentPartPr>
+                      <w14:xfrm>
+                        <a:off x="0" y="0"/>
+                        <a:ext cx="10800" cy="136440"/>
+                      </w14:xfrm>
+                    </w14:contentPart>
+                  </a:graphicData>
+                </a:graphic>
+              </wp:anchor>
+            </w:drawing>
+          </mc:Choice>
+          <mc:Fallback>
+            <w:pict>
+              <v:shape w14:anchorId="249340E3" id="Ink 19" o:spid="_x0000_s1026" type="#_x0000_t75" style="position:absolute;margin-left:68.55pt;margin-top:48.3pt;width:2.25pt;height:12.2pt;z-index:251669504;visibility:visible;mso-wrap-style:square;mso-wrap-distance-left:9pt;mso-wrap-distance-top:0;mso-wrap-distance-right:9pt;mso-wrap-distance-bottom:0;mso-position-horizontal:absolute;mso-position-horizontal-relative:text;mso-position-vertical:absolute;mso-position-vertical-relative:text" o:gfxdata="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">
+                <v:imagedata r:id="rId50" o:title=""/>
+              </v:shape>
+            </w:pict>
+          </mc:Fallback>
+        </mc:AlternateContent>
+      </w:r>
+      <w:r>
+        <w:rPr>
+          <w:noProof/>
+          <w:lang w:val="en-US"/>
+        </w:rPr>
+        <mc:AlternateContent>
+          <mc:Choice Requires="wpi">
+            <w:drawing>
+              <wp:anchor distT="0" distB="0" distL="114300" distR="114300" simplePos="0" relativeHeight="251668480" behindDoc="0" locked="0" layoutInCell="1" allowOverlap="1" wp14:anchorId="401E8401" wp14:editId="20300B98">
+                <wp:simplePos x="0" y="0"/>
+                <wp:positionH relativeFrom="column">
+                  <wp:posOffset>530391</wp:posOffset>
+                </wp:positionH>
+                <wp:positionV relativeFrom="paragraph">
+                  <wp:posOffset>335852</wp:posOffset>
+                </wp:positionV>
+                <wp:extent cx="6840" cy="129240"/>
+                <wp:effectExtent l="38100" t="38100" r="44450" b="36195"/>
+                <wp:wrapNone/>
+                <wp:docPr id="498837177" name="Ink 18"/>
+                <wp:cNvGraphicFramePr/>
+                <a:graphic xmlns:a="http://schemas.openxmlformats.org/drawingml/2006/main">
+                  <a:graphicData uri="http://schemas.microsoft.com/office/word/2010/wordprocessingInk">
+                    <w14:contentPart bwMode="auto" r:id="rId51">
+                      <w14:nvContentPartPr>
+                        <w14:cNvContentPartPr/>
+                      </w14:nvContentPartPr>
+                      <w14:xfrm>
+                        <a:off x="0" y="0"/>
+                        <a:ext cx="6840" cy="129240"/>
+                      </w14:xfrm>
+                    </w14:contentPart>
+                  </a:graphicData>
+                </a:graphic>
+              </wp:anchor>
+            </w:drawing>
+          </mc:Choice>
+          <mc:Fallback>
+            <w:pict>
+              <v:shape w14:anchorId="2B4FC9E8" id="Ink 18" o:spid="_x0000_s1026" type="#_x0000_t75" style="position:absolute;margin-left:41.05pt;margin-top:25.75pt;width:2pt;height:11.6pt;z-index:251668480;visibility:visible;mso-wrap-style:square;mso-wrap-distance-left:9pt;mso-wrap-distance-top:0;mso-wrap-distance-right:9pt;mso-wrap-distance-bottom:0;mso-position-horizontal:absolute;mso-position-horizontal-relative:text;mso-position-vertical:absolute;mso-position-vertical-relative:text" o:gfxdata="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">
+                <v:imagedata r:id="rId52" o:title=""/>
+              </v:shape>
+            </w:pict>
+          </mc:Fallback>
+        </mc:AlternateContent>
+      </w:r>
+      <w:r>
+        <w:rPr>
+          <w:noProof/>
+          <w:lang w:val="en-US"/>
+        </w:rPr>
+        <w:drawing>
+          <wp:inline distT="0" distB="0" distL="0" distR="0" wp14:anchorId="021AEFF0" wp14:editId="5E810A8D">
+            <wp:extent cx="5943600" cy="1347470"/>
+            <wp:effectExtent l="0" t="0" r="0" b="0"/>
+            <wp:docPr id="2081894346" name="Picture 1" descr="A graph with blue and red bars&#10;&#10;Description automatically generated"/>
+            <wp:cNvGraphicFramePr>
+              <a:graphicFrameLocks xmlns:a="http://schemas.openxmlformats.org/drawingml/2006/main" noChangeAspect="1"/>
+            </wp:cNvGraphicFramePr>
+            <a:graphic xmlns:a="http://schemas.openxmlformats.org/drawingml/2006/main">
+              <a:graphicData uri="http://schemas.openxmlformats.org/drawingml/2006/picture">
+                <pic:pic xmlns:pic="http://schemas.openxmlformats.org/drawingml/2006/picture">
+                  <pic:nvPicPr>
+                    <pic:cNvPr id="2081894346" name="Picture 1" descr="A graph with blue and red bars&#10;&#10;Description automatically generated"/>
+                    <pic:cNvPicPr/>
+                  </pic:nvPicPr>
+                  <pic:blipFill>
+                    <a:blip r:embed="rId53" cstate="print">
+                      <a:extLst>
+                        <a:ext uri="{28A0092B-C50C-407E-A947-70E740481C1C}">
+                          <a14:useLocalDpi xmlns:a14="http://schemas.microsoft.com/office/drawing/2010/main" val="0"/>
+                        </a:ext>
+                      </a:extLst>
+                    </a:blip>
+                    <a:stretch>
+                      <a:fillRect/>
+                    </a:stretch>
+                  </pic:blipFill>
+                  <pic:spPr>
+                    <a:xfrm>
+                      <a:off x="0" y="0"/>
+                      <a:ext cx="5943600" cy="1347470"/>
+                    </a:xfrm>
+                    <a:prstGeom prst="rect">
+                      <a:avLst/>
+                    </a:prstGeom>
+                  </pic:spPr>
+                </pic:pic>
+              </a:graphicData>
+            </a:graphic>
+          </wp:inline>
+        </w:drawing>
+      </w:r>
+    </w:p>
+    <w:p>
+      <w:pPr>
+        <w:rPr>
+          <w:lang w:val="en-US"/>
+        </w:rPr>
+      </w:pPr>
+      <w:r>
+        <w:rPr>
+          <w:lang w:val="en-US"/>
+        </w:rPr>
+        <w:t>In addition to the bar chart, there is a line chart on top.</w:t>
+      </w:r>
+    </w:p>
+    <w:p>
+      <w:pPr>
+        <w:rPr>
+          <w:lang w:val="en-US"/>
+        </w:rPr>
+      </w:pPr>
+      <w:r>
+        <w:rPr>
+          <w:lang w:val="en-US"/>
+        </w:rPr>
+        <w:t>To create a line chart, I utilized &lt;path&gt; element in SVG.</w:t>
+      </w:r>
+    </w:p>
+    <w:p>
+      <w:pPr>
+        <w:rPr>
+          <w:lang w:val="en-US"/>
+        </w:rPr>
+      </w:pPr>
+      <w:r>
+        <w:rPr>
+          <w:lang w:val="en-US"/>
+        </w:rPr>
+        <w:t xml:space="preserve">The points where </w:t>
+      </w:r>
+      <w:r>
+        <w:rPr>
+          <w:lang w:val="en-US"/>
+        </w:rPr>
+        <w:t>in original TUIK’s website</w:t>
+      </w:r>
+      <w:r>
+        <w:rPr>
+          <w:lang w:val="en-US"/>
+        </w:rPr>
+        <w:t xml:space="preserve"> are marked</w:t>
+      </w:r>
+      <w:r>
+        <w:rPr>
+          <w:lang w:val="en-US"/>
+        </w:rPr>
+        <w:t xml:space="preserve"> are marked</w:t>
+      </w:r>
+      <w:r>
+        <w:rPr>
+          <w:lang w:val="en-US"/>
+        </w:rPr>
+        <w:t xml:space="preserve"> with small</w:t>
+      </w:r>
+      <w:r>
+        <w:rPr>
+          <w:lang w:val="en-US"/>
+        </w:rPr>
+        <w:t xml:space="preserve"> 90 degree turned</w:t>
+      </w:r>
+      <w:r>
+        <w:rPr>
+          <w:lang w:val="en-US"/>
+        </w:rPr>
+        <w:t xml:space="preserve"> squares</w:t>
+      </w:r>
+      <w:r>
+        <w:rPr>
+          <w:lang w:val="en-US"/>
+        </w:rPr>
+        <w:t xml:space="preserve"> (for the similarity)</w:t>
+      </w:r>
+      <w:r>
+        <w:rPr>
+          <w:lang w:val="en-US"/>
+        </w:rPr>
+        <w:t>.</w:t>
+      </w:r>
+    </w:p>
+    <w:p>
+      <w:pPr>
+        <w:rPr>
+          <w:lang w:val="en-US"/>
+        </w:rPr>
+      </w:pPr>
+      <w:r>
+        <w:rPr>
+          <w:lang w:val="en-US"/>
+        </w:rPr>
+        <w:t>Rotated squares are rotated from the middle of the square.</w:t>
+      </w:r>
+    </w:p>
+    <w:p>
+      <w:pPr>
+        <w:rPr>
+          <w:lang w:val="en-US"/>
+        </w:rPr>
+      </w:pPr>
+      <w:r>
+        <w:rPr>
+          <w:lang w:val="en-US"/>
+        </w:rPr>
+        <w:lastRenderedPageBreak/>
+        <w:t xml:space="preserve">To </w:t>
+      </w:r>
+      <w:r>
+        <w:rPr>
+          <w:lang w:val="en-US"/>
+        </w:rPr>
+        <w:t>align</w:t>
+      </w:r>
+      <w:r>
+        <w:rPr>
+          <w:lang w:val="en-US"/>
+        </w:rPr>
+        <w:t xml:space="preserve"> path breaking points with the corresponding years I used Bars’ middle point (since width is 16 middle point is 8 incremented of the starting point of </w:t>
+      </w:r>
+      <w:r>
+        <w:rPr>
+          <w:lang w:val="en-US"/>
+        </w:rPr>
+        <w:t>each</w:t>
+      </w:r>
+      <w:r>
+        <w:rPr>
+          <w:lang w:val="en-US"/>
+        </w:rPr>
+        <w:t xml:space="preserve"> bar).</w:t>
+      </w:r>
+    </w:p>
+    <w:p>
+      <w:pPr>
+        <w:rPr>
+          <w:lang w:val="en-US"/>
+        </w:rPr>
+      </w:pPr>
+      <w:r>
+        <w:rPr>
+          <w:noProof/>
+          <w:lang w:val="en-US"/>
+        </w:rPr>
+        <mc:AlternateContent>
+          <mc:Choice Requires="wpi">
+            <w:drawing>
+              <wp:anchor distT="0" distB="0" distL="114300" distR="114300" simplePos="0" relativeHeight="251670528" behindDoc="0" locked="0" layoutInCell="1" allowOverlap="1" wp14:anchorId="2AB18CEF" wp14:editId="245A6261">
+                <wp:simplePos x="0" y="0"/>
+                <wp:positionH relativeFrom="column">
+                  <wp:posOffset>737391</wp:posOffset>
+                </wp:positionH>
+                <wp:positionV relativeFrom="paragraph">
+                  <wp:posOffset>-14683</wp:posOffset>
+                </wp:positionV>
+                <wp:extent cx="1051560" cy="46800"/>
+                <wp:effectExtent l="38100" t="38100" r="40640" b="42545"/>
+                <wp:wrapNone/>
+                <wp:docPr id="481974839" name="Ink 21"/>
+                <wp:cNvGraphicFramePr/>
+                <a:graphic xmlns:a="http://schemas.openxmlformats.org/drawingml/2006/main">
+                  <a:graphicData uri="http://schemas.microsoft.com/office/word/2010/wordprocessingInk">
+                    <w14:contentPart bwMode="auto" r:id="rId54">
+                      <w14:nvContentPartPr>
+                        <w14:cNvContentPartPr/>
+                      </w14:nvContentPartPr>
+                      <w14:xfrm>
+                        <a:off x="0" y="0"/>
+                        <a:ext cx="1051560" cy="46800"/>
+                      </w14:xfrm>
+                    </w14:contentPart>
+                  </a:graphicData>
+                </a:graphic>
+              </wp:anchor>
+            </w:drawing>
+          </mc:Choice>
+          <mc:Fallback>
+            <w:pict>
+              <v:shape w14:anchorId="6F675CDE" id="Ink 21" o:spid="_x0000_s1026" type="#_x0000_t75" style="position:absolute;margin-left:57.35pt;margin-top:-1.85pt;width:84.2pt;height:5.1pt;z-index:251670528;visibility:visible;mso-wrap-style:square;mso-wrap-distance-left:9pt;mso-wrap-distance-top:0;mso-wrap-distance-right:9pt;mso-wrap-distance-bottom:0;mso-position-horizontal:absolute;mso-position-horizontal-relative:text;mso-position-vertical:absolute;mso-position-vertical-relative:text" o:gfxdata="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">
+                <v:imagedata r:id="rId55" o:title=""/>
+              </v:shape>
+            </w:pict>
+          </mc:Fallback>
+        </mc:AlternateContent>
+      </w:r>
+      <w:r>
+        <w:rPr>
+          <w:lang w:val="en-US"/>
+        </w:rPr>
+        <w:t xml:space="preserve">To align path breaking points with the corresponding value, divided by using </w:t>
       </w:r>
       <w:r>
         <w:rPr>
@@ -1209,373 +3045,139 @@
           <w:lang w:val="en-US"/>
         </w:rPr>
       </w:pPr>
-      <w:r>
-        <w:rPr>
-          <w:lang w:val="en-US"/>
-        </w:rPr>
-        <w:t xml:space="preserve">The width of bars is 16, but between bars’ length is not always same (because of the </w:t>
+    </w:p>
+    <w:p>
+      <w:pPr>
+        <w:rPr>
+          <w:lang w:val="en-US"/>
+        </w:rPr>
+      </w:pPr>
+      <w:r>
+        <w:rPr>
+          <w:lang w:val="en-US"/>
+        </w:rPr>
+        <w:t>Legend</w:t>
+      </w:r>
+      <w:r>
+        <w:rPr>
+          <w:lang w:val="en-US"/>
+        </w:rPr>
+        <w:t>:</w:t>
+      </w:r>
+    </w:p>
+    <w:p>
+      <w:pPr>
+        <w:rPr>
+          <w:lang w:val="en-US"/>
+        </w:rPr>
+      </w:pPr>
+      <w:r>
+        <w:rPr>
+          <w:noProof/>
+          <w:lang w:val="en-US"/>
+        </w:rPr>
+        <w:drawing>
+          <wp:inline distT="0" distB="0" distL="0" distR="0" wp14:anchorId="0C4A1473" wp14:editId="2CA85065">
+            <wp:extent cx="4749800" cy="965200"/>
+            <wp:effectExtent l="0" t="0" r="0" b="0"/>
+            <wp:docPr id="105393066" name="Picture 48" descr="A black text with a red arrow pointing to a red arrow&#10;&#10;Description automatically generated"/>
+            <wp:cNvGraphicFramePr>
+              <a:graphicFrameLocks xmlns:a="http://schemas.openxmlformats.org/drawingml/2006/main" noChangeAspect="1"/>
+            </wp:cNvGraphicFramePr>
+            <a:graphic xmlns:a="http://schemas.openxmlformats.org/drawingml/2006/main">
+              <a:graphicData uri="http://schemas.openxmlformats.org/drawingml/2006/picture">
+                <pic:pic xmlns:pic="http://schemas.openxmlformats.org/drawingml/2006/picture">
+                  <pic:nvPicPr>
+                    <pic:cNvPr id="105393066" name="Picture 48" descr="A black text with a red arrow pointing to a red arrow&#10;&#10;Description automatically generated"/>
+                    <pic:cNvPicPr/>
+                  </pic:nvPicPr>
+                  <pic:blipFill>
+                    <a:blip r:embed="rId56">
+                      <a:extLst>
+                        <a:ext uri="{28A0092B-C50C-407E-A947-70E740481C1C}">
+                          <a14:useLocalDpi xmlns:a14="http://schemas.microsoft.com/office/drawing/2010/main" val="0"/>
+                        </a:ext>
+                      </a:extLst>
+                    </a:blip>
+                    <a:stretch>
+                      <a:fillRect/>
+                    </a:stretch>
+                  </pic:blipFill>
+                  <pic:spPr>
+                    <a:xfrm>
+                      <a:off x="0" y="0"/>
+                      <a:ext cx="4749800" cy="965200"/>
+                    </a:xfrm>
+                    <a:prstGeom prst="rect">
+                      <a:avLst/>
+                    </a:prstGeom>
+                  </pic:spPr>
+                </pic:pic>
+              </a:graphicData>
+            </a:graphic>
+          </wp:inline>
+        </w:drawing>
+      </w:r>
+    </w:p>
+    <w:p>
+      <w:pPr>
+        <w:rPr>
+          <w:lang w:val="en-US"/>
+        </w:rPr>
+      </w:pPr>
+      <w:r>
+        <w:rPr>
+          <w:lang w:val="en-US"/>
+        </w:rPr>
+        <w:t>The bottom section provides a legend explaining the color codes for "</w:t>
       </w:r>
       <w:proofErr w:type="spellStart"/>
       <w:r>
         <w:rPr>
           <w:lang w:val="en-US"/>
         </w:rPr>
-        <w:t>viewbox</w:t>
+        <w:t>Bebek</w:t>
       </w:r>
       <w:proofErr w:type="spellEnd"/>
       <w:r>
         <w:rPr>
           <w:lang w:val="en-US"/>
         </w:rPr>
-        <w:t xml:space="preserve">) </w:t>
-      </w:r>
-      <w:proofErr w:type="gramStart"/>
-      <w:r>
-        <w:rPr>
-          <w:lang w:val="en-US"/>
-        </w:rPr>
-        <w:t>so  I</w:t>
-      </w:r>
-      <w:proofErr w:type="gramEnd"/>
-      <w:r>
-        <w:rPr>
-          <w:lang w:val="en-US"/>
-        </w:rPr>
-        <w:t xml:space="preserve"> tried to manage manually to find middle of the bars (length </w:t>
-      </w:r>
-      <w:r>
-        <w:rPr>
-          <w:lang w:val="en-US"/>
-        </w:rPr>
-        <w:t>between bars</w:t>
-      </w:r>
-      <w:r>
-        <w:rPr>
-          <w:lang w:val="en-US"/>
-        </w:rPr>
-        <w:t xml:space="preserve"> are sometimes 42px sometimes 45px).</w:t>
-      </w:r>
-    </w:p>
-    <w:p>
-      <w:pPr>
-        <w:rPr>
-          <w:lang w:val="en-US"/>
-        </w:rPr>
-      </w:pPr>
-      <w:r>
-        <w:rPr>
-          <w:lang w:val="en-US"/>
-        </w:rPr>
-        <w:t xml:space="preserve">Also, </w:t>
-      </w:r>
-      <w:r>
-        <w:rPr>
-          <w:lang w:val="en-US"/>
-        </w:rPr>
-        <w:t>all</w:t>
-      </w:r>
-      <w:r>
-        <w:rPr>
-          <w:lang w:val="en-US"/>
-        </w:rPr>
-        <w:t xml:space="preserve"> the bars have count of infant mortality to corresponding year. To rotate &lt;text&gt; element, </w:t>
-      </w:r>
-      <w:r>
-        <w:rPr>
-          <w:lang w:val="en-US"/>
-        </w:rPr>
-        <w:t>transform="</w:t>
-      </w:r>
-      <w:proofErr w:type="gramStart"/>
-      <w:r>
-        <w:rPr>
-          <w:lang w:val="en-US"/>
-        </w:rPr>
-        <w:t>rotate(</w:t>
-      </w:r>
-      <w:proofErr w:type="gramEnd"/>
-      <w:r>
-        <w:rPr>
-          <w:lang w:val="en-US"/>
-        </w:rPr>
-        <w:t>270 68.32 315)"</w:t>
-      </w:r>
-      <w:r>
-        <w:rPr>
-          <w:lang w:val="en-US"/>
-        </w:rPr>
-        <w:t xml:space="preserve"> is used </w:t>
-      </w:r>
-      <w:r>
-        <w:rPr>
-          <w:lang w:val="en-US"/>
-        </w:rPr>
-        <w:t xml:space="preserve">I have reached to numbers </w:t>
-      </w:r>
-      <w:r>
-        <w:rPr>
-          <w:lang w:val="en-US"/>
-        </w:rPr>
-        <w:t xml:space="preserve">68.32142857142944 </w:t>
-      </w:r>
-      <w:r>
-        <w:rPr>
-          <w:lang w:val="en-US"/>
-        </w:rPr>
-        <w:t xml:space="preserve">and </w:t>
-      </w:r>
-      <w:r>
-        <w:rPr>
-          <w:lang w:val="en-US"/>
-        </w:rPr>
-        <w:t>315</w:t>
-      </w:r>
-      <w:r>
-        <w:rPr>
-          <w:lang w:val="en-US"/>
-        </w:rPr>
-        <w:t xml:space="preserve"> by manually trying (since view box is created beforehand dividing to 14 parts needs approximately 42px difference). So incremented 68.32 by 42 and so on.</w:t>
-      </w:r>
-    </w:p>
-    <w:p>
-      <w:pPr>
-        <w:rPr>
-          <w:lang w:val="en-US"/>
-        </w:rPr>
-      </w:pPr>
-    </w:p>
-    <w:p>
-      <w:pPr>
-        <w:rPr>
-          <w:lang w:val="en-US"/>
-        </w:rPr>
-      </w:pPr>
-      <w:r>
-        <w:rPr>
-          <w:lang w:val="en-US"/>
-        </w:rPr>
-        <w:t>Line Chart:</w:t>
-      </w:r>
-    </w:p>
-    <w:p>
-      <w:pPr>
-        <w:rPr>
-          <w:lang w:val="en-US"/>
-        </w:rPr>
-      </w:pPr>
-    </w:p>
-    <w:p>
-      <w:pPr>
-        <w:rPr>
-          <w:lang w:val="en-US"/>
-        </w:rPr>
-      </w:pPr>
-      <w:r>
-        <w:rPr>
-          <w:lang w:val="en-US"/>
-        </w:rPr>
-        <w:t>In addition to the bar chart, there is a line chart on top.</w:t>
-      </w:r>
-    </w:p>
-    <w:p>
-      <w:pPr>
-        <w:rPr>
-          <w:lang w:val="en-US"/>
-        </w:rPr>
-      </w:pPr>
-      <w:r>
-        <w:rPr>
-          <w:lang w:val="en-US"/>
-        </w:rPr>
-        <w:t>To create a line chart, I utilized &lt;path&gt; element in SVG.</w:t>
-      </w:r>
-    </w:p>
-    <w:p>
-      <w:pPr>
-        <w:rPr>
-          <w:lang w:val="en-US"/>
-        </w:rPr>
-      </w:pPr>
-      <w:r>
-        <w:rPr>
-          <w:lang w:val="en-US"/>
-        </w:rPr>
-        <w:t xml:space="preserve">The points where </w:t>
-      </w:r>
-      <w:r>
-        <w:rPr>
-          <w:lang w:val="en-US"/>
-        </w:rPr>
-        <w:t>in original TUIK’s website</w:t>
-      </w:r>
-      <w:r>
-        <w:rPr>
-          <w:lang w:val="en-US"/>
-        </w:rPr>
-        <w:t xml:space="preserve"> are marked</w:t>
-      </w:r>
-      <w:r>
-        <w:rPr>
-          <w:lang w:val="en-US"/>
-        </w:rPr>
-        <w:t xml:space="preserve"> are marked</w:t>
-      </w:r>
-      <w:r>
-        <w:rPr>
-          <w:lang w:val="en-US"/>
-        </w:rPr>
-        <w:t xml:space="preserve"> with small</w:t>
-      </w:r>
-      <w:r>
-        <w:rPr>
-          <w:lang w:val="en-US"/>
-        </w:rPr>
-        <w:t xml:space="preserve"> 90 degree turned</w:t>
-      </w:r>
-      <w:r>
-        <w:rPr>
-          <w:lang w:val="en-US"/>
-        </w:rPr>
-        <w:t xml:space="preserve"> squares</w:t>
-      </w:r>
-      <w:r>
-        <w:rPr>
-          <w:lang w:val="en-US"/>
-        </w:rPr>
-        <w:t xml:space="preserve"> (for the similarity)</w:t>
-      </w:r>
-      <w:r>
-        <w:rPr>
-          <w:lang w:val="en-US"/>
-        </w:rPr>
-        <w:t>.</w:t>
-      </w:r>
-    </w:p>
-    <w:p>
-      <w:pPr>
-        <w:rPr>
-          <w:lang w:val="en-US"/>
-        </w:rPr>
-      </w:pPr>
-      <w:r>
-        <w:rPr>
-          <w:lang w:val="en-US"/>
-        </w:rPr>
-        <w:t>Rotated squares are rotated from the middle of the square.</w:t>
-      </w:r>
-    </w:p>
-    <w:p>
-      <w:pPr>
-        <w:rPr>
-          <w:lang w:val="en-US"/>
-        </w:rPr>
-      </w:pPr>
-      <w:r>
-        <w:rPr>
-          <w:lang w:val="en-US"/>
-        </w:rPr>
-        <w:t xml:space="preserve">To </w:t>
-      </w:r>
-      <w:r>
-        <w:rPr>
-          <w:lang w:val="en-US"/>
-        </w:rPr>
-        <w:t>align</w:t>
-      </w:r>
-      <w:r>
-        <w:rPr>
-          <w:lang w:val="en-US"/>
-        </w:rPr>
-        <w:t xml:space="preserve"> path breaking points with the corresponding years I used Bars’ middle point (since width is 16 middle point is 8 incremented of the starting point of </w:t>
-      </w:r>
-      <w:r>
-        <w:rPr>
-          <w:lang w:val="en-US"/>
-        </w:rPr>
-        <w:t>each</w:t>
-      </w:r>
-      <w:r>
-        <w:rPr>
-          <w:lang w:val="en-US"/>
-        </w:rPr>
-        <w:t xml:space="preserve"> bar).</w:t>
-      </w:r>
-    </w:p>
-    <w:p>
-      <w:pPr>
-        <w:rPr>
-          <w:lang w:val="en-US"/>
-        </w:rPr>
-      </w:pPr>
-      <w:r>
-        <w:rPr>
-          <w:lang w:val="en-US"/>
-        </w:rPr>
-        <w:t xml:space="preserve">To align path breaking points with the corresponding value, divided by using </w:t>
-      </w:r>
-      <w:r>
-        <w:rPr>
-          <w:lang w:val="en-US"/>
-        </w:rPr>
-        <w:t xml:space="preserve">a </w:t>
-      </w:r>
-      <w:r>
-        <w:rPr>
-          <w:lang w:val="en-US"/>
-        </w:rPr>
-        <w:t>calculator tool, and then placed to y spots.</w:t>
-      </w:r>
-    </w:p>
-    <w:p>
-      <w:pPr>
-        <w:rPr>
-          <w:lang w:val="en-US"/>
-        </w:rPr>
-      </w:pPr>
-    </w:p>
-    <w:p>
-      <w:pPr>
-        <w:rPr>
-          <w:lang w:val="en-US"/>
-        </w:rPr>
-      </w:pPr>
-      <w:r>
-        <w:rPr>
-          <w:lang w:val="en-US"/>
-        </w:rPr>
-        <w:t>Legend</w:t>
-      </w:r>
-      <w:r>
-        <w:rPr>
-          <w:lang w:val="en-US"/>
-        </w:rPr>
-        <w:t>:</w:t>
-      </w:r>
-    </w:p>
-    <w:p>
-      <w:pPr>
-        <w:rPr>
-          <w:lang w:val="en-US"/>
-        </w:rPr>
-      </w:pPr>
-    </w:p>
-    <w:p>
-      <w:pPr>
-        <w:rPr>
-          <w:lang w:val="en-US"/>
-        </w:rPr>
-      </w:pPr>
-      <w:r>
-        <w:rPr>
-          <w:lang w:val="en-US"/>
-        </w:rPr>
-        <w:t>The bottom section provides a legend explaining the color codes for "</w:t>
+        <w:t xml:space="preserve"> </w:t>
       </w:r>
       <w:proofErr w:type="spellStart"/>
       <w:r>
         <w:rPr>
           <w:lang w:val="en-US"/>
         </w:rPr>
+        <w:t>ölüm</w:t>
+      </w:r>
+      <w:proofErr w:type="spellEnd"/>
+      <w:r>
+        <w:rPr>
+          <w:lang w:val="en-US"/>
+        </w:rPr>
+        <w:t xml:space="preserve"> </w:t>
+      </w:r>
+      <w:proofErr w:type="spellStart"/>
+      <w:r>
+        <w:rPr>
+          <w:lang w:val="en-US"/>
+        </w:rPr>
+        <w:t>sayısı</w:t>
+      </w:r>
+      <w:proofErr w:type="spellEnd"/>
+      <w:r>
+        <w:rPr>
+          <w:lang w:val="en-US"/>
+        </w:rPr>
+        <w:t>" (Infant mortality count) and "</w:t>
+      </w:r>
+      <w:proofErr w:type="spellStart"/>
+      <w:r>
+        <w:rPr>
+          <w:lang w:val="en-US"/>
+        </w:rPr>
         <w:t>Bebek</w:t>
       </w:r>
       <w:proofErr w:type="spellEnd"/>
@@ -1604,55 +3206,13 @@
         <w:rPr>
           <w:lang w:val="en-US"/>
         </w:rPr>
-        <w:t>sayısı</w:t>
+        <w:t>hızı</w:t>
       </w:r>
       <w:proofErr w:type="spellEnd"/>
       <w:r>
         <w:rPr>
           <w:lang w:val="en-US"/>
         </w:rPr>
-        <w:t>" (Infant mortality count) and "</w:t>
-      </w:r>
-      <w:proofErr w:type="spellStart"/>
-      <w:r>
-        <w:rPr>
-          <w:lang w:val="en-US"/>
-        </w:rPr>
-        <w:t>Bebek</w:t>
-      </w:r>
-      <w:proofErr w:type="spellEnd"/>
-      <w:r>
-        <w:rPr>
-          <w:lang w:val="en-US"/>
-        </w:rPr>
-        <w:t xml:space="preserve"> </w:t>
-      </w:r>
-      <w:proofErr w:type="spellStart"/>
-      <w:r>
-        <w:rPr>
-          <w:lang w:val="en-US"/>
-        </w:rPr>
-        <w:t>ölüm</w:t>
-      </w:r>
-      <w:proofErr w:type="spellEnd"/>
-      <w:r>
-        <w:rPr>
-          <w:lang w:val="en-US"/>
-        </w:rPr>
-        <w:t xml:space="preserve"> </w:t>
-      </w:r>
-      <w:proofErr w:type="spellStart"/>
-      <w:r>
-        <w:rPr>
-          <w:lang w:val="en-US"/>
-        </w:rPr>
-        <w:t>hızı</w:t>
-      </w:r>
-      <w:proofErr w:type="spellEnd"/>
-      <w:r>
-        <w:rPr>
-          <w:lang w:val="en-US"/>
-        </w:rPr>
         <w:t>" (Infant mortality rate).</w:t>
       </w:r>
     </w:p>
@@ -1683,19 +3243,16 @@
     </w:p>
     <w:p>
       <w:r>
-        <w:lastRenderedPageBreak/>
         <w:t xml:space="preserve">The transform attribute is used to scale and translate groups of elements within the SVG. This allows for precise positioning and sizing of elements while </w:t>
       </w:r>
-      <w:proofErr w:type="spellStart"/>
-      <w:r>
-        <w:rPr>
-          <w:lang w:val="tr-TR"/>
+      <w:r>
+        <w:rPr>
+          <w:lang w:val="en-US"/>
         </w:rPr>
         <w:t>keeping</w:t>
       </w:r>
-      <w:proofErr w:type="spellEnd"/>
-      <w:r>
-        <w:t xml:space="preserve"> the correct aspect ratio.</w:t>
+      <w:r>
+        <w:t xml:space="preserve"> the correct ratio.</w:t>
       </w:r>
     </w:p>
     <w:p>
@@ -2324,6 +3881,7 @@
   <w:style w:type="character" w:default="1" w:styleId="DefaultParagraphFont">
     <w:name w:val="Default Paragraph Font"/>
     <w:uiPriority w:val="1"/>
+    <w:semiHidden/>
     <w:unhideWhenUsed/>
   </w:style>
   <w:style w:type="table" w:default="1" w:styleId="TableNormal">
@@ -2348,6 +3906,857 @@
     <w:unhideWhenUsed/>
   </w:style>
 </w:styles>
+</file>
+
+<file path=word/ink/ink1.xml><?xml version="1.0" encoding="utf-8"?>
+<inkml:ink xmlns:inkml="http://www.w3.org/2003/InkML">
+  <inkml:definitions>
+    <inkml:context xml:id="ctx0">
+      <inkml:inkSource xml:id="inkSrc0">
+        <inkml:traceFormat>
+          <inkml:channel name="X" type="integer" min="-2.14748E9" max="2.14748E9" units="cm"/>
+          <inkml:channel name="Y" type="integer" min="-2.14748E9" max="2.14748E9" units="cm"/>
+          <inkml:channel name="F" type="integer" max="32767" units="dev"/>
+        </inkml:traceFormat>
+        <inkml:channelProperties>
+          <inkml:channelProperty channel="X" name="resolution" value="1000" units="1/cm"/>
+          <inkml:channelProperty channel="Y" name="resolution" value="1000" units="1/cm"/>
+          <inkml:channelProperty channel="F" name="resolution" value="0" units="1/dev"/>
+        </inkml:channelProperties>
+      </inkml:inkSource>
+      <inkml:timestamp xml:id="ts0" timeString="2023-10-17T19:46:17.594"/>
+    </inkml:context>
+    <inkml:brush xml:id="br0">
+      <inkml:brushProperty name="width" value="0.05" units="cm"/>
+      <inkml:brushProperty name="height" value="0.05" units="cm"/>
+    </inkml:brush>
+  </inkml:definitions>
+  <inkml:trace contextRef="#ctx0" brushRef="#br0">1 61 24575,'5'0'0,"1"0"0,-3 0 0,0 0 0,2 0 0,1 0 0,-2 0 0,0 0 0,-1 0 0,0 0 0,0 0 0,2 0 0,-1 0 0,0 0 0,-1 0 0,0 0 0,0 0 0,2 0 0,0 0 0,1 0 0,-1 0 0,-2 0 0,0 0 0,-1 0 0,1 0 0,-1 0 0,1 0 0,-1 0 0,1 0 0,0 0 0,2 0 0,-1 0 0,0 0 0,-1 0 0,-1 0 0,1 0 0,-1 0 0,1 0 0,0 0 0,-1 0 0,1 0 0,0 0 0,1 0 0,-1 0 0,1 0 0,0 0 0,-1 0 0,0 0 0,-1 0 0,1 0 0,-1 0 0,1 0 0,0 0 0,-1 0 0,1 0 0,-1 0 0,1 0 0,-1 0 0,1 0 0,2 0 0,-1 0 0,2 0 0,-3 0 0,0 0 0,1 0 0,0 0 0,2 0 0,-2 0 0,0 0 0,1 0 0,0 0 0,0 0 0,0-1 0,-3 0 0,1-1 0,-1 1 0,2 1 0,0 0 0,0 0 0,0 0 0,-1 0 0,0 0 0,0 0 0,1 0 0,1 0 0,-1 0 0,-2 0 0,1 0 0,1-2 0,1 1 0,-1-1 0,3 1 0,-2 1 0,2 0 0,-1 0 0,-1 0 0,-1 0 0,0 0 0,0 0 0,0-1 0,0 0 0,0-1 0,1 1 0,-1 1 0,0 0 0,0 0 0,0 0 0,0 0 0,0 0 0,0 0 0,0 0 0,0 0 0,0 0 0,1 0 0,0 0 0,1 0 0,1 0 0,-2 0 0,1 0 0,-1 0 0,1 0 0,-1 0 0,0 0 0,-1 0 0,0 0 0,0 0 0,1 0 0,-1 0 0,-1 0 0,2 0 0,-1 0 0,0 0 0,0 0 0,0 0 0,0 0 0,0 0 0,-1 0 0,0 0 0,-1 0 0,2 0 0,0 0 0,2 0 0,-1 0 0,0 0 0,0 0 0,-2 0 0,2 0 0,-1 0 0,0 0 0,0 0 0,-1 0 0,-1 0 0,1 0 0,0 0 0,-1 0 0,1 0 0,-1 0 0,1 0 0,0 0 0,2 0 0,-1 0 0,0 0 0,-1 0 0,0 0 0,-1 0 0,2 0 0,1 0 0,1 0 0,0 0 0,-2-1 0,-1 0 0,-1-1 0,1 1 0,0 1 0,1 0 0,1 0 0,-1 0 0,-1 0 0,-1 0 0,2 0 0,0 0 0,0 0 0,0 0 0,-1 0 0,0 0 0,0 0 0,2 0 0,-1 0 0,0 0 0,-1 0 0,2 0 0,1 0 0,0 0 0,0 0 0,-2 0 0,0 0 0,0 0 0,0 0 0,0 0 0,0 0 0,0 0 0,0 0 0,0 0 0,-1 0 0,0 0 0,1 0 0,0 0 0,0 0 0,0 0 0,0 0 0,1 0 0,-1 0 0,1 0 0,1 0 0,0 0 0,0 0 0,-1 0 0,-2 0 0,0 0 0,-1 0 0,1 0 0,-1 0 0,1 0 0,0 0 0,1 0 0,1-1 0,-1-1 0,-1 1 0,-1 0 0,1 0 0,-1 1 0,1 0 0,-1 0 0,1-1 0,0 0 0,-1-1 0,1 1 0,0 1 0,1 0 0,-1 0 0,0-2 0,0 1 0,0-1 0,-1 2 0,1 0 0,-1 0 0,1 0 0,0 0 0,-1 0 0,1-1 0,-1 0 0,1-1 0,-1 1 0,1 1 0,-1 0 0,1 0 0,-1 0 0,1 0 0,0 0 0,-1 0 0,0 0 0,1 0 0,0 0 0,0 0 0,1 0 0,-1 0 0,0 0 0,0 0 0,0 0 0,-1 0 0,1 0 0,0 0 0,-1 0 0,1 0 0,1 0 0,1 0 0,-1 0 0,0-1 0,0-1 0,2 1 0,-1-1 0,1 2 0,-1 0 0,2 0 0,-2 0 0,-1 0 0,3 0 0,-2 0 0,3 0 0,-1 0 0,-1 0 0,-1 0 0,-1 0 0,0 0 0,0 0 0,0 0 0,0 0 0,1 0 0,0 0 0,-2 0 0,2 0 0,-1 0 0,0 0 0,0 0 0,-1 0 0,-1 0 0,1 0 0,1 0 0,0 0 0,2 0 0,-1 0 0,0 0 0,0 0 0,-1 0 0,-1 0 0,-1 0 0,2 0 0,0 0 0,0 0 0,0 0 0,-1 0 0,0 0 0,0 0 0,1 0 0,1 0 0,-1 0 0,-1 0 0,-1 0 0,1 0 0,-1 0 0,1 0 0,-1 0 0,1 0 0,0 0 0,0 0 0,2 0 0,0 0 0,0 0 0,-1 0 0,-1 0 0,-1 0 0,1 0 0,0 0 0,1 0 0,1 0 0,-1 0 0,-1 0 0,0 0 0,0 0 0,2 0 0,-1 0 0,0 0 0,0 0 0,-1 0 0,0 0 0,-1 0 0,2 0 0,0 0 0,1 0 0,1 0 0,-1 0 0,-2 0 0,1 0 0,-2 0 0,1 0 0,2 0 0,-1 1 0,0 0 0,-1 0 0,-1 1 0,1-2 0,-1 0 0,2 0 0,0 0 0,0 0 0,0 0 0,-1 0 0,0 0 0,1 0 0,0 0 0,0 1 0,1 1 0,-2-1 0,0 0 0,1-1 0,1 0 0,0 0 0,0 0 0,-1 0 0,-1 0 0,0 0 0,-1 0 0,1 0 0,-1 0 0,1 0 0,-1 0 0,1 0 0,-1 0 0,1 0 0,-1 0 0,1 0 0,-1 0 0,1 0 0,0 0 0,0 0 0,0 0 0,0 0 0,1 0 0,-1 0 0,0 0 0,-1 0 0,1 0 0,-1 0 0,1 0 0,-1 0 0,1 0 0,-1 0 0,1 0 0,-1 0 0,1 0 0,-1 0 0,-1-1 0,-5-1 0,-4-1 0,-5-2 0,0 0 0,5 2 0,2 0 0</inkml:trace>
+</inkml:ink>
+</file>
+
+<file path=word/ink/ink10.xml><?xml version="1.0" encoding="utf-8"?>
+<inkml:ink xmlns:inkml="http://www.w3.org/2003/InkML">
+  <inkml:definitions>
+    <inkml:context xml:id="ctx0">
+      <inkml:inkSource xml:id="inkSrc0">
+        <inkml:traceFormat>
+          <inkml:channel name="X" type="integer" min="-2.14748E9" max="2.14748E9" units="cm"/>
+          <inkml:channel name="Y" type="integer" min="-2.14748E9" max="2.14748E9" units="cm"/>
+          <inkml:channel name="F" type="integer" max="32767" units="dev"/>
+        </inkml:traceFormat>
+        <inkml:channelProperties>
+          <inkml:channelProperty channel="X" name="resolution" value="1000" units="1/cm"/>
+          <inkml:channelProperty channel="Y" name="resolution" value="1000" units="1/cm"/>
+          <inkml:channelProperty channel="F" name="resolution" value="0" units="1/dev"/>
+        </inkml:channelProperties>
+      </inkml:inkSource>
+      <inkml:timestamp xml:id="ts0" timeString="2023-10-17T19:48:28.011"/>
+    </inkml:context>
+    <inkml:brush xml:id="br0">
+      <inkml:brushProperty name="width" value="0.05" units="cm"/>
+      <inkml:brushProperty name="height" value="0.05" units="cm"/>
+    </inkml:brush>
+  </inkml:definitions>
+  <inkml:trace contextRef="#ctx0" brushRef="#br0">0 0 24575,'0'0'0</inkml:trace>
+</inkml:ink>
+</file>
+
+<file path=word/ink/ink11.xml><?xml version="1.0" encoding="utf-8"?>
+<inkml:ink xmlns:inkml="http://www.w3.org/2003/InkML">
+  <inkml:definitions>
+    <inkml:context xml:id="ctx0">
+      <inkml:inkSource xml:id="inkSrc0">
+        <inkml:traceFormat>
+          <inkml:channel name="X" type="integer" min="-2.14748E9" max="2.14748E9" units="cm"/>
+          <inkml:channel name="Y" type="integer" min="-2.14748E9" max="2.14748E9" units="cm"/>
+          <inkml:channel name="F" type="integer" max="32767" units="dev"/>
+        </inkml:traceFormat>
+        <inkml:channelProperties>
+          <inkml:channelProperty channel="X" name="resolution" value="1000" units="1/cm"/>
+          <inkml:channelProperty channel="Y" name="resolution" value="1000" units="1/cm"/>
+          <inkml:channelProperty channel="F" name="resolution" value="0" units="1/dev"/>
+        </inkml:channelProperties>
+      </inkml:inkSource>
+      <inkml:timestamp xml:id="ts0" timeString="2023-10-17T19:48:24.389"/>
+    </inkml:context>
+    <inkml:brush xml:id="br0">
+      <inkml:brushProperty name="width" value="0.05" units="cm"/>
+      <inkml:brushProperty name="height" value="0.05" units="cm"/>
+    </inkml:brush>
+  </inkml:definitions>
+  <inkml:trace contextRef="#ctx0" brushRef="#br0">0 1 24575,'0'0'0</inkml:trace>
+</inkml:ink>
+</file>
+
+<file path=word/ink/ink12.xml><?xml version="1.0" encoding="utf-8"?>
+<inkml:ink xmlns:inkml="http://www.w3.org/2003/InkML">
+  <inkml:definitions>
+    <inkml:context xml:id="ctx0">
+      <inkml:inkSource xml:id="inkSrc0">
+        <inkml:traceFormat>
+          <inkml:channel name="X" type="integer" min="-2.14748E9" max="2.14748E9" units="cm"/>
+          <inkml:channel name="Y" type="integer" min="-2.14748E9" max="2.14748E9" units="cm"/>
+          <inkml:channel name="F" type="integer" max="32767" units="dev"/>
+        </inkml:traceFormat>
+        <inkml:channelProperties>
+          <inkml:channelProperty channel="X" name="resolution" value="1000" units="1/cm"/>
+          <inkml:channelProperty channel="Y" name="resolution" value="1000" units="1/cm"/>
+          <inkml:channelProperty channel="F" name="resolution" value="0" units="1/dev"/>
+        </inkml:channelProperties>
+      </inkml:inkSource>
+      <inkml:timestamp xml:id="ts0" timeString="2023-10-17T19:48:10.259"/>
+    </inkml:context>
+    <inkml:brush xml:id="br0">
+      <inkml:brushProperty name="width" value="0.05" units="cm"/>
+      <inkml:brushProperty name="height" value="0.05" units="cm"/>
+    </inkml:brush>
+  </inkml:definitions>
+  <inkml:trace contextRef="#ctx0" brushRef="#br0">0 0 24575,'0'0'0</inkml:trace>
+  <inkml:trace contextRef="#ctx0" brushRef="#br0" timeOffset="642">203 0 24575,'0'0'0</inkml:trace>
+  <inkml:trace contextRef="#ctx0" brushRef="#br0" timeOffset="1148">361 0 24575,'0'0'0</inkml:trace>
+  <inkml:trace contextRef="#ctx0" brushRef="#br0" timeOffset="1613">563 0 24575,'0'0'0</inkml:trace>
+  <inkml:trace contextRef="#ctx0" brushRef="#br0" timeOffset="2089">751 0 24575,'0'0'0</inkml:trace>
+  <inkml:trace contextRef="#ctx0" brushRef="#br0" timeOffset="2697">949 0 24575,'0'0'0</inkml:trace>
+</inkml:ink>
+</file>
+
+<file path=word/ink/ink13.xml><?xml version="1.0" encoding="utf-8"?>
+<inkml:ink xmlns:inkml="http://www.w3.org/2003/InkML">
+  <inkml:definitions>
+    <inkml:context xml:id="ctx0">
+      <inkml:inkSource xml:id="inkSrc0">
+        <inkml:traceFormat>
+          <inkml:channel name="X" type="integer" min="-2.14748E9" max="2.14748E9" units="cm"/>
+          <inkml:channel name="Y" type="integer" min="-2.14748E9" max="2.14748E9" units="cm"/>
+          <inkml:channel name="F" type="integer" max="32767" units="dev"/>
+        </inkml:traceFormat>
+        <inkml:channelProperties>
+          <inkml:channelProperty channel="X" name="resolution" value="1000" units="1/cm"/>
+          <inkml:channelProperty channel="Y" name="resolution" value="1000" units="1/cm"/>
+          <inkml:channelProperty channel="F" name="resolution" value="0" units="1/dev"/>
+        </inkml:channelProperties>
+      </inkml:inkSource>
+      <inkml:timestamp xml:id="ts0" timeString="2023-10-17T19:48:21.543"/>
+    </inkml:context>
+    <inkml:brush xml:id="br0">
+      <inkml:brushProperty name="width" value="0.05" units="cm"/>
+      <inkml:brushProperty name="height" value="0.05" units="cm"/>
+    </inkml:brush>
+  </inkml:definitions>
+  <inkml:trace contextRef="#ctx0" brushRef="#br0">1 1 24575,'0'0'0</inkml:trace>
+</inkml:ink>
+</file>
+
+<file path=word/ink/ink14.xml><?xml version="1.0" encoding="utf-8"?>
+<inkml:ink xmlns:inkml="http://www.w3.org/2003/InkML">
+  <inkml:definitions>
+    <inkml:context xml:id="ctx0">
+      <inkml:inkSource xml:id="inkSrc0">
+        <inkml:traceFormat>
+          <inkml:channel name="X" type="integer" min="-2.14748E9" max="2.14748E9" units="cm"/>
+          <inkml:channel name="Y" type="integer" min="-2.14748E9" max="2.14748E9" units="cm"/>
+          <inkml:channel name="F" type="integer" max="32767" units="dev"/>
+        </inkml:traceFormat>
+        <inkml:channelProperties>
+          <inkml:channelProperty channel="X" name="resolution" value="1000" units="1/cm"/>
+          <inkml:channelProperty channel="Y" name="resolution" value="1000" units="1/cm"/>
+          <inkml:channelProperty channel="F" name="resolution" value="0" units="1/dev"/>
+        </inkml:channelProperties>
+      </inkml:inkSource>
+      <inkml:timestamp xml:id="ts0" timeString="2023-10-17T19:48:20.919"/>
+    </inkml:context>
+    <inkml:brush xml:id="br0">
+      <inkml:brushProperty name="width" value="0.05" units="cm"/>
+      <inkml:brushProperty name="height" value="0.05" units="cm"/>
+    </inkml:brush>
+  </inkml:definitions>
+  <inkml:trace contextRef="#ctx0" brushRef="#br0">0 0 24575,'0'0'0</inkml:trace>
+</inkml:ink>
+</file>
+
+<file path=word/ink/ink15.xml><?xml version="1.0" encoding="utf-8"?>
+<inkml:ink xmlns:inkml="http://www.w3.org/2003/InkML">
+  <inkml:definitions>
+    <inkml:context xml:id="ctx0">
+      <inkml:inkSource xml:id="inkSrc0">
+        <inkml:traceFormat>
+          <inkml:channel name="X" type="integer" min="-2.14748E9" max="2.14748E9" units="cm"/>
+          <inkml:channel name="Y" type="integer" min="-2.14748E9" max="2.14748E9" units="cm"/>
+          <inkml:channel name="F" type="integer" max="32767" units="dev"/>
+        </inkml:traceFormat>
+        <inkml:channelProperties>
+          <inkml:channelProperty channel="X" name="resolution" value="1000" units="1/cm"/>
+          <inkml:channelProperty channel="Y" name="resolution" value="1000" units="1/cm"/>
+          <inkml:channelProperty channel="F" name="resolution" value="0" units="1/dev"/>
+        </inkml:channelProperties>
+      </inkml:inkSource>
+      <inkml:timestamp xml:id="ts0" timeString="2023-10-17T19:48:20.331"/>
+    </inkml:context>
+    <inkml:brush xml:id="br0">
+      <inkml:brushProperty name="width" value="0.05" units="cm"/>
+      <inkml:brushProperty name="height" value="0.05" units="cm"/>
+    </inkml:brush>
+  </inkml:definitions>
+  <inkml:trace contextRef="#ctx0" brushRef="#br0">0 1 24575,'0'0'0</inkml:trace>
+</inkml:ink>
+</file>
+
+<file path=word/ink/ink16.xml><?xml version="1.0" encoding="utf-8"?>
+<inkml:ink xmlns:inkml="http://www.w3.org/2003/InkML">
+  <inkml:definitions>
+    <inkml:context xml:id="ctx0">
+      <inkml:inkSource xml:id="inkSrc0">
+        <inkml:traceFormat>
+          <inkml:channel name="X" type="integer" min="-2.14748E9" max="2.14748E9" units="cm"/>
+          <inkml:channel name="Y" type="integer" min="-2.14748E9" max="2.14748E9" units="cm"/>
+          <inkml:channel name="F" type="integer" max="32767" units="dev"/>
+        </inkml:traceFormat>
+        <inkml:channelProperties>
+          <inkml:channelProperty channel="X" name="resolution" value="1000" units="1/cm"/>
+          <inkml:channelProperty channel="Y" name="resolution" value="1000" units="1/cm"/>
+          <inkml:channelProperty channel="F" name="resolution" value="0" units="1/dev"/>
+        </inkml:channelProperties>
+      </inkml:inkSource>
+      <inkml:timestamp xml:id="ts0" timeString="2023-10-17T19:48:19.760"/>
+    </inkml:context>
+    <inkml:brush xml:id="br0">
+      <inkml:brushProperty name="width" value="0.05" units="cm"/>
+      <inkml:brushProperty name="height" value="0.05" units="cm"/>
+    </inkml:brush>
+  </inkml:definitions>
+  <inkml:trace contextRef="#ctx0" brushRef="#br0">0 1 24575,'0'0'0</inkml:trace>
+</inkml:ink>
+</file>
+
+<file path=word/ink/ink17.xml><?xml version="1.0" encoding="utf-8"?>
+<inkml:ink xmlns:inkml="http://www.w3.org/2003/InkML">
+  <inkml:definitions>
+    <inkml:context xml:id="ctx0">
+      <inkml:inkSource xml:id="inkSrc0">
+        <inkml:traceFormat>
+          <inkml:channel name="X" type="integer" min="-2.14748E9" max="2.14748E9" units="cm"/>
+          <inkml:channel name="Y" type="integer" min="-2.14748E9" max="2.14748E9" units="cm"/>
+          <inkml:channel name="F" type="integer" max="32767" units="dev"/>
+        </inkml:traceFormat>
+        <inkml:channelProperties>
+          <inkml:channelProperty channel="X" name="resolution" value="1000" units="1/cm"/>
+          <inkml:channelProperty channel="Y" name="resolution" value="1000" units="1/cm"/>
+          <inkml:channelProperty channel="F" name="resolution" value="0" units="1/dev"/>
+        </inkml:channelProperties>
+      </inkml:inkSource>
+      <inkml:timestamp xml:id="ts0" timeString="2023-10-17T19:48:19.198"/>
+    </inkml:context>
+    <inkml:brush xml:id="br0">
+      <inkml:brushProperty name="width" value="0.05" units="cm"/>
+      <inkml:brushProperty name="height" value="0.05" units="cm"/>
+    </inkml:brush>
+  </inkml:definitions>
+  <inkml:trace contextRef="#ctx0" brushRef="#br0">0 0 24575,'0'0'0</inkml:trace>
+</inkml:ink>
+</file>
+
+<file path=word/ink/ink18.xml><?xml version="1.0" encoding="utf-8"?>
+<inkml:ink xmlns:inkml="http://www.w3.org/2003/InkML">
+  <inkml:definitions>
+    <inkml:context xml:id="ctx0">
+      <inkml:inkSource xml:id="inkSrc0">
+        <inkml:traceFormat>
+          <inkml:channel name="X" type="integer" min="-2.14748E9" max="2.14748E9" units="cm"/>
+          <inkml:channel name="Y" type="integer" min="-2.14748E9" max="2.14748E9" units="cm"/>
+          <inkml:channel name="F" type="integer" max="32767" units="dev"/>
+        </inkml:traceFormat>
+        <inkml:channelProperties>
+          <inkml:channelProperty channel="X" name="resolution" value="1000" units="1/cm"/>
+          <inkml:channelProperty channel="Y" name="resolution" value="1000" units="1/cm"/>
+          <inkml:channelProperty channel="F" name="resolution" value="0" units="1/dev"/>
+        </inkml:channelProperties>
+      </inkml:inkSource>
+      <inkml:timestamp xml:id="ts0" timeString="2023-10-17T19:48:18.660"/>
+    </inkml:context>
+    <inkml:brush xml:id="br0">
+      <inkml:brushProperty name="width" value="0.05" units="cm"/>
+      <inkml:brushProperty name="height" value="0.05" units="cm"/>
+    </inkml:brush>
+  </inkml:definitions>
+  <inkml:trace contextRef="#ctx0" brushRef="#br0">0 1 24575,'0'0'0</inkml:trace>
+</inkml:ink>
+</file>
+
+<file path=word/ink/ink19.xml><?xml version="1.0" encoding="utf-8"?>
+<inkml:ink xmlns:inkml="http://www.w3.org/2003/InkML">
+  <inkml:definitions>
+    <inkml:context xml:id="ctx0">
+      <inkml:inkSource xml:id="inkSrc0">
+        <inkml:traceFormat>
+          <inkml:channel name="X" type="integer" min="-2.14748E9" max="2.14748E9" units="cm"/>
+          <inkml:channel name="Y" type="integer" min="-2.14748E9" max="2.14748E9" units="cm"/>
+          <inkml:channel name="F" type="integer" max="32767" units="dev"/>
+        </inkml:traceFormat>
+        <inkml:channelProperties>
+          <inkml:channelProperty channel="X" name="resolution" value="1000" units="1/cm"/>
+          <inkml:channelProperty channel="Y" name="resolution" value="1000" units="1/cm"/>
+          <inkml:channelProperty channel="F" name="resolution" value="0" units="1/dev"/>
+        </inkml:channelProperties>
+      </inkml:inkSource>
+      <inkml:timestamp xml:id="ts0" timeString="2023-10-17T19:48:18.113"/>
+    </inkml:context>
+    <inkml:brush xml:id="br0">
+      <inkml:brushProperty name="width" value="0.05" units="cm"/>
+      <inkml:brushProperty name="height" value="0.05" units="cm"/>
+    </inkml:brush>
+  </inkml:definitions>
+  <inkml:trace contextRef="#ctx0" brushRef="#br0">0 1 24575,'0'0'0</inkml:trace>
+</inkml:ink>
+</file>
+
+<file path=word/ink/ink2.xml><?xml version="1.0" encoding="utf-8"?>
+<inkml:ink xmlns:inkml="http://www.w3.org/2003/InkML">
+  <inkml:definitions>
+    <inkml:context xml:id="ctx0">
+      <inkml:inkSource xml:id="inkSrc0">
+        <inkml:traceFormat>
+          <inkml:channel name="X" type="integer" min="-2.14748E9" max="2.14748E9" units="cm"/>
+          <inkml:channel name="Y" type="integer" min="-2.14748E9" max="2.14748E9" units="cm"/>
+          <inkml:channel name="F" type="integer" max="32767" units="dev"/>
+        </inkml:traceFormat>
+        <inkml:channelProperties>
+          <inkml:channelProperty channel="X" name="resolution" value="1000" units="1/cm"/>
+          <inkml:channelProperty channel="Y" name="resolution" value="1000" units="1/cm"/>
+          <inkml:channelProperty channel="F" name="resolution" value="0" units="1/dev"/>
+        </inkml:channelProperties>
+      </inkml:inkSource>
+      <inkml:timestamp xml:id="ts0" timeString="2023-10-17T19:46:08.173"/>
+    </inkml:context>
+    <inkml:brush xml:id="br0">
+      <inkml:brushProperty name="width" value="0.05" units="cm"/>
+      <inkml:brushProperty name="height" value="0.05" units="cm"/>
+    </inkml:brush>
+  </inkml:definitions>
+  <inkml:trace contextRef="#ctx0" brushRef="#br0">0 43 24575,'6'0'0,"-2"0"0,2 0 0,3 0 0,-1 0 0,0 0 0,-4 0 0,0 0 0,1 0 0,0 0 0,0 0 0,-1 0 0,-1 0 0,0 0 0,-1-1 0,1 0 0,0-1 0,1 1 0,1 1 0,-1 0 0,0 0 0,0 0 0,1 0 0,1 0 0,-2 0 0,0 0 0,0 0 0,0 0 0,0-1 0,1-1 0,0 1 0,2 0 0,0 1 0,1 0 0,0 0 0,-3 0 0,0 0 0,-3 0 0,2 0 0,0 0 0,0 0 0,0 0 0,-1-1 0,0-1 0,-1 1 0,1 0 0,1 0 0,0 1 0,0 0 0,0 0 0,-1-1 0,-1 0 0,1-1 0,0 1 0,0 1 0,0 0 0,2-1 0,2-1 0,-1 1 0,-1 0 0,-2 1 0,0 0 0,-1 0 0,1 0 0,-1 0 0,1 0 0,-1 0 0,1 0 0,0 0 0,-1 0 0,1 0 0,-1 0 0,1 0 0,-1 0 0,1 0 0,-1 0 0,1-2 0,-1 1 0,1 0 0,-1-1 0,1 2 0,0 0 0,-1 0 0,1 0 0,-2-2 0,0 1 0,1 0 0,0 0 0,0 1 0,1 0 0,-1 0 0,0-1 0,-1 0 0,0-1 0,1 1 0,1 1 0,0 0 0,2 0 0,-1 0 0,0 0 0,0 0 0,-1 0 0,0 0 0,-1 0 0,1 0 0,-1 0 0,1 0 0,-1 0 0,0 0 0,1 0 0,0 0 0,-1 0 0,1 0 0,-1 0 0,0 0 0,1 0 0,0 0 0,0 0 0,0 0 0,-1 0 0,1 0 0,-1 0 0,1 0 0,0 0 0,-1 0 0,0 0 0,1 0 0,-1 0 0,1 0 0,-1 0 0,1 0 0,-1 0 0,1 0 0,0 0 0,0 0 0,-1 0 0,-1 0 0</inkml:trace>
+</inkml:ink>
+</file>
+
+<file path=word/ink/ink20.xml><?xml version="1.0" encoding="utf-8"?>
+<inkml:ink xmlns:inkml="http://www.w3.org/2003/InkML">
+  <inkml:definitions>
+    <inkml:context xml:id="ctx0">
+      <inkml:inkSource xml:id="inkSrc0">
+        <inkml:traceFormat>
+          <inkml:channel name="X" type="integer" min="-2.14748E9" max="2.14748E9" units="cm"/>
+          <inkml:channel name="Y" type="integer" min="-2.14748E9" max="2.14748E9" units="cm"/>
+          <inkml:channel name="F" type="integer" max="32767" units="dev"/>
+        </inkml:traceFormat>
+        <inkml:channelProperties>
+          <inkml:channelProperty channel="X" name="resolution" value="1000" units="1/cm"/>
+          <inkml:channelProperty channel="Y" name="resolution" value="1000" units="1/cm"/>
+          <inkml:channelProperty channel="F" name="resolution" value="0" units="1/dev"/>
+        </inkml:channelProperties>
+      </inkml:inkSource>
+      <inkml:timestamp xml:id="ts0" timeString="2023-10-17T19:48:17.486"/>
+    </inkml:context>
+    <inkml:brush xml:id="br0">
+      <inkml:brushProperty name="width" value="0.05" units="cm"/>
+      <inkml:brushProperty name="height" value="0.05" units="cm"/>
+    </inkml:brush>
+  </inkml:definitions>
+  <inkml:trace contextRef="#ctx0" brushRef="#br0">0 0 24575,'0'0'0</inkml:trace>
+</inkml:ink>
+</file>
+
+<file path=word/ink/ink21.xml><?xml version="1.0" encoding="utf-8"?>
+<inkml:ink xmlns:inkml="http://www.w3.org/2003/InkML">
+  <inkml:definitions>
+    <inkml:context xml:id="ctx0">
+      <inkml:inkSource xml:id="inkSrc0">
+        <inkml:traceFormat>
+          <inkml:channel name="X" type="integer" min="-2.14748E9" max="2.14748E9" units="cm"/>
+          <inkml:channel name="Y" type="integer" min="-2.14748E9" max="2.14748E9" units="cm"/>
+          <inkml:channel name="F" type="integer" max="32767" units="dev"/>
+        </inkml:traceFormat>
+        <inkml:channelProperties>
+          <inkml:channelProperty channel="X" name="resolution" value="1000" units="1/cm"/>
+          <inkml:channelProperty channel="Y" name="resolution" value="1000" units="1/cm"/>
+          <inkml:channelProperty channel="F" name="resolution" value="0" units="1/dev"/>
+        </inkml:channelProperties>
+      </inkml:inkSource>
+      <inkml:timestamp xml:id="ts0" timeString="2023-10-17T19:48:16.860"/>
+    </inkml:context>
+    <inkml:brush xml:id="br0">
+      <inkml:brushProperty name="width" value="0.05" units="cm"/>
+      <inkml:brushProperty name="height" value="0.05" units="cm"/>
+    </inkml:brush>
+  </inkml:definitions>
+  <inkml:trace contextRef="#ctx0" brushRef="#br0">1 0 24575,'0'0'0</inkml:trace>
+</inkml:ink>
+</file>
+
+<file path=word/ink/ink22.xml><?xml version="1.0" encoding="utf-8"?>
+<inkml:ink xmlns:inkml="http://www.w3.org/2003/InkML">
+  <inkml:definitions>
+    <inkml:context xml:id="ctx0">
+      <inkml:inkSource xml:id="inkSrc0">
+        <inkml:traceFormat>
+          <inkml:channel name="X" type="integer" min="-2.14748E9" max="2.14748E9" units="cm"/>
+          <inkml:channel name="Y" type="integer" min="-2.14748E9" max="2.14748E9" units="cm"/>
+          <inkml:channel name="F" type="integer" max="32767" units="dev"/>
+        </inkml:traceFormat>
+        <inkml:channelProperties>
+          <inkml:channelProperty channel="X" name="resolution" value="1000" units="1/cm"/>
+          <inkml:channelProperty channel="Y" name="resolution" value="1000" units="1/cm"/>
+          <inkml:channelProperty channel="F" name="resolution" value="0" units="1/dev"/>
+        </inkml:channelProperties>
+      </inkml:inkSource>
+      <inkml:timestamp xml:id="ts0" timeString="2023-10-17T19:48:16.277"/>
+    </inkml:context>
+    <inkml:brush xml:id="br0">
+      <inkml:brushProperty name="width" value="0.05" units="cm"/>
+      <inkml:brushProperty name="height" value="0.05" units="cm"/>
+    </inkml:brush>
+  </inkml:definitions>
+  <inkml:trace contextRef="#ctx0" brushRef="#br0">1 1 24575,'0'0'0</inkml:trace>
+</inkml:ink>
+</file>
+
+<file path=word/ink/ink23.xml><?xml version="1.0" encoding="utf-8"?>
+<inkml:ink xmlns:inkml="http://www.w3.org/2003/InkML">
+  <inkml:definitions>
+    <inkml:context xml:id="ctx0">
+      <inkml:inkSource xml:id="inkSrc0">
+        <inkml:traceFormat>
+          <inkml:channel name="X" type="integer" min="-2.14748E9" max="2.14748E9" units="cm"/>
+          <inkml:channel name="Y" type="integer" min="-2.14748E9" max="2.14748E9" units="cm"/>
+          <inkml:channel name="F" type="integer" max="32767" units="dev"/>
+        </inkml:traceFormat>
+        <inkml:channelProperties>
+          <inkml:channelProperty channel="X" name="resolution" value="1000" units="1/cm"/>
+          <inkml:channelProperty channel="Y" name="resolution" value="1000" units="1/cm"/>
+          <inkml:channelProperty channel="F" name="resolution" value="0" units="1/dev"/>
+        </inkml:channelProperties>
+      </inkml:inkSource>
+      <inkml:timestamp xml:id="ts0" timeString="2023-10-17T19:48:15.673"/>
+    </inkml:context>
+    <inkml:brush xml:id="br0">
+      <inkml:brushProperty name="width" value="0.05" units="cm"/>
+      <inkml:brushProperty name="height" value="0.05" units="cm"/>
+    </inkml:brush>
+  </inkml:definitions>
+  <inkml:trace contextRef="#ctx0" brushRef="#br0">1 0 24575,'0'0'0</inkml:trace>
+</inkml:ink>
+</file>
+
+<file path=word/ink/ink24.xml><?xml version="1.0" encoding="utf-8"?>
+<inkml:ink xmlns:inkml="http://www.w3.org/2003/InkML">
+  <inkml:definitions>
+    <inkml:context xml:id="ctx0">
+      <inkml:inkSource xml:id="inkSrc0">
+        <inkml:traceFormat>
+          <inkml:channel name="X" type="integer" min="-2.14748E9" max="2.14748E9" units="cm"/>
+          <inkml:channel name="Y" type="integer" min="-2.14748E9" max="2.14748E9" units="cm"/>
+          <inkml:channel name="F" type="integer" max="32767" units="dev"/>
+        </inkml:traceFormat>
+        <inkml:channelProperties>
+          <inkml:channelProperty channel="X" name="resolution" value="1000" units="1/cm"/>
+          <inkml:channelProperty channel="Y" name="resolution" value="1000" units="1/cm"/>
+          <inkml:channelProperty channel="F" name="resolution" value="0" units="1/dev"/>
+        </inkml:channelProperties>
+      </inkml:inkSource>
+      <inkml:timestamp xml:id="ts0" timeString="2023-10-17T19:48:15.164"/>
+    </inkml:context>
+    <inkml:brush xml:id="br0">
+      <inkml:brushProperty name="width" value="0.05" units="cm"/>
+      <inkml:brushProperty name="height" value="0.05" units="cm"/>
+    </inkml:brush>
+  </inkml:definitions>
+  <inkml:trace contextRef="#ctx0" brushRef="#br0">1 0 24575,'2'0'0,"1"0"0</inkml:trace>
+</inkml:ink>
+</file>
+
+<file path=word/ink/ink25.xml><?xml version="1.0" encoding="utf-8"?>
+<inkml:ink xmlns:inkml="http://www.w3.org/2003/InkML">
+  <inkml:definitions>
+    <inkml:context xml:id="ctx0">
+      <inkml:inkSource xml:id="inkSrc0">
+        <inkml:traceFormat>
+          <inkml:channel name="X" type="integer" min="-2.14748E9" max="2.14748E9" units="cm"/>
+          <inkml:channel name="Y" type="integer" min="-2.14748E9" max="2.14748E9" units="cm"/>
+          <inkml:channel name="F" type="integer" max="32767" units="dev"/>
+        </inkml:traceFormat>
+        <inkml:channelProperties>
+          <inkml:channelProperty channel="X" name="resolution" value="1000" units="1/cm"/>
+          <inkml:channelProperty channel="Y" name="resolution" value="1000" units="1/cm"/>
+          <inkml:channelProperty channel="F" name="resolution" value="0" units="1/dev"/>
+        </inkml:channelProperties>
+      </inkml:inkSource>
+      <inkml:timestamp xml:id="ts0" timeString="2023-10-17T19:48:14.669"/>
+    </inkml:context>
+    <inkml:brush xml:id="br0">
+      <inkml:brushProperty name="width" value="0.05" units="cm"/>
+      <inkml:brushProperty name="height" value="0.05" units="cm"/>
+    </inkml:brush>
+  </inkml:definitions>
+  <inkml:trace contextRef="#ctx0" brushRef="#br0">0 0 24575,'0'0'0</inkml:trace>
+</inkml:ink>
+</file>
+
+<file path=word/ink/ink26.xml><?xml version="1.0" encoding="utf-8"?>
+<inkml:ink xmlns:inkml="http://www.w3.org/2003/InkML">
+  <inkml:definitions>
+    <inkml:context xml:id="ctx0">
+      <inkml:inkSource xml:id="inkSrc0">
+        <inkml:traceFormat>
+          <inkml:channel name="X" type="integer" min="-2.14748E9" max="2.14748E9" units="cm"/>
+          <inkml:channel name="Y" type="integer" min="-2.14748E9" max="2.14748E9" units="cm"/>
+          <inkml:channel name="F" type="integer" max="32767" units="dev"/>
+        </inkml:traceFormat>
+        <inkml:channelProperties>
+          <inkml:channelProperty channel="X" name="resolution" value="1000" units="1/cm"/>
+          <inkml:channelProperty channel="Y" name="resolution" value="1000" units="1/cm"/>
+          <inkml:channelProperty channel="F" name="resolution" value="0" units="1/dev"/>
+        </inkml:channelProperties>
+      </inkml:inkSource>
+      <inkml:timestamp xml:id="ts0" timeString="2023-10-17T19:48:14.122"/>
+    </inkml:context>
+    <inkml:brush xml:id="br0">
+      <inkml:brushProperty name="width" value="0.05" units="cm"/>
+      <inkml:brushProperty name="height" value="0.05" units="cm"/>
+    </inkml:brush>
+  </inkml:definitions>
+  <inkml:trace contextRef="#ctx0" brushRef="#br0">1 0 24575,'0'0'0</inkml:trace>
+</inkml:ink>
+</file>
+
+<file path=word/ink/ink27.xml><?xml version="1.0" encoding="utf-8"?>
+<inkml:ink xmlns:inkml="http://www.w3.org/2003/InkML">
+  <inkml:definitions>
+    <inkml:context xml:id="ctx0">
+      <inkml:inkSource xml:id="inkSrc0">
+        <inkml:traceFormat>
+          <inkml:channel name="X" type="integer" min="-2.14748E9" max="2.14748E9" units="cm"/>
+          <inkml:channel name="Y" type="integer" min="-2.14748E9" max="2.14748E9" units="cm"/>
+          <inkml:channel name="F" type="integer" max="32767" units="dev"/>
+        </inkml:traceFormat>
+        <inkml:channelProperties>
+          <inkml:channelProperty channel="X" name="resolution" value="1000" units="1/cm"/>
+          <inkml:channelProperty channel="Y" name="resolution" value="1000" units="1/cm"/>
+          <inkml:channelProperty channel="F" name="resolution" value="0" units="1/dev"/>
+        </inkml:channelProperties>
+      </inkml:inkSource>
+      <inkml:timestamp xml:id="ts0" timeString="2023-10-17T19:48:13.586"/>
+    </inkml:context>
+    <inkml:brush xml:id="br0">
+      <inkml:brushProperty name="width" value="0.05" units="cm"/>
+      <inkml:brushProperty name="height" value="0.05" units="cm"/>
+    </inkml:brush>
+  </inkml:definitions>
+  <inkml:trace contextRef="#ctx0" brushRef="#br0">0 0 24575,'0'0'0</inkml:trace>
+</inkml:ink>
+</file>
+
+<file path=word/ink/ink28.xml><?xml version="1.0" encoding="utf-8"?>
+<inkml:ink xmlns:inkml="http://www.w3.org/2003/InkML">
+  <inkml:definitions>
+    <inkml:context xml:id="ctx0">
+      <inkml:inkSource xml:id="inkSrc0">
+        <inkml:traceFormat>
+          <inkml:channel name="X" type="integer" min="-2.14748E9" max="2.14748E9" units="cm"/>
+          <inkml:channel name="Y" type="integer" min="-2.14748E9" max="2.14748E9" units="cm"/>
+          <inkml:channel name="F" type="integer" max="32767" units="dev"/>
+        </inkml:traceFormat>
+        <inkml:channelProperties>
+          <inkml:channelProperty channel="X" name="resolution" value="1000" units="1/cm"/>
+          <inkml:channelProperty channel="Y" name="resolution" value="1000" units="1/cm"/>
+          <inkml:channelProperty channel="F" name="resolution" value="0" units="1/dev"/>
+        </inkml:channelProperties>
+      </inkml:inkSource>
+      <inkml:timestamp xml:id="ts0" timeString="2023-10-17T19:48:02.472"/>
+    </inkml:context>
+    <inkml:brush xml:id="br0">
+      <inkml:brushProperty name="width" value="0.05" units="cm"/>
+      <inkml:brushProperty name="height" value="0.05" units="cm"/>
+    </inkml:brush>
+  </inkml:definitions>
+  <inkml:trace contextRef="#ctx0" brushRef="#br0">1 25 24575,'6'0'0,"2"0"0,-3 0 0,2 0 0,-1 0 0,0 0 0,0 0 0,1 0 0,0 0 0,0 0 0,0 0 0,-1 0 0,0 0 0,-1 0 0,0 0 0,-1 0 0,0 0 0,0 0 0,1 0 0,1 0 0,0 1 0,-1 0 0,14 1 0,-7-1 0,8-1 0,-10 0 0,-4 0 0,1 0 0,0 0 0,1 0 0,-1 0 0,0 0 0,0 0 0,-1 0 0,-2 0 0,0 0 0,0 0 0,1 0 0,0 0 0,0 0 0,0 0 0,-1 0 0,0 0 0,0 0 0,2 0 0,-1 0 0,-1 0 0,0 0 0,-1 0 0,0 0 0,0 0 0,2 0 0,1 0 0,0 0 0,1 0 0,-2 0 0,-1 0 0,0 0 0,0 0 0,1 0 0,1 0 0,-1 0 0,1 0 0,-1 0 0,-1 0 0,0 0 0,0 0 0,1 0 0,1 0 0,-1 0 0,-1 0 0,-2 0 0,2 0 0,-2 0 0,2 0 0,0-1 0,0 0 0,-1-1 0,1 1 0,-2 1 0,1 0 0,1-1 0,0 0 0,0-1 0,-1 1 0,-1 1 0,1 0 0,-1 0 0,1 0 0,0 0 0,-1 0 0,1 0 0,-1 0 0,1-1 0,-2 0 0,1 0 0,1-1 0,2 2 0,-2-1 0,0 0 0,-3-2 0,0 1 0,0-1 0,0 1 0,0 0 0,0 1 0</inkml:trace>
+</inkml:ink>
+</file>
+
+<file path=word/ink/ink29.xml><?xml version="1.0" encoding="utf-8"?>
+<inkml:ink xmlns:inkml="http://www.w3.org/2003/InkML">
+  <inkml:definitions>
+    <inkml:context xml:id="ctx0">
+      <inkml:inkSource xml:id="inkSrc0">
+        <inkml:traceFormat>
+          <inkml:channel name="X" type="integer" min="-2.14748E9" max="2.14748E9" units="cm"/>
+          <inkml:channel name="Y" type="integer" min="-2.14748E9" max="2.14748E9" units="cm"/>
+          <inkml:channel name="F" type="integer" max="32767" units="dev"/>
+        </inkml:traceFormat>
+        <inkml:channelProperties>
+          <inkml:channelProperty channel="X" name="resolution" value="1000" units="1/cm"/>
+          <inkml:channelProperty channel="Y" name="resolution" value="1000" units="1/cm"/>
+          <inkml:channelProperty channel="F" name="resolution" value="0" units="1/dev"/>
+        </inkml:channelProperties>
+      </inkml:inkSource>
+      <inkml:timestamp xml:id="ts0" timeString="2023-10-17T19:47:42.581"/>
+    </inkml:context>
+    <inkml:brush xml:id="br0">
+      <inkml:brushProperty name="width" value="0.05" units="cm"/>
+      <inkml:brushProperty name="height" value="0.05" units="cm"/>
+      <inkml:brushProperty name="color" value="#004F8B"/>
+    </inkml:brush>
+  </inkml:definitions>
+  <inkml:trace contextRef="#ctx0" brushRef="#br0">0 0 24575,'0'8'0,"0"-2"0,0-1 0,0-1 0,0-1 0,0 0 0,0 0 0,0 0 0,0 4 0,0-2 0,0 1 0,0-3 0,0 0 0,0 0 0,0 0 0,0 1 0,0 0 0,0 0 0,0-1 0,0-1 0,0 1 0,0-1 0,0 1 0,0-1 0,0 1 0,0-1 0,0 1 0,0-1 0,0 1 0,0 0 0,0-1 0,0 1 0,0-1 0,0 0 0,0 1 0,0 0 0,0-1 0,0 2 0,0-1 0,0 1 0,0-1 0,0 0 0,0-1 0,0 1 0,0-1 0,0 0 0,0 1 0,0 0 0,0 0 0,0 0 0,0-1 0,0 0 0,0 1 0,0-1 0,0 1 0,0-1 0,0 1 0,0 0 0,0 0 0,0-1 0,0 1 0,0-1 0,0 1 0,0-1 0,2 0 0,-1 1 0,0-1 0,1 1 0,-1 0 0,1 0 0,-1-1 0,-1 1 0,0-1 0,2 0 0,-1 0 0,0 0 0,0 2 0,-1-1 0,0 0 0,2-2 0,-1 0 0,0 0 0,0 1 0,-1 1 0,1-2 0,0 1 0,0-1 0,1 1 0,-2 2 0,0-1 0,0 0 0,0 0 0,1-2 0,0 0 0,0 0 0,0 1 0,0 1 0,-1 0 0,0-1 0,0 1 0,0 0 0,0 0 0,0 0 0,0-1 0,0 1 0,0 0 0,0 1 0,0-1 0,0 0 0,0 0 0,0-1 0,0 0 0,0 1 0,0-1 0,0 0 0,0 2 0,0-2 0,0 1 0,0 0 0,0-1 0,0 1 0,0 0 0,0 0 0,0 0 0,0 0 0,0 0 0,0 1 0,0-1 0,0 2 0,0-2 0,0 1 0,0-2 0,0 0 0,0 1 0,0-12 0,0 7 0,0-9 0</inkml:trace>
+</inkml:ink>
+</file>
+
+<file path=word/ink/ink3.xml><?xml version="1.0" encoding="utf-8"?>
+<inkml:ink xmlns:inkml="http://www.w3.org/2003/InkML">
+  <inkml:definitions>
+    <inkml:context xml:id="ctx0">
+      <inkml:inkSource xml:id="inkSrc0">
+        <inkml:traceFormat>
+          <inkml:channel name="X" type="integer" min="-2.14748E9" max="2.14748E9" units="cm"/>
+          <inkml:channel name="Y" type="integer" min="-2.14748E9" max="2.14748E9" units="cm"/>
+          <inkml:channel name="F" type="integer" max="32767" units="dev"/>
+        </inkml:traceFormat>
+        <inkml:channelProperties>
+          <inkml:channelProperty channel="X" name="resolution" value="1000" units="1/cm"/>
+          <inkml:channelProperty channel="Y" name="resolution" value="1000" units="1/cm"/>
+          <inkml:channelProperty channel="F" name="resolution" value="0" units="1/dev"/>
+        </inkml:channelProperties>
+      </inkml:inkSource>
+      <inkml:timestamp xml:id="ts0" timeString="2023-10-17T19:45:11.207"/>
+    </inkml:context>
+    <inkml:brush xml:id="br0">
+      <inkml:brushProperty name="width" value="0.05" units="cm"/>
+      <inkml:brushProperty name="height" value="0.05" units="cm"/>
+      <inkml:brushProperty name="color" value="#004F8B"/>
+    </inkml:brush>
+  </inkml:definitions>
+  <inkml:trace contextRef="#ctx0" brushRef="#br0">0 75 24575,'0'6'0,"0"-1"0,0 2 0,0-3 0,0 3 0,0-3 0,0-1 0,0 3 0,0-3 0,0 1 0,0-1 0,0-1 0,0 1 0,0 0 0,0 0 0,0 0 0,0 1 0,0 0 0,0 1 0,1 0 0,0-1 0,1 0 0,-1-2 0,0 1 0,-1 0 0,1-1 0,0-1 0,0 1 0,1-1 0,-1 1 0,1 1 0,0 0 0,1-1 0,-1 1 0,2 0 0,-1 0 0,0 0 0,0-2 0,-1 0 0,1 0 0,-1 1 0,1-1 0,0-1 0,-1 0 0,1 0 0,0 0 0,0 0 0,1 0 0,-1 0 0,0 0 0,1 0 0,-2 0 0,1 0 0,0 0 0,-1 0 0,1 0 0,0 0 0,0-1 0,0 0 0,0-2 0,-1 0 0,0 1 0,0 0 0,1 1 0,-1-2 0,-1 0 0,0 0 0,1 1 0,0 0 0,1 0 0,-2 1 0,1 0 0,-1-2 0,0 0 0,2 1 0,0 1 0,-2 0 0,1-1 0,-1-1 0,1 1 0,1 0 0,0-1 0,-1 1 0,1-2 0,0-1 0,1 2 0,-2 0 0,1 0 0,0 1 0,-1-1 0,1 0 0,-1 0 0,0 1 0,-1 0 0,1 0 0,-1 0 0,-1-1 0,1 0 0,0 2 0,1-2 0,0 1 0,0-1 0,-1 2 0,0 1 0,-1 4 0,-2-1 0,1 2 0,-2 1 0,1-1 0,0 3 0,-1-2 0,1-1 0,1-1 0,1-1 0,0 0 0,0 0 0,0 0 0,0 1 0,0 0 0,0-2 0,0 1 0,0 0 0,0-1 0,1 1 0,1-2 0,0 0 0,1-1 0,-1 0 0,1 0 0,0 0 0,0 1 0,0 0 0,1 1 0,0-1 0,0-1 0,0 0 0,-1 0 0,0 0 0,0 1 0,0 1 0,-1-1 0,1 0 0,0 0 0,0-1 0,-1 0 0,1 0 0,0 0 0,0 0 0,-1 0 0,1 0 0,0 2 0,1-1 0,0 1 0,1-2 0,-1 0 0,-1 0 0,0 0 0,0 0 0,-1 0 0,1 0 0,0 0 0,-1 0 0,1 0 0,0 0 0,0 0 0,0 0 0,1-1 0,0 0 0,-1-2 0,0-1 0,0 1 0,-1 0 0,-1 0 0,0 1 0,1 1 0,-1-1 0,0 1 0,1-1 0,-1 1 0,1-1 0,-1 1 0,0-2 0,1 1 0,-1-1 0,0 0 0,1 1 0,-1 0 0,1 1 0,-1-2 0,0 0 0,1 0 0,-1-1 0,0 1 0,-1 0 0,0 0 0,1 0 0,0 0 0,1 0 0,-1 0 0,0 0 0,-1 1 0,0-1 0,0 0 0,0 0 0,0 0 0,1 1 0,0-2 0,1 0 0,-1 0 0,-1 0 0,0 2 0,0-1 0,0 0 0,1 2 0,0-2 0,1 1 0,-1-1 0,-1-1 0,0 2 0,1 0 0,0 1 0,1 0 0,-1-1 0,-1 0 0,0-1 0,1 1 0,0 0 0,1-1 0,-1 0 0,-1-1 0,0 2 0,0-1 0,0 0 0,0 0 0,0-2 0,0 1 0,0 0 0,0 1 0,-1 1 0,-1 0 0,0 0 0,0 1 0,1 0 0,-1 1 0</inkml:trace>
+</inkml:ink>
+</file>
+
+<file path=word/ink/ink30.xml><?xml version="1.0" encoding="utf-8"?>
+<inkml:ink xmlns:inkml="http://www.w3.org/2003/InkML">
+  <inkml:definitions>
+    <inkml:context xml:id="ctx0">
+      <inkml:inkSource xml:id="inkSrc0">
+        <inkml:traceFormat>
+          <inkml:channel name="X" type="integer" min="-2.14748E9" max="2.14748E9" units="cm"/>
+          <inkml:channel name="Y" type="integer" min="-2.14748E9" max="2.14748E9" units="cm"/>
+          <inkml:channel name="F" type="integer" max="32767" units="dev"/>
+        </inkml:traceFormat>
+        <inkml:channelProperties>
+          <inkml:channelProperty channel="X" name="resolution" value="1000" units="1/cm"/>
+          <inkml:channelProperty channel="Y" name="resolution" value="1000" units="1/cm"/>
+          <inkml:channelProperty channel="F" name="resolution" value="0" units="1/dev"/>
+        </inkml:channelProperties>
+      </inkml:inkSource>
+      <inkml:timestamp xml:id="ts0" timeString="2023-10-17T19:47:39.065"/>
+    </inkml:context>
+    <inkml:brush xml:id="br0">
+      <inkml:brushProperty name="width" value="0.05" units="cm"/>
+      <inkml:brushProperty name="height" value="0.05" units="cm"/>
+      <inkml:brushProperty name="color" value="#004F8B"/>
+    </inkml:brush>
+  </inkml:definitions>
+  <inkml:trace contextRef="#ctx0" brushRef="#br0">1 0 24575,'0'7'0,"0"-2"0,0-1 0,0-1 0,0 1 0,0 0 0,0 0 0,0-1 0,0 0 0,0-1 0,0 1 0,0-1 0,0 1 0,0 1 0,0-1 0,0 1 0,0-2 0,0 1 0,0-1 0,0 1 0,0 0 0,0-1 0,0 2 0,0-2 0,0 0 0,0 2 0,0-2 0,0 1 0,0 0 0,0-1 0,0 1 0,0 0 0,0 0 0,0-1 0,0 1 0,0-1 0,0 0 0,0 2 0,0-1 0,0 1 0,0-1 0,0-1 0,0 1 0,0-1 0,0 0 0,0 1 0,0-1 0,0 0 0,0 1 0,0-1 0,0 0 0,0 1 0,0 0 0,0 0 0,0 0 0,0-1 0,0 1 0,0 0 0,1 0 0,0-1 0,0 1 0,0-1 0,-1 0 0,0 1 0,0 0 0,0 0 0,0 0 0,0-1 0,0 0 0,0 1 0,1 0 0,0-1 0,1 2 0,-1-2 0,-1 0 0,0 2 0,0-2 0,0 1 0,0 0 0,1-1 0,0 0 0,0 1 0,0 0 0,-1 0 0,0 0 0,0-1 0,1-1 0,1 0 0,-1 2 0,0-2 0,-1 4 0,0-3 0,0 1 0,0 0 0,0-1 0,0 0 0,0 1 0,0-1 0,0 0 0,0 0 0,0 1 0,0-1 0,0 0 0,0 1 0,0-1 0,0 1 0,0 0 0,0 0 0,0-1 0,0 1 0,0 1 0,0-1 0,0 0 0,0-1 0,0 1 0,0 0 0,0-1 0,0 2 0,0-2 0,0 0 0,0 1 0,0-1 0,0 0 0,0 0 0,0 1 0,0-1 0,0 0 0,0 1 0,0 0 0,0-1 0,0 1 0,0-2 0</inkml:trace>
+</inkml:ink>
+</file>
+
+<file path=word/ink/ink31.xml><?xml version="1.0" encoding="utf-8"?>
+<inkml:ink xmlns:inkml="http://www.w3.org/2003/InkML">
+  <inkml:definitions>
+    <inkml:context xml:id="ctx0">
+      <inkml:inkSource xml:id="inkSrc0">
+        <inkml:traceFormat>
+          <inkml:channel name="X" type="integer" min="-2.14748E9" max="2.14748E9" units="cm"/>
+          <inkml:channel name="Y" type="integer" min="-2.14748E9" max="2.14748E9" units="cm"/>
+          <inkml:channel name="F" type="integer" max="32767" units="dev"/>
+        </inkml:traceFormat>
+        <inkml:channelProperties>
+          <inkml:channelProperty channel="X" name="resolution" value="1000" units="1/cm"/>
+          <inkml:channelProperty channel="Y" name="resolution" value="1000" units="1/cm"/>
+          <inkml:channelProperty channel="F" name="resolution" value="0" units="1/dev"/>
+        </inkml:channelProperties>
+      </inkml:inkSource>
+      <inkml:timestamp xml:id="ts0" timeString="2023-10-17T19:47:54"/>
+    </inkml:context>
+    <inkml:brush xml:id="br0">
+      <inkml:brushProperty name="width" value="0.05" units="cm"/>
+      <inkml:brushProperty name="height" value="0.05" units="cm"/>
+      <inkml:brushProperty name="color" value="#004F8B"/>
+    </inkml:brush>
+  </inkml:definitions>
+  <inkml:trace contextRef="#ctx0" brushRef="#br0">1 80 24575,'21'0'0,"2"0"0,-9 0 0,2 0 0,0 0 0,15 0 0,-12 0 0,15 0 0,-15 0 0,-1 0 0,3 0 0,0 0 0,4 0 0,14 0 0,-12 0 0,13 0 0,-15 0 0,-1 0 0,0 0 0,-2 0 0,-1 0 0,2 0 0,17 0 0,-14 0 0,11 0 0,-18 0 0,-1 0 0,-1 0 0,-2 0 0,0 0 0,-2 0 0,0 0 0,-2 0 0,0 0 0,1 0 0,0 0 0,2 0 0,-2 0 0,4 1 0,-1 1 0,1 0 0,-2 1 0,-3-1 0,-2-1 0,2 1 0,26 3 0,-20-3-6784,19 2 6784,-26-4 0,8 2 0,0-1 0,3 1 0,-5 0 0,-4-2 0,2 0 6784,-2 0-6784,5 0 0,-2 0 0,2 0 0,-1 0 0,-2 0 0,-2 0 0,-1 0 0,0 0 0,-2 0 0,2 0 0,0 0 0,0 1 0,1 0 0,-2 1 0,-1 0 0,0-2 0,0 0 0,1 0 0,-1 0 0,1 0 0,-1 0 0,1 0 0,1 0 0,-1 0 0,5 0 0,1 1 0,5 1 0,0 0 0,-5-1 0,-2-1 0,-2 0 0,1 0 0,0 0 0,-1 0 0,0 0 0,-1 0 0,0 0 0,1 0 0,-1 0 0,1 0 0,-1 0 0,1 0 0,-1 0 0,-1 0 0,-1 0 0,2 1 0,3 1 0,-2 0 0,4 0 0,-2-2 0,0 0 0,0 0 0,-2 0 0,-3 0 0,0 0 0,1 0 0,-2 0 0,-1 0 0,0 0 0,1 0 0,5 0 0,-4 0 0,3 0 0,-5 0 0,1 0 0,1 0 0,0 0 0,-1 0 0,-1 0 0,1 0 0,2 0 0,0 0 0,3 0 0,3 0 0,0-1 0,0-1 0,2 0 0,-7 0 0,5 0 0,-4 0 0,-1 0 0,0 2 0,1 0 0,-1-1 0,0-1 0,1 0 0,-1 1 0,1 0 0,-1 1 0,-1 0 0,-1 0 0,1-1 0,-1-1 0,0 1 0,5-1 0,-3 1 0,2 0 0,-2-1 0,-1 1 0,1 0 0,1 0 0,-3 0 0,1-1 0,-1 1 0,-1 0 0,-1 1 0,1 0 0,-1 0 0,1 0 0,-1 0 0,1-1 0,-1-1 0,1 1 0,-1-1 0,-1 2 0,0 0 0,1 0 0,1 0 0,0-1 0,0-1 0,-2 0 0,4 1 0,0 1 0,1-1 0,-1 0 0,-3-1 0,-1 1 0,0 0 0,2 1 0,-1 0 0,-1 0 0,-2 0 0,-1 0 0,-1 0 0,2 0 0,0 0 0,1 0 0,-2 0 0,1 0 0,0 0 0,1 0 0,0 0 0,-1 0 0,3 0 0,2 0 0,-1 0 0,1 0 0,-2 0 0,-2 0 0,1 0 0,-1 0 0,1 0 0,-1 0 0,-1 0 0,0 0 0,0-2 0,0 1 0,0-1 0,0 2 0,0 0 0,2-1 0,-1-1 0,0 1 0,-1-1 0,0 2 0,1-1 0,1 0 0,1-1 0,0 0 0,0 0 0,-1 0 0,-1 1 0,-1 1 0,0 0 0,1-1 0,-1 0 0,0-1 0,0 1 0,0 1 0,0 0 0,-1 0 0,0 0 0,-1 0 0,1 0 0,-1 0 0,3 0 0,0 0 0,0 0 0,-1 0 0,-2 0 0,2 0 0,1 0 0,1 0 0,1 0 0,1 0 0,-2 0 0,-1-1 0,-1-1 0,-1 1 0,0 0 0,0 0 0,1 1 0,1 0 0,-1 0 0,0-1 0,0 0 0,0-1 0,0 1 0,-1 0 0,0-1 0,-1 1 0,1 0 0,1 0 0,0 1 0,0-1 0,1 0 0,-3-1 0,2 1 0,0 1 0,-1-1 0,0 0 0,-2-1 0,-1-2 0,0 1 0,-2-1 0,-1 0 0,0 1 0,1 0 0</inkml:trace>
+</inkml:ink>
+</file>
+
+<file path=word/ink/ink4.xml><?xml version="1.0" encoding="utf-8"?>
+<inkml:ink xmlns:inkml="http://www.w3.org/2003/InkML">
+  <inkml:definitions>
+    <inkml:context xml:id="ctx0">
+      <inkml:inkSource xml:id="inkSrc0">
+        <inkml:traceFormat>
+          <inkml:channel name="X" type="integer" min="-2.14748E9" max="2.14748E9" units="cm"/>
+          <inkml:channel name="Y" type="integer" min="-2.14748E9" max="2.14748E9" units="cm"/>
+          <inkml:channel name="F" type="integer" max="32767" units="dev"/>
+        </inkml:traceFormat>
+        <inkml:channelProperties>
+          <inkml:channelProperty channel="X" name="resolution" value="1000" units="1/cm"/>
+          <inkml:channelProperty channel="Y" name="resolution" value="1000" units="1/cm"/>
+          <inkml:channelProperty channel="F" name="resolution" value="0" units="1/dev"/>
+        </inkml:channelProperties>
+      </inkml:inkSource>
+      <inkml:timestamp xml:id="ts0" timeString="2023-10-17T19:45:06.702"/>
+    </inkml:context>
+    <inkml:brush xml:id="br0">
+      <inkml:brushProperty name="width" value="0.05" units="cm"/>
+      <inkml:brushProperty name="height" value="0.05" units="cm"/>
+      <inkml:brushProperty name="color" value="#004F8B"/>
+    </inkml:brush>
+  </inkml:definitions>
+  <inkml:trace contextRef="#ctx0" brushRef="#br0">0 24 24575,'0'10'0,"0"1"0,0-2 0,0 4 0,0-3 0,0 2 0,0-1 0,0-2 0,0 0 0,0-2 0,0-2 0,0 0 0,0 0 0,0-1 0,0 1 0,0-2 0,0 0 0,0 0 0,0-1 0,0 1 0,0 0 0,0 1 0,0 0 0,0 1 0,0-1 0,0-1 0,0 0 0,1 0 0,1 0 0,-1 0 0,2 1 0,-2 0 0,2 0 0,-1 0 0,0 0 0,-1-1 0,0-1 0,1-1 0,0 0 0,1 0 0,0 1 0,0-1 0,-1-1 0,1 0 0,-1 0 0,2 0 0,1 0 0,0 0 0,-1 0 0,-1 0 0,0 0 0,-1 0 0,1 0 0,0 0 0,-1 0 0,1 0 0,0 0 0,0 0 0,-1 0 0,1-1 0,0-1 0,0 1 0,0-1 0,0 1 0,-1-2 0,1 0 0,0-1 0,1 1 0,0 0 0,-1-1 0,-2 2 0,1 0 0,-1 0 0,0 1 0,1-1 0,-1 0 0,0-1 0,2 0 0,0 0 0,-2 0 0,1 1 0,-1 0 0,0 1 0,2 1 0,0-1 0,-2 0 0,0-2 0,1 0 0,-1 0 0,1 0 0,0 2 0,-1-1 0,1 1 0,1 0 0,-1-2 0,-1 0 0,0 2 0,1 0 0,-1-1 0,0 1 0,1-1 0,-1 0 0,0 1 0,1-2 0,-2 0 0,2 1 0,-1 0 0,0 1 0,1-1 0,-1 1 0,2 1 0,-1 1 0,0 0 0,-1 2 0,-1-1 0,0 1 0,0 1 0,0 0 0,0 1 0,0-1 0,0 0 0,0-2 0,0 1 0,0-1 0,0 1 0,0-1 0,1 0 0,0-1 0,1-1 0,1 0 0,0 0 0,-1 0 0,1 1 0,1 0 0,-1 1 0,1-1 0,0-1 0,-2 0 0,1 0 0,-1 0 0,1 0 0,0 0 0,-1 0 0,2 0 0,0 0 0,0 0 0,-1-1 0,0-1 0,-2 0 0,1-1 0,0 1 0,-1 0 0,1 1 0,-1-1 0,0 1 0,1 0 0,-1-1 0,0-1 0,2 0 0,-1 0 0,1-1 0,-2 1 0,0 2 0,1 0 0,-1-1 0,0 1 0,1-2 0,-1 1 0,2 0 0,-1 0 0,0 0 0,0 0 0,0-2 0,-1 0 0,1 2 0,0 0 0,-1 0 0,2-1 0,-2 1 0,0-1 0,0 0 0,1 0 0,-1 0 0,0-1 0,0 0 0,0 1 0,1 2 0,-1 0 0,0-1 0,0 0 0,-1-1 0,1 0 0,0 0 0,1 1 0,-1-1 0,-1 0 0,0 0 0,0 0 0,0 0 0,0 0 0,0 0 0,0 0 0,0 0 0,0 1 0,0-1 0,0 0 0,0 1 0,0-1 0,0 0 0,0 0 0,0 0 0,0-1 0,0 2 0,1 0 0,0 1 0,2 1 0,-1 0 0,1 0 0,-1 0 0,0-1 0,-1 0 0,-1-1 0,0 1 0</inkml:trace>
+</inkml:ink>
+</file>
+
+<file path=word/ink/ink5.xml><?xml version="1.0" encoding="utf-8"?>
+<inkml:ink xmlns:inkml="http://www.w3.org/2003/InkML">
+  <inkml:definitions>
+    <inkml:context xml:id="ctx0">
+      <inkml:inkSource xml:id="inkSrc0">
+        <inkml:traceFormat>
+          <inkml:channel name="X" type="integer" min="-2.14748E9" max="2.14748E9" units="cm"/>
+          <inkml:channel name="Y" type="integer" min="-2.14748E9" max="2.14748E9" units="cm"/>
+          <inkml:channel name="F" type="integer" max="32767" units="dev"/>
+        </inkml:traceFormat>
+        <inkml:channelProperties>
+          <inkml:channelProperty channel="X" name="resolution" value="1000" units="1/cm"/>
+          <inkml:channelProperty channel="Y" name="resolution" value="1000" units="1/cm"/>
+          <inkml:channelProperty channel="F" name="resolution" value="0" units="1/dev"/>
+        </inkml:channelProperties>
+      </inkml:inkSource>
+      <inkml:timestamp xml:id="ts0" timeString="2023-10-17T19:44:47.752"/>
+    </inkml:context>
+    <inkml:brush xml:id="br0">
+      <inkml:brushProperty name="width" value="0.05" units="cm"/>
+      <inkml:brushProperty name="height" value="0.05" units="cm"/>
+      <inkml:brushProperty name="color" value="#E71224"/>
+    </inkml:brush>
+  </inkml:definitions>
+  <inkml:trace contextRef="#ctx0" brushRef="#br0">175 0 24575,'-6'0'0,"1"0"0,1 0 0,1 0 0,-3 0 0,-1 0 0,0 0 0,-1 0 0,4 0 0,-1 0 0,0 0 0,1 0 0,0 0 0,-1 0 0,-2 0 0,1 0 0,1 0 0,3 0 0,-1 0 0,0 0 0,1 1 0,1 1 0,-1 0 0,1 1 0,-2 0 0,1-1 0,-1 1 0,0 0 0,0 0 0,0-1 0,2 1 0,-1 0 0,0-2 0,0 2 0,-3-1 0,1 2 0,0 1 0,0-3 0,1-1 0,2 0 0,-1 1 0,1-1 0,0 0 0,-1 1 0,1-1 0,-1 1 0,1-1 0,-1 0 0,1 1 0,-1-1 0,1 0 0,-1 0 0,1 1 0,1 1 0,-1-1 0,-1 0 0,1 1 0,-1-1 0,2 1 0,0 0 0,0 0 0,0-1 0,0 1 0,0 0 0,0-1 0,0 2 0,0-1 0,0 1 0,0-1 0,0 0 0,0 0 0,0 0 0,0 0 0,1 0 0,1-1 0,0 0 0,1-1 0,-1 0 0,1 0 0,0 2 0,0 0 0,-1-2 0,1 1 0,0-1 0,0 0 0,0 1 0,1 0 0,-1 0 0,1 1 0,-1 0 0,0-2 0,-1 0 0,-1 1 0,1-1 0,-1 1 0,1-2 0,1 0 0,0 1 0,0 0 0,-1 1 0,1-1 0,0-1 0,-1 0 0,1 0 0,0 0 0,0 0 0,0 0 0,-2 2 0,1-1 0,-1 1 0,1-1 0,1-1 0,1 0 0,0 0 0,0 0 0,0 0 0,0 0 0,-2 0 0,1 0 0,0 0 0,-1 0 0,1 0 0,-1 0 0,1 0 0,0 0 0,0 0 0,0 0 0,0 0 0,0 0 0,0 0 0,1 0 0,-1 0 0,1 0 0,-1 0 0,-1-1 0,1 0 0,0-2 0,0 0 0,-1 1 0,1 1 0,0 0 0,-1 0 0,0-2 0,-1 0 0,1 1 0,-1 1 0,2 0 0,-1-1 0,0-1 0,1 0 0,-1 0 0,2 0 0,0 0 0,0-1 0,-1 2 0,-1-1 0,1 0 0,-1 1 0,1-1 0,-1 0 0,-1 1 0,0-1 0,0 0 0,2 0 0,0-1 0,-1 0 0,0 0 0,0 1 0,-1 0 0,0 1 0,0 1 0,1 0 0,-1-1 0,1 0 0,-1-1 0,0 0 0,1 0 0,-2 1 0,0-1 0,0 0 0,0 0 0,0 0 0,0 0 0,0-1 0,0 0 0,0 0 0,0 1 0,0 0 0,0 1 0,0-1 0,0 0 0,0 1 0,0-1 0,0 0 0,0 0 0,0 0 0,-1 0 0,-1 2 0,0 1 0,-1 0 0,1 0 0,-1 0 0,0 0 0,0 0 0,2 0 0,0 0 0</inkml:trace>
+</inkml:ink>
+</file>
+
+<file path=word/ink/ink6.xml><?xml version="1.0" encoding="utf-8"?>
+<inkml:ink xmlns:inkml="http://www.w3.org/2003/InkML">
+  <inkml:definitions>
+    <inkml:context xml:id="ctx0">
+      <inkml:inkSource xml:id="inkSrc0">
+        <inkml:traceFormat>
+          <inkml:channel name="X" type="integer" min="-2.14748E9" max="2.14748E9" units="cm"/>
+          <inkml:channel name="Y" type="integer" min="-2.14748E9" max="2.14748E9" units="cm"/>
+          <inkml:channel name="F" type="integer" max="32767" units="dev"/>
+        </inkml:traceFormat>
+        <inkml:channelProperties>
+          <inkml:channelProperty channel="X" name="resolution" value="1000" units="1/cm"/>
+          <inkml:channelProperty channel="Y" name="resolution" value="1000" units="1/cm"/>
+          <inkml:channelProperty channel="F" name="resolution" value="0" units="1/dev"/>
+        </inkml:channelProperties>
+      </inkml:inkSource>
+      <inkml:timestamp xml:id="ts0" timeString="2023-10-17T19:44:43.517"/>
+    </inkml:context>
+    <inkml:brush xml:id="br0">
+      <inkml:brushProperty name="width" value="0.05" units="cm"/>
+      <inkml:brushProperty name="height" value="0.05" units="cm"/>
+      <inkml:brushProperty name="color" value="#E71224"/>
+    </inkml:brush>
+  </inkml:definitions>
+  <inkml:trace contextRef="#ctx0" brushRef="#br0">102 1 24575,'-10'0'0,"1"0"0,2 2 0,2 3 0,-2 0 0,1 6 0,2-6 0,-2 4 0,3-5 0,0 2 0,1 0 0,0 0 0,0 0 0,-1-1 0,1 1 0,1-2 0,-1 0 0,1-2 0,-1 1 0,1 0 0,-1 0 0,1-1 0,-1 2 0,1 1 0,0-1 0,-1 1 0,1-2 0,-1-1 0,2 1 0,0 0 0,-1 0 0,0 0 0,-1 0 0,1 1 0,-1 0 0,1 1 0,-1 1 0,1-2 0,1 1 0,0-2 0,0 0 0,0-1 0,0 1 0,0 0 0,0 0 0,0 0 0,0-1 0,0 1 0,0 0 0,0 0 0,0-1 0,0 1 0,0 0 0,0 0 0,0-1 0,0 1 0,0 0 0,0 0 0,0 0 0,0 0 0,0 1 0,0 0 0,0 0 0,0 0 0,0 0 0,0-1 0,0-1 0,0 1 0,0 0 0,0 0 0,0-1 0,0 1 0,0 0 0,0 0 0,0-1 0,0 1 0,1-1 0,2-1 0,1-1 0,1 0 0,-1 0 0,-1 0 0,0 0 0,0 0 0,-1 0 0,2 0 0,0 0 0,1 0 0,-1 0 0,0 0 0,-2 0 0,1 0 0,0 0 0,1 0 0,1 0 0,-1 0 0,0 0 0,0 0 0,-1 0 0,0 0 0,1 0 0,0 0 0,1 0 0,1-1 0,-1-1 0,1 1 0,-2-1 0,-1 1 0,0-1 0,0 0 0,0-1 0,-1 1 0,1 1 0,0 0 0,-1-1 0,2 0 0,1-1 0,0 0 0,-1 2 0,-1 0 0,0-1 0,0 0 0,-1-1 0,1 1 0,0 0 0,0 1 0,1-1 0,0-1 0,1 0 0,-1 0 0,-1 1 0,0 0 0,0 1 0,-1 0 0,1-2 0,0 0 0,0 1 0,-1 1 0,0 0 0,0-1 0,-1 1 0,0-1 0,1 1 0,-1-1 0,0 1 0,1 0 0,-1-1 0,1 0 0,-2-1 0,1 0 0,0 1 0,1-1 0,-1 0 0,0-2 0,1 1 0,-1-1 0,1 1 0,-2 0 0,0 1 0,0 1 0,0-1 0,0 0 0,0 0 0,0 0 0,0 0 0,0-1 0,0 0 0,0-1 0,0 1 0,0 0 0,0 2 0,0-1 0,0 0 0,0-1 0,0-1 0,0 0 0,0 0 0,0 1 0,0 0 0,0 0 0,0 2 0,0-1 0,0 0 0,0 0 0,0 0 0,0 0 0,0 1 0,-1-1 0,0 0 0,-2 0 0,0 1 0,2-1 0,-1 0 0,1 1 0,0 0 0,-1 1 0,-1-1 0,2 0 0,-2-1 0,0 1 0,2-1 0,-1 2 0,0 0 0,0 0 0,-1 1 0,0-1 0,0 0 0,1-1 0,-1 1 0,0 1 0,1 0 0,-2 0 0,1 0 0,0 0 0,-2 0 0,-2 0 0,1 0 0,-1 0 0,2 0 0,0 0 0,2 0 0,0 0 0,0 0 0,0 0 0,0 0 0,1 0 0,-1 0 0,0 0 0,1 1 0,1 0 0,1 1 0,0-1 0</inkml:trace>
+</inkml:ink>
+</file>
+
+<file path=word/ink/ink7.xml><?xml version="1.0" encoding="utf-8"?>
+<inkml:ink xmlns:inkml="http://www.w3.org/2003/InkML">
+  <inkml:definitions>
+    <inkml:context xml:id="ctx0">
+      <inkml:inkSource xml:id="inkSrc0">
+        <inkml:traceFormat>
+          <inkml:channel name="X" type="integer" min="-2.14748E9" max="2.14748E9" units="cm"/>
+          <inkml:channel name="Y" type="integer" min="-2.14748E9" max="2.14748E9" units="cm"/>
+          <inkml:channel name="F" type="integer" max="32767" units="dev"/>
+        </inkml:traceFormat>
+        <inkml:channelProperties>
+          <inkml:channelProperty channel="X" name="resolution" value="1000" units="1/cm"/>
+          <inkml:channelProperty channel="Y" name="resolution" value="1000" units="1/cm"/>
+          <inkml:channelProperty channel="F" name="resolution" value="0" units="1/dev"/>
+        </inkml:channelProperties>
+      </inkml:inkSource>
+      <inkml:timestamp xml:id="ts0" timeString="2023-10-17T19:46:05.152"/>
+    </inkml:context>
+    <inkml:brush xml:id="br0">
+      <inkml:brushProperty name="width" value="0.05" units="cm"/>
+      <inkml:brushProperty name="height" value="0.05" units="cm"/>
+    </inkml:brush>
+  </inkml:definitions>
+  <inkml:trace contextRef="#ctx0" brushRef="#br0">0 126 24575,'7'0'0,"2"0"0,2 0 0,2 0 0,2 0 0,4 0 0,2 0 0,0 0 0,-3 0 0,-3 0 0,-4 0 0,2 0 0,0 0 0,2 0 0,1 0 0,1 0 0,-2 0 0,-1 0 0,0 0 0,1 0 0,1 0 0,1 0 0,-2 0 0,1 0 0,0 0 0,1 0 0,1 0 0,33 0 0,-25 0 0,23 0 0,-31 0 0,1 0 0,-1 0 0,-2 0 0,-7 0 0,-1 0 0,-1 0 0,0 0 0,1 0 0,0-1 0,-1 0 0,1-1 0,-1 1 0,1 1 0,1 0 0,-1 0 0,2 0 0,2 0 0,0 0 0,-1 0 0,-2 0 0,-1 0 0,0-1 0,1-1 0,0 1 0,-2-1 0,1 2 0,-1 0 0,2 0 0,0 0 0,1 0 0,-1 0 0,-1-1 0,-1-1 0,1 1 0,-1-1 0,2 2 0,1 0 0,-1 0 0,2-1 0,-1 0 0,6-1 0,0 0 0,3 0 0,1 1 0,-3-1 0,-4 0 0,0 1 0,-1 0 0,-1-1 0,0 0 0,-1 2 0,0 0 0,-1-1 0,0-1 0,2 0 0,1 1 0,-1 0 0,0 1 0,-1 0 0,0 0 0,1-1 0,1-1 0,-1 0 0,1 1 0,-1 1 0,3 0 0,1 0 0,2-2 0,-2 1 0,0-1 0,0 0 0,-1 2 0,-1-1 0,0 0 0,1-1 0,0 0 0,-1 2 0,1 0 0,-1 0 0,0 0 0,1-2 0,0 1 0,-2-1 0,-1 0 0,-1 2 0,-1 0 0,1 0 0,1 0 0,-1 0 0,3 0 0,1 0 0,1 0 0,0 0 0,-4 0 0,0-1 0,-2-1 0,-1 1 0,-1-1 0,1 2 0,-1 0 0,2 0 0,0 0 0,1 0 0,-1 0 0,0 0 0,0 0 0,1 0 0,-1 0 0,0 0 0,1 0 0,0 0 0,3 0 0,0 0 0,4 0 0,1 0 0,0 0 0,0 0 0,-4 0 0,0 0 0,-1 0 0,0 0 0,1 0 0,0 0 0,-1 0 0,1 0 0,-1 0 0,1 0 0,-2 0 0,-1 0 0,1 0 0,-1 0 0,2 0 0,1 0 0,6-3 0,-7 2 0,7-2 0,-10 3 0,5 0 0,3-1 0,2-1 0,-2 0 0,-4 1 0,-5 0 0,0-1 0,0 0 0,0 1 0,1-1 0,-1 1 0,0-1 0,1 1 0,1 0 0,0 1 0,1-1 0,-1-1 0,0 1 0,1-1 0,-1 1 0,3-1 0,-2 0 0,6 1 0,1-1 0,3 0 0,-1 1 0,-2-1 0,-2 2 0,-4 0 0,-1-1 0,0 0 0,-1-1 0,0 1 0,1 0 0,-1 1 0,-1 0 0,-1 0 0,5 0 0,-4 0 0,4 0 0,-5 0 0,0 0 0,1 0 0,-1 0 0,-1 0 0,3 0 0,-1 0 0,4 0 0,0 0 0,-2 0 0,1 0 0,-2 0 0,2 0 0,0 0 0,1 0 0,-1 0 0,1 0 0,-1 0 0,1 0 0,0 0 0,-2 0 0,-1 0 0,1 0 0,-1 0 0,2 0 0,0 0 0,1 0 0,-1 0 0,-1 0 0,2 0 0,-1 0 0,4 0 0,2 0 0,1 0 0,-1 0 0,-3 0 0,-2 0 0,-3 0 0,0 0 0,-2 0 0,0 0 0,0 0 0,1 0 0,-1 0 0,-1 0 0,0 0 0,-1 0 0,0 0 0,3 0 0,-1 0 0,0 0 0,0 0 0,1 0 0,2 0 0,1 0 0,2 0 0,3 0 0,4 0 0,7 0 0,3 0 0,-1 0 0,-5 0 0,-4 0 0,-4 0 0,1 0 0,-1 0 0,1 0 0,-1 0 0,1 0 0,-1 0 0,-1 0 0,-1 0 0,0 0 0,3 0 0,-1 0 0,3 0 0,-1 0 0,6 0 0,1 0 0,-4 0 0,-3 0 0,-4 0 0,1 0 0,1 0 0,-1 0 0,-1 0 0,0 0 0,0 0 0,2 0 0,0 0 0,5 0 0,-6 0 0,3 0 0,-4 0 0,0 0 0,0 0 0,3 0 0,-4 0 0,4 0 0,0 0 0,2 0 0,3 0 0,-2 1 0,-4 0 0,-5 1 0,-3 0 0,0-1 0,2 1 0,-1 0 0,0-1 0,-1 1 0,0-1 0,0 1 0,2-1 0,-1 0 0,0-1 0,1 1 0,-1 1 0,1-1 0,-1 1 0,1-2 0,3 1 0,-1 1 0,6-1 0,0 1 0,1-1 0,-1-1 0,-2 0 0,-2 0 0,2 0 0,0 0 0,0 0 0,0 0 0,-1 0 0,-1 0 0,0 0 0,0 0 0,2 0 0,0 0 0,-1 0 0,-2 0 0,1 0 0,0 0 0,1 0 0,-1 0 0,0 0 0,3 0 0,-3 0 0,13 0 0,-2 0 0,6 0 0,3 0 0,-9 0 0,-3 0 0,-5 1 0,-3 1 0,3 0 0,2-1 0,2 0 0,0-1 0,1 0 0,0 0 0,-3 1 0,-1 1 0,2 0 0,-2-1 0,3 1 0,-3 0 0,-1 0 0,0 0 0,-4-1 0,4 1 0,-2 0 0,5 1 0,2-1 0,0 1 0,-1 0 0,-4-1 0,-3 0 0,-2-1 0,0 1 0,1 0 0,0-1 0,2 1 0,-2 0 0,1-1 0,0 1 0,1-2 0,-2 0 0,1 2 0,0 0 0,3 0 0,-1-1 0,-1 0 0,2-1 0,-2 2 0,5 0 0,1 0 0,-2-1 0,-3-1 0,-4 0 0,-3 0 0,1 1 0,-1 0 0,-1 1 0,0-1 0,-1 0 0,0-1 0,-1 0 0,0 0 0,-1 1 0,1 0 0,1 1 0,0-1 0,0 0 0,1-1 0,-1 0 0,0 0 0,1 1 0,-1 1 0,2-1 0,3 1 0,-2-2 0,5 0 0,0 0 0,3 1 0,1 1 0,-5 0 0,-2-1 0,-5-1 0,0 0 0,1 0 0,-1 0 0,0 0 0,1 0 0,-1 0 0,0 0 0,1 0 0,-1 0 0,0 0 0,1 0 0,1 1 0,-1 0 0,2 1 0,0 0 0,1-2 0,-2 0 0,-2 0 0,-4 0 0,-1 0 0,0 0 0,0 0 0,0 0 0,0 0 0,1 0 0,-1 0 0,-1 0 0,-1 0 0,1 0 0,-1 0 0,1 0 0,0 0 0,-1 0 0,1 0 0,-1 0 0,1 0 0,-1 0 0,2 0 0,-1 0 0,1 0 0,-1 0 0,-1 0 0,1 0 0,-1 0 0,1 0 0,-1 0 0,1 0 0,-1 0 0,1 0 0,-1 0 0,1 0 0,0 0 0,0 0 0,0 0 0,1 0 0,1 0 0,0 0 0,1 0 0,-1 0 0,1 0 0,0 0 0,-1 0 0,2 0 0,0 0 0,2 0 0,0 0 0,1 0 0,-1 0 0,0 0 0,1 0 0,0 0 0,2 0 0,0 0 0,-1 0 0,1 0 0,2 0 0,0 0 0,6 0 0,0 0 0,2 0 0,1 0 0,-4 0 0,-3 0 0,0 0 0,0 0 0,0 0 0,-1 0 0,1 0 0,0 0 0,1 0 0,-2 0 0,0 0 0,-2 0 0,3 0 0,0 0 0,0 0 0,0 0 0,-2 0 0,2 0 0,-1 0 0,4 0 0,2 0 0,0 0 0,-1 0 0,-4 0 0,-2 0 0,-1 0 0,1 0 0,0 0 0,-1 0 0,1 0 0,-1 0 0,1 0 0,-1 0 0,1 0 0,-1 0 0,-1 0 0,-1 0 0,1 0 0,-1 0 0,2 0 0,0 0 0,2 0 0,1 0 0,0 0 0,3 0 0,1 0 0,1 0 0,-1 0 0,-3 0 0,-4 0 0,1 0 0,-1 0 0,0 0 0,-2 0 0,0 0 0,0 0 0,4 0 0,1 0 0,1 0 0,-2 0 0,-1 0 0,-1 0 0,1 0 0,0 0 0,2 0 0,4 1 0,0 1 0,4 0 0,1 1 0,2 0 0,1 0 0,-3 0 0,-6-1 0,-3 0 0,-3 0 0,-2-1 0,0 2 0,0 0 0,1 0 0,-1 0 0,-1-1 0,0 0 0,-1-1 0,0 1 0,1 1 0,-1 0 0,0-1 0,0-1 0,-1 0 0,-1 1 0,1 1 0,2 0 0,0-1 0,3-1 0,0 0 0,-1 1 0,0-1 0,-2 1 0,-1-2 0,0 0 0,-2 2 0,-1-1 0,0 1 0,0-2 0,-1 0 0,2 0 0,1 0 0,-1 0 0,1 0 0,-1 0 0,1 0 0,1 0 0,0 0 0,1 0 0,0 0 0,-2 0 0,4 0 0,-3 0 0,1 0 0,0 0 0,-3 0 0,0 0 0,-3 0 0,-1 0 0,-1 0 0,0-3 0,-1-1 0,-1-5 0,-2-2 0,0 5 0,1 0 0</inkml:trace>
+</inkml:ink>
+</file>
+
+<file path=word/ink/ink8.xml><?xml version="1.0" encoding="utf-8"?>
+<inkml:ink xmlns:inkml="http://www.w3.org/2003/InkML">
+  <inkml:definitions>
+    <inkml:context xml:id="ctx0">
+      <inkml:inkSource xml:id="inkSrc0">
+        <inkml:traceFormat>
+          <inkml:channel name="X" type="integer" min="-2.14748E9" max="2.14748E9" units="cm"/>
+          <inkml:channel name="Y" type="integer" min="-2.14748E9" max="2.14748E9" units="cm"/>
+          <inkml:channel name="F" type="integer" max="32767" units="dev"/>
+        </inkml:traceFormat>
+        <inkml:channelProperties>
+          <inkml:channelProperty channel="X" name="resolution" value="1000" units="1/cm"/>
+          <inkml:channelProperty channel="Y" name="resolution" value="1000" units="1/cm"/>
+          <inkml:channelProperty channel="F" name="resolution" value="0" units="1/dev"/>
+        </inkml:channelProperties>
+      </inkml:inkSource>
+      <inkml:timestamp xml:id="ts0" timeString="2023-10-17T19:45:01.845"/>
+    </inkml:context>
+    <inkml:brush xml:id="br0">
+      <inkml:brushProperty name="width" value="0.05" units="cm"/>
+      <inkml:brushProperty name="height" value="0.05" units="cm"/>
+      <inkml:brushProperty name="color" value="#004F8B"/>
+    </inkml:brush>
+  </inkml:definitions>
+  <inkml:trace contextRef="#ctx0" brushRef="#br0">0 29 24575,'10'0'0,"-1"0"0,1 0 0,10 0 0,-7 0 0,5 0 0,-9 0 0,-1 0 0,2 0 0,0 0 0,0 0 0,0 0 0,1 0 0,2 0 0,-1 0 0,0 0 0,61-4 0,-42 2 0,55-4 0,-58 4 0,-2 0 0,-5 2 0,-8 0 0,-1 0 0,-1 0 0,-1 0 0,0 0 0,0 0 0,0 0 0,0 0 0,-1 0 0,-1 0 0,0 0 0,0 0 0,0 0 0,0 0 0,-1 0 0,-1 0 0,0 0 0,0 0 0,0 0 0,2 0 0,-1 0 0,1 0 0,1 0 0,0 0 0,-2 0 0,-1 0 0,-1 0 0,0 0 0,1 0 0,0 0 0,0 0 0,0 0 0,-2 0 0,0 0 0,1 0 0,0 0 0,1 0 0,1 0 0,-1 0 0,0 0 0,0 0 0,1 0 0,1 0 0,1 0 0,1 0 0,2 0 0,1 0 0,3 0 0,0 0 0,-1 0 0,-2 0 0,-3 0 0,0 0 0,0 0 0,0 0 0,0 0 0,1 0 0,2 0 0,-3 0 0,1 0 0,-3 0 0,2 0 0,0 0 0,1-1 0,-1-1 0,-2 0 0,3 1 0,-3 1 0,5 0 0,0 0 0,1 0 0,-2 0 0,-1 0 0,-1 0 0,-1 0 0,-1 0 0,-1-1 0,-1-1 0,2 0 0,0 1 0,0 1 0,0 0 0,0 0 0,0 0 0,1 0 0,-1 0 0,0 0 0,0 0 0,2 0 0,0 0 0,-2 0 0,3 0 0,-3 0 0,5 0 0,1 0 0,1 0 0,2 0 0,-2 0 0,-2 0 0,0 0 0,-3 0 0,2 0 0,0 0 0,1 0 0,-1 0 0,-1 0 0,-1 0 0,-2 0 0,0 0 0,0 0 0,0 0 0,1 0 0,1 0 0,1 0 0,2 0 0,-1 0 0,1 0 0,0 0 0,2 0 0,0 0 0,-2 0 0,-3 0 0,-2 0 0,0 0 0,0 0 0,0 0 0,0 0 0,1 0 0,-1 0 0,0 0 0,0 0 0,0 0 0,0 0 0,0 0 0,0 0 0,1 0 0,-1 0 0,0 0 0,0 0 0,3 0 0,1 0 0,-2 0 0,7 0 0,0 0 0,3 0 0,0 0 0,-5 0 0,0 0 0,-3 0 0,0 0 0,1 0 0,-3 0 0,0 0 0,1 0 0,-1 0 0,1 0 0,2 0 0,-1 0 0,0 0 0,0 0 0,0 0 0,1 0 0,1 0 0,-2 0 0,4 0 0,3 0 0,1 0 0,-1 0 0,-6 0 0,-2 0 0,-3 0 0,1 0 0,1 0 0,0 0 0,0 0 0,-1 0 0,-1 0 0,0 0 0,0 0 0,2 0 0,0 0 0,0 0 0,0 0 0,0 0 0,0 0 0,1 0 0,1 0 0,-1 0 0,4 0 0,-1 0 0,2 0 0,-1 0 0,2 0 0,-2 0 0,0 0 0,0 0 0,-5 0 0,1 0 0,2 0 0,-1 0 0,0 0 0,-1 0 0,-1 0 0,0 0 0,0 0 0,0 0 0,0 0 0,0 0 0,0 0 0,-1 0 0,0 0 0,-2 0 0,4 0 0,0 0 0,3 0 0,-2 0 0,-3 0 0,-1 0 0,-2 0 0,0 0 0,0 0 0,0 0 0,1 0 0,-2 0 0,-1 2 0,0-1 0,1 1 0,1-1 0,0 1 0,-1-1 0,-1 1 0,0-1 0,1 1 0,2-1 0,0 1 0,0-1 0,-2 0 0,1 1 0,0-1 0,-1 0 0,0 0 0,-1 1 0,0-1 0,1 0 0,1-1 0,-2 0 0,-1 1 0,0 0 0,1 0 0,0 1 0,1-2 0,-1 0 0,-1 0 0,0 0 0,1 0 0,1 0 0,-1 1 0,2 1 0,-1-1 0,0 0 0,1-1 0,-1 0 0,0 0 0,-2 0 0,0 0 0,0 0 0,-1 0 0,1 0 0,0 0 0,0 0 0,-1 0 0,1 0 0,0 0 0,1 0 0,0 0 0,1 0 0,-1 0 0,-1 0 0,0 0 0,0 0 0,0 0 0,0 0 0,1 0 0,0 0 0,1 0 0,0 0 0,-1 0 0,0 0 0,-2 0 0,1 0 0,0 0 0,0 0 0,-1 0 0,1 0 0,0 0 0,0 0 0,-1 0 0,-15-5 0,10 3 0,-12-4 0</inkml:trace>
+</inkml:ink>
+</file>
+
+<file path=word/ink/ink9.xml><?xml version="1.0" encoding="utf-8"?>
+<inkml:ink xmlns:inkml="http://www.w3.org/2003/InkML">
+  <inkml:definitions>
+    <inkml:context xml:id="ctx0">
+      <inkml:inkSource xml:id="inkSrc0">
+        <inkml:traceFormat>
+          <inkml:channel name="X" type="integer" min="-2.14748E9" max="2.14748E9" units="cm"/>
+          <inkml:channel name="Y" type="integer" min="-2.14748E9" max="2.14748E9" units="cm"/>
+          <inkml:channel name="F" type="integer" max="32767" units="dev"/>
+        </inkml:traceFormat>
+        <inkml:channelProperties>
+          <inkml:channelProperty channel="X" name="resolution" value="1000" units="1/cm"/>
+          <inkml:channelProperty channel="Y" name="resolution" value="1000" units="1/cm"/>
+          <inkml:channelProperty channel="F" name="resolution" value="0" units="1/dev"/>
+        </inkml:channelProperties>
+      </inkml:inkSource>
+      <inkml:timestamp xml:id="ts0" timeString="2023-10-17T19:44:40.110"/>
+    </inkml:context>
+    <inkml:brush xml:id="br0">
+      <inkml:brushProperty name="width" value="0.05" units="cm"/>
+      <inkml:brushProperty name="height" value="0.05" units="cm"/>
+      <inkml:brushProperty name="color" value="#E71224"/>
+    </inkml:brush>
+  </inkml:definitions>
+  <inkml:trace contextRef="#ctx0" brushRef="#br0">1 31 24575,'6'0'0,"1"0"0,-1 0 0,0 0 0,-1 0 0,-1 0 0,-1 0 0,0 0 0,2 0 0,0 0 0,0 0 0,1 0 0,-4 0 0,2 0 0,0 0 0,1 0 0,1 0 0,-1 0 0,1 0 0,10 0 0,-7 0 0,8 0 0,-12 0 0,3 0 0,-1 0 0,2 0 0,0 0 0,-3 0 0,0 0 0,0 0 0,0 0 0,2 0 0,0 0 0,2 0 0,2 0 0,-3 0 0,3 0 0,1 0 0,2 0 0,0 0 0,-3 0 0,-2 0 0,-1 0 0,-1 0 0,0 0 0,1 0 0,-1 0 0,0 0 0,-1 0 0,-1 0 0,0 0 0,0 0 0,0 0 0,0 0 0,0 0 0,3 0 0,-1 0 0,0 0 0,-1 0 0,-1 0 0,-2 0 0,3 0 0,-1 0 0,1 0 0,1 0 0,-3 0 0,-1 0 0,1 0 0,-1 0 0,1 0 0,-1 0 0,0 0 0,1 0 0,-1 0 0,1 0 0,-1 0 0,1 0 0,0 0 0,1 0 0,1 1 0,-1 1 0,-1-1 0,0 1 0,0-2 0,2 0 0,1 0 0,0 1 0,-1 0 0,-1 1 0,0-1 0,-1 0 0,0-1 0,-1 0 0,0 0 0,2 0 0,0 0 0,0 0 0,0 0 0,1 0 0,-1 0 0,-1 0 0,-1 0 0,0 0 0,1 0 0,0 0 0,1 0 0,1 0 0,-1 0 0,0 0 0,1 0 0,0 0 0,2 0 0,0 0 0,0 0 0,1 0 0,-3 0 0,-1 0 0,0 0 0,0 0 0,0 0 0,0 0 0,-2 0 0,0 0 0,1 0 0,1 0 0,0 0 0,-1 0 0,-1 0 0,0 0 0,1 0 0,1 0 0,1 0 0,0 0 0,0 0 0,1 0 0,1 0 0,-1 0 0,0 0 0,-3 0 0,0 0 0,-1 0 0,1 0 0,-1 0 0,1 0 0,-1 0 0,0 0 0,1 0 0,-1 0 0,1 0 0,-1 0 0,1 0 0,-1 0 0,2 0 0,0 0 0,-1 0 0,0 0 0,0 0 0,2 0 0,3 0 0,-1 0 0,0 0 0,-1 0 0,-2 0 0,0 0 0,0 0 0,0 0 0,0 0 0,0 0 0,0 0 0,0 0 0,1 0 0,-1 0 0,0 0 0,0 0 0,1 0 0,-1 0 0,0 0 0,1 0 0,0 0 0,2 0 0,0 0 0,2 0 0,0 0 0,-2 0 0,-1 0 0,-2 0 0,1 0 0,2 0 0,0 0 0,2 0 0,-1 0 0,-2 0 0,0 0 0,-2 0 0,0 0 0,0 0 0,1 0 0,1 0 0,-1 0 0,2 0 0,-3 0 0,0-1 0,2-1 0,-2 0 0,3 1 0,0 1 0,2-2 0,1 1 0,-1-1 0,-1 1 0,-2 1 0,-1 0 0,-1 0 0,0 0 0,0 0 0,6 0 0,-4 0 0,4 0 0,-3 0 0,-2 0 0,2 0 0,-1 0 0,0 0 0,1 0 0,0 0 0,-3 0 0,3 0 0,-1 0 0,0 0 0,0 0 0,1 0 0,-1 0 0,0 0 0,-1 0 0,-1 0 0,1 0 0,1 0 0,0 0 0,0 0 0,-1 0 0,-1 0 0,2 0 0,0 0 0,0 0 0,0 0 0,-2 0 0,0 0 0,0 0 0,2 0 0,1 0 0,2-2 0,0 0 0,1 1 0,0-1 0,0 2 0,0 0 0,-3 0 0,-1 0 0,-2 0 0,0-1 0,0 0 0,-1-1 0,-1 1 0,3 0 0,-1 1 0,1 0 0,-3 0 0,-1 0 0,3 0 0,-1 0 0,1 0 0,-1 0 0,-1 0 0,1 0 0,1 0 0,-2 0 0,-1-1 0,0 0 0,1-1 0,0 1 0,1 1 0,-1 0 0,-1 0 0,0 0 0,1 0 0,0 0 0,1 0 0,-1 0 0,-1 0 0,0 0 0,1 0 0,1 0 0,-1 0 0,2 0 0,-1 0 0,2 0 0,1 0 0,-1 0 0,1 0 0,-3 0 0,-1 0 0,1 0 0,-1 0 0,2 0 0,0 0 0,0 0 0,0 0 0,0 0 0,0 0 0,0 0 0,0 0 0,0 0 0,-2 0 0,0 0 0,1 0 0,3 0 0,0 0 0,0 0 0,1 0 0,-2 0 0,2 0 0,-1-1 0,-1-1 0,1 1 0,-2-1 0,1 2 0,1 0 0,1 0 0,-2 0 0,0 0 0,-1 0 0,1 0 0,-1 0 0,0 0 0,0 0 0,0 0 0,0 0 0,0-2 0,0 1 0,0-1 0,0 1 0,0 0 0,0 1 0,-1 0 0,1 0 0,-1 0 0,1 0 0,1 0 0,0 0 0,-1 0 0,-1 0 0,-2 0 0,0 0 0,2 0 0,-1 0 0,1 0 0,-2 0 0,0 0 0,1 0 0,0 0 0,1 0 0,-1 0 0,-1 0 0,0 0 0,0 0 0,0 0 0,1 0 0,1 0 0,0 0 0,0 0 0,1 0 0,1 0 0,0 0 0,0 0 0,-1 0 0,-1 0 0,0 0 0,-1 0 0,0 0 0,1 0 0,-1 0 0,-1 0 0,0 0 0,1 0 0,1 0 0,0 0 0,2 0 0,-2 0 0,-1 0 0,0 0 0,2 0 0,1 0 0,0 0 0,0 0 0,2 0 0,1 0 0,-1 0 0,-1 0 0,-2 0 0,0 0 0,0 0 0,0 0 0,0 0 0,0 0 0,0 0 0,0 0 0,1 0 0,-1 0 0,0 0 0,0 0 0,0 0 0,0 0 0,0 0 0,1 0 0,0 0 0,0 0 0,2 0 0,-2 0 0,1 0 0,-1 0 0,-1 0 0,0 0 0,0 0 0,1 0 0,-1 0 0,0 0 0,0 0 0,0 0 0,0 0 0,0 0 0,-1 0 0,0 0 0,-1 0 0,0 0 0,2 0 0,0 0 0,-1 0 0,0 0 0,-1 0 0,2 0 0,0 0 0,3 0 0,-1 0 0,1 0 0,-1 0 0,-2 0 0,0 0 0,-2 0 0,2 0 0,0 0 0,-1 0 0,-1 0 0,1 0 0,-1 0 0,1 0 0,-1 0 0,-1 0 0,0 0 0,0 1 0,0 1 0,1-1 0,0 1 0,1-2 0,0 0 0,0 0 0,1 1 0,0 1 0,-1-1 0,1 0 0,0-1 0,-1 1 0,0 0 0,-2 1 0,0-1 0,-1 0 0,1-1 0,0 0 0,0 0 0,-1 0 0,1 0 0,0 0 0,0 0 0,0 0 0,-1 0 0,1 0 0,0 0 0,0 0 0,1 0 0,0 0 0,1 0 0,-1 0 0,0 0 0,-2 0 0,1 0 0,0 0 0,0 0 0,1 0 0,-2 0 0,1 0 0,-1 0 0,3 0 0,1 0 0,-1 0 0,1 0 0,-6 0 0,-2 0 0</inkml:trace>
+</inkml:ink>
 </file>
 
 <file path=word/theme/theme1.xml><?xml version="1.0" encoding="utf-8"?>

</xml_diff>

<commit_message>
Updated version of the report of Assignment 1
</commit_message>
<xml_diff>
--- a/Report_1st_assignment.docx
+++ b/Report_1st_assignment.docx
@@ -1742,7 +1742,19 @@
         <w:rPr>
           <w:lang w:val="en-US"/>
         </w:rPr>
-        <w:t xml:space="preserve"> tried to manage manually to find middle of the bars (length between bars are sometimes 42px sometimes 45px).</w:t>
+        <w:t xml:space="preserve"> tried to manage manually to find middle of the bars (length between </w:t>
+      </w:r>
+      <w:r>
+        <w:rPr>
+          <w:lang w:val="en-US"/>
+        </w:rPr>
+        <w:t>middle of the bars</w:t>
+      </w:r>
+      <w:r>
+        <w:rPr>
+          <w:lang w:val="en-US"/>
+        </w:rPr>
+        <w:t xml:space="preserve"> are sometimes 42px sometimes 45px).</w:t>
       </w:r>
     </w:p>
     <w:p>
@@ -3299,7 +3311,7 @@
         <w:rPr>
           <w:lang w:val="en-US"/>
         </w:rPr>
-        <w:t>The graph effectively visualizes the infant mortality count and rate over the specified years. The use of color, annotations, precise setting of bar heights, and addition of line chart points contribute to</w:t>
+        <w:t>The graph visualizes the infant mortality count and rate over the specified years. The use of color, annotations, precise setting of bar heights, and addition of line chart points contribute to</w:t>
       </w:r>
       <w:r>
         <w:rPr>

</xml_diff>